<commit_message>
Added missing problem to "03.3. Conditional Statements - More Exercises **"
</commit_message>
<xml_diff>
--- a/Courses/Software-Sciences/Module-1-OOP-New/03.3-Conditional-Statements-More-Exercises/03.3-Conditional-Statements-More-Exercises.docx
+++ b/Courses/Software-Sciences/Module-1-OOP-New/03.3-Conditional-Statements-More-Exercises/03.3-Conditional-Statements-More-Exercises.docx
@@ -1946,7 +1946,7 @@
         <w:rPr>
           <w:lang w:val="bg-BG"/>
         </w:rPr>
-        <w:t>Билет за кино</w:t>
+        <w:t>Работно време</w:t>
       </w:r>
     </w:p>
     <w:p>
@@ -1959,7 +1959,22 @@
         <w:rPr>
           <w:lang w:val="bg-BG"/>
         </w:rPr>
-        <w:t xml:space="preserve">Да се напише програма която чете ден от седмицата </w:t>
+        <w:t>Да се напише програма</w:t>
+      </w:r>
+      <w:r>
+        <w:t xml:space="preserve">, </w:t>
+      </w:r>
+      <w:r>
+        <w:rPr>
+          <w:lang w:val="bg-BG"/>
+        </w:rPr>
+        <w:t>която чете час от денонощието</w:t>
+      </w:r>
+      <w:r>
+        <w:rPr>
+          <w:lang w:val="bg-BG"/>
+        </w:rPr>
+        <w:t xml:space="preserve"> </w:t>
       </w:r>
       <w:r>
         <w:rPr>
@@ -1969,6 +1984,34 @@
       </w:r>
       <w:r>
         <w:rPr>
+          <w:b/>
+          <w:bCs/>
+          <w:lang w:val="bg-BG"/>
+        </w:rPr>
+        <w:t>цяло число</w:t>
+      </w:r>
+      <w:r>
+        <w:rPr>
+          <w:noProof/>
+        </w:rPr>
+        <w:t xml:space="preserve">) </w:t>
+      </w:r>
+      <w:r>
+        <w:rPr>
+          <w:lang w:val="bg-BG"/>
+        </w:rPr>
+        <w:t>и ден от седмицата</w:t>
+      </w:r>
+      <w:r>
+        <w:rPr>
+          <w:noProof/>
+        </w:rPr>
+        <w:t>(</w:t>
+      </w:r>
+      <w:r>
+        <w:rPr>
+          <w:b/>
+          <w:bCs/>
           <w:lang w:val="bg-BG"/>
         </w:rPr>
         <w:t>текст</w:t>
@@ -1980,341 +2023,83 @@
         <w:t xml:space="preserve">) </w:t>
       </w:r>
       <w:r>
-        <w:t xml:space="preserve">– </w:t>
-      </w:r>
-      <w:r>
-        <w:rPr>
-          <w:lang w:val="bg-BG"/>
-        </w:rPr>
-        <w:t>въведен от потребителя и принтира на конзолата цената на билет за кино според деня от седмицата</w:t>
-      </w:r>
-      <w:r>
-        <w:t>:</w:t>
+        <w:t xml:space="preserve">- </w:t>
+      </w:r>
+      <w:r>
+        <w:rPr>
+          <w:lang w:val="bg-BG"/>
+        </w:rPr>
+        <w:t>въведени от потребителя и проверява дали офисът на фирма е отворен</w:t>
+      </w:r>
+      <w:r>
+        <w:t xml:space="preserve">, </w:t>
+      </w:r>
+      <w:r>
+        <w:rPr>
+          <w:lang w:val="bg-BG"/>
+        </w:rPr>
+        <w:t xml:space="preserve">като работното време на офисът е от </w:t>
+      </w:r>
+      <w:r>
+        <w:rPr>
+          <w:b/>
+          <w:bCs/>
+        </w:rPr>
+        <w:t>10-18</w:t>
+      </w:r>
+      <w:r>
+        <w:t xml:space="preserve"> </w:t>
+      </w:r>
+      <w:r>
+        <w:rPr>
+          <w:lang w:val="bg-BG"/>
+        </w:rPr>
+        <w:t>часа</w:t>
+      </w:r>
+      <w:r>
+        <w:t xml:space="preserve">, </w:t>
+      </w:r>
+      <w:r>
+        <w:rPr>
+          <w:lang w:val="bg-BG"/>
+        </w:rPr>
+        <w:t xml:space="preserve">от </w:t>
+      </w:r>
+      <w:r>
+        <w:rPr>
+          <w:b/>
+          <w:bCs/>
+          <w:lang w:val="bg-BG"/>
+        </w:rPr>
+        <w:t>понеделник</w:t>
+      </w:r>
+      <w:r>
+        <w:rPr>
+          <w:lang w:val="bg-BG"/>
+        </w:rPr>
+        <w:t xml:space="preserve"> до </w:t>
+      </w:r>
+      <w:r>
+        <w:rPr>
+          <w:b/>
+          <w:bCs/>
+          <w:lang w:val="bg-BG"/>
+        </w:rPr>
+        <w:t>събота</w:t>
+      </w:r>
+      <w:r>
+        <w:rPr>
+          <w:lang w:val="bg-BG"/>
+        </w:rPr>
+        <w:t xml:space="preserve"> включително</w:t>
+      </w:r>
+      <w:r>
+        <w:rPr>
+          <w:lang w:val="bg-BG"/>
+        </w:rPr>
+        <w:t>.</w:t>
       </w:r>
     </w:p>
-    <w:tbl>
-      <w:tblPr>
-        <w:tblStyle w:val="TableGrid"/>
-        <w:tblW w:w="0" w:type="auto"/>
-        <w:tblLook w:val="04A0" w:firstRow="1" w:lastRow="0" w:firstColumn="1" w:lastColumn="0" w:noHBand="0" w:noVBand="1"/>
-      </w:tblPr>
-      <w:tblGrid>
-        <w:gridCol w:w="976"/>
-        <w:gridCol w:w="989"/>
-        <w:gridCol w:w="1292"/>
-        <w:gridCol w:w="1058"/>
-        <w:gridCol w:w="1133"/>
-        <w:gridCol w:w="1117"/>
-        <w:gridCol w:w="1129"/>
-      </w:tblGrid>
-      <w:tr>
-        <w:tc>
-          <w:tcPr>
-            <w:tcW w:w="976" w:type="dxa"/>
-            <w:shd w:val="clear" w:color="auto" w:fill="D9D9D9" w:themeFill="background1" w:themeFillShade="D9"/>
-          </w:tcPr>
-          <w:p>
-            <w:pPr>
-              <w:spacing w:before="20" w:after="20"/>
-              <w:jc w:val="center"/>
-              <w:rPr>
-                <w:b/>
-                <w:noProof/>
-              </w:rPr>
-            </w:pPr>
-            <w:r>
-              <w:rPr>
-                <w:b/>
-                <w:noProof/>
-              </w:rPr>
-              <w:t>Monday</w:t>
-            </w:r>
-          </w:p>
-        </w:tc>
-        <w:tc>
-          <w:tcPr>
-            <w:tcW w:w="989" w:type="dxa"/>
-            <w:tcBorders>
-              <w:bottom w:val="single" w:sz="4" w:space="0" w:color="auto"/>
-            </w:tcBorders>
-            <w:shd w:val="clear" w:color="auto" w:fill="D9D9D9" w:themeFill="background1" w:themeFillShade="D9"/>
-          </w:tcPr>
-          <w:p>
-            <w:pPr>
-              <w:spacing w:before="20" w:after="20"/>
-              <w:jc w:val="center"/>
-              <w:rPr>
-                <w:b/>
-                <w:noProof/>
-              </w:rPr>
-            </w:pPr>
-            <w:r>
-              <w:rPr>
-                <w:b/>
-                <w:noProof/>
-              </w:rPr>
-              <w:t>Tuesday</w:t>
-            </w:r>
-          </w:p>
-        </w:tc>
-        <w:tc>
-          <w:tcPr>
-            <w:tcW w:w="1292" w:type="dxa"/>
-            <w:tcBorders>
-              <w:bottom w:val="single" w:sz="4" w:space="0" w:color="auto"/>
-            </w:tcBorders>
-            <w:shd w:val="clear" w:color="auto" w:fill="D9D9D9" w:themeFill="background1" w:themeFillShade="D9"/>
-          </w:tcPr>
-          <w:p>
-            <w:pPr>
-              <w:spacing w:before="20" w:after="20"/>
-              <w:jc w:val="center"/>
-              <w:rPr>
-                <w:b/>
-                <w:noProof/>
-              </w:rPr>
-            </w:pPr>
-            <w:r>
-              <w:rPr>
-                <w:b/>
-                <w:noProof/>
-              </w:rPr>
-              <w:t>Wednesday</w:t>
-            </w:r>
-          </w:p>
-        </w:tc>
-        <w:tc>
-          <w:tcPr>
-            <w:tcW w:w="1058" w:type="dxa"/>
-            <w:tcBorders>
-              <w:bottom w:val="single" w:sz="4" w:space="0" w:color="auto"/>
-            </w:tcBorders>
-            <w:shd w:val="clear" w:color="auto" w:fill="D9D9D9" w:themeFill="background1" w:themeFillShade="D9"/>
-          </w:tcPr>
-          <w:p>
-            <w:pPr>
-              <w:spacing w:before="20" w:after="20"/>
-              <w:jc w:val="center"/>
-              <w:rPr>
-                <w:b/>
-                <w:noProof/>
-              </w:rPr>
-            </w:pPr>
-            <w:r>
-              <w:rPr>
-                <w:b/>
-                <w:noProof/>
-              </w:rPr>
-              <w:t>Thursday</w:t>
-            </w:r>
-          </w:p>
-        </w:tc>
-        <w:tc>
-          <w:tcPr>
-            <w:tcW w:w="1133" w:type="dxa"/>
-            <w:tcBorders>
-              <w:bottom w:val="single" w:sz="4" w:space="0" w:color="auto"/>
-            </w:tcBorders>
-            <w:shd w:val="clear" w:color="auto" w:fill="D9D9D9" w:themeFill="background1" w:themeFillShade="D9"/>
-          </w:tcPr>
-          <w:p>
-            <w:pPr>
-              <w:spacing w:before="20" w:after="20"/>
-              <w:jc w:val="center"/>
-              <w:rPr>
-                <w:b/>
-                <w:noProof/>
-              </w:rPr>
-            </w:pPr>
-            <w:r>
-              <w:rPr>
-                <w:b/>
-                <w:noProof/>
-              </w:rPr>
-              <w:t>Friday</w:t>
-            </w:r>
-          </w:p>
-        </w:tc>
-        <w:tc>
-          <w:tcPr>
-            <w:tcW w:w="1117" w:type="dxa"/>
-            <w:tcBorders>
-              <w:bottom w:val="single" w:sz="4" w:space="0" w:color="auto"/>
-            </w:tcBorders>
-            <w:shd w:val="clear" w:color="auto" w:fill="D9D9D9" w:themeFill="background1" w:themeFillShade="D9"/>
-          </w:tcPr>
-          <w:p>
-            <w:pPr>
-              <w:spacing w:before="20" w:after="20"/>
-              <w:jc w:val="center"/>
-              <w:rPr>
-                <w:b/>
-                <w:noProof/>
-              </w:rPr>
-            </w:pPr>
-            <w:r>
-              <w:rPr>
-                <w:b/>
-                <w:noProof/>
-              </w:rPr>
-              <w:t>Saturday</w:t>
-            </w:r>
-          </w:p>
-        </w:tc>
-        <w:tc>
-          <w:tcPr>
-            <w:tcW w:w="1129" w:type="dxa"/>
-            <w:tcBorders>
-              <w:bottom w:val="single" w:sz="4" w:space="0" w:color="auto"/>
-            </w:tcBorders>
-            <w:shd w:val="clear" w:color="auto" w:fill="D9D9D9" w:themeFill="background1" w:themeFillShade="D9"/>
-          </w:tcPr>
-          <w:p>
-            <w:pPr>
-              <w:spacing w:before="20" w:after="20"/>
-              <w:jc w:val="center"/>
-              <w:rPr>
-                <w:b/>
-                <w:noProof/>
-              </w:rPr>
-            </w:pPr>
-            <w:r>
-              <w:rPr>
-                <w:b/>
-                <w:noProof/>
-              </w:rPr>
-              <w:t>Sunday</w:t>
-            </w:r>
-          </w:p>
-        </w:tc>
-      </w:tr>
-      <w:tr>
-        <w:tc>
-          <w:tcPr>
-            <w:tcW w:w="976" w:type="dxa"/>
-            <w:shd w:val="clear" w:color="auto" w:fill="FFFFFF" w:themeFill="background1"/>
-          </w:tcPr>
-          <w:p>
-            <w:pPr>
-              <w:spacing w:before="20" w:after="20"/>
-              <w:jc w:val="center"/>
-              <w:rPr>
-                <w:bCs/>
-              </w:rPr>
-            </w:pPr>
-            <w:r>
-              <w:rPr>
-                <w:bCs/>
-              </w:rPr>
-              <w:t>12</w:t>
-            </w:r>
-          </w:p>
-        </w:tc>
-        <w:tc>
-          <w:tcPr>
-            <w:tcW w:w="989" w:type="dxa"/>
-            <w:tcBorders>
-              <w:top w:val="single" w:sz="4" w:space="0" w:color="auto"/>
-            </w:tcBorders>
-          </w:tcPr>
-          <w:p>
-            <w:pPr>
-              <w:spacing w:before="20" w:after="20"/>
-              <w:jc w:val="center"/>
-            </w:pPr>
-            <w:r>
-              <w:t>12</w:t>
-            </w:r>
-          </w:p>
-        </w:tc>
-        <w:tc>
-          <w:tcPr>
-            <w:tcW w:w="1292" w:type="dxa"/>
-            <w:tcBorders>
-              <w:top w:val="single" w:sz="4" w:space="0" w:color="auto"/>
-            </w:tcBorders>
-          </w:tcPr>
-          <w:p>
-            <w:pPr>
-              <w:spacing w:before="20" w:after="20"/>
-              <w:jc w:val="center"/>
-            </w:pPr>
-            <w:r>
-              <w:t>14</w:t>
-            </w:r>
-          </w:p>
-        </w:tc>
-        <w:tc>
-          <w:tcPr>
-            <w:tcW w:w="1058" w:type="dxa"/>
-            <w:tcBorders>
-              <w:top w:val="single" w:sz="4" w:space="0" w:color="auto"/>
-            </w:tcBorders>
-            <w:shd w:val="clear" w:color="auto" w:fill="auto"/>
-          </w:tcPr>
-          <w:p>
-            <w:pPr>
-              <w:spacing w:before="20" w:after="20"/>
-              <w:jc w:val="center"/>
-            </w:pPr>
-            <w:r>
-              <w:t>14</w:t>
-            </w:r>
-          </w:p>
-        </w:tc>
-        <w:tc>
-          <w:tcPr>
-            <w:tcW w:w="1133" w:type="dxa"/>
-            <w:tcBorders>
-              <w:top w:val="single" w:sz="4" w:space="0" w:color="auto"/>
-            </w:tcBorders>
-          </w:tcPr>
-          <w:p>
-            <w:pPr>
-              <w:spacing w:before="20" w:after="20"/>
-              <w:jc w:val="center"/>
-            </w:pPr>
-            <w:r>
-              <w:t>12</w:t>
-            </w:r>
-          </w:p>
-        </w:tc>
-        <w:tc>
-          <w:tcPr>
-            <w:tcW w:w="1117" w:type="dxa"/>
-            <w:tcBorders>
-              <w:top w:val="single" w:sz="4" w:space="0" w:color="auto"/>
-            </w:tcBorders>
-          </w:tcPr>
-          <w:p>
-            <w:pPr>
-              <w:spacing w:before="20" w:after="20"/>
-              <w:jc w:val="center"/>
-            </w:pPr>
-            <w:r>
-              <w:t>16</w:t>
-            </w:r>
-          </w:p>
-        </w:tc>
-        <w:tc>
-          <w:tcPr>
-            <w:tcW w:w="1129" w:type="dxa"/>
-            <w:tcBorders>
-              <w:top w:val="single" w:sz="4" w:space="0" w:color="auto"/>
-            </w:tcBorders>
-          </w:tcPr>
-          <w:p>
-            <w:pPr>
-              <w:spacing w:before="20" w:after="20"/>
-              <w:jc w:val="center"/>
-            </w:pPr>
-            <w:r>
-              <w:t>16</w:t>
-            </w:r>
-          </w:p>
-        </w:tc>
-      </w:tr>
-    </w:tbl>
     <w:p>
       <w:pPr>
         <w:pStyle w:val="Heading3"/>
@@ -2326,7 +2111,13 @@
         <w:rPr>
           <w:lang w:val="bg-BG"/>
         </w:rPr>
-        <w:t>Примери</w:t>
+        <w:t>Пример</w:t>
+      </w:r>
+      <w:r>
+        <w:rPr>
+          <w:lang w:val="bg-BG"/>
+        </w:rPr>
+        <w:t>и</w:t>
       </w:r>
     </w:p>
     <w:tbl>
@@ -2353,7 +2144,7 @@
       </w:tblGrid>
       <w:tr>
         <w:trPr>
-          <w:trHeight w:val="347"/>
+          <w:trHeight w:val="280"/>
         </w:trPr>
         <w:tc>
           <w:tcPr>
@@ -2542,12 +2333,29 @@
       </w:tr>
       <w:tr>
         <w:trPr>
-          <w:trHeight w:val="320"/>
+          <w:trHeight w:val="533"/>
         </w:trPr>
         <w:tc>
           <w:tcPr>
             <w:tcW w:w="1165" w:type="dxa"/>
           </w:tcPr>
+          <w:p>
+            <w:pPr>
+              <w:spacing w:before="20" w:after="20"/>
+              <w:rPr>
+                <w:rFonts w:ascii="Consolas" w:hAnsi="Consolas"/>
+                <w:noProof/>
+                <w:lang w:val="bg-BG"/>
+              </w:rPr>
+            </w:pPr>
+            <w:r>
+              <w:rPr>
+                <w:rFonts w:ascii="Consolas" w:hAnsi="Consolas"/>
+                <w:noProof/>
+              </w:rPr>
+              <w:t>11</w:t>
+            </w:r>
+          </w:p>
           <w:p>
             <w:pPr>
               <w:spacing w:before="20" w:after="20"/>
@@ -2584,7 +2392,7 @@
                 <w:rFonts w:ascii="Consolas" w:hAnsi="Consolas"/>
                 <w:noProof/>
               </w:rPr>
-              <w:t>12</w:t>
+              <w:t>open</w:t>
             </w:r>
           </w:p>
         </w:tc>
@@ -2617,6 +2425,23 @@
               <w:rPr>
                 <w:rFonts w:ascii="Consolas" w:hAnsi="Consolas"/>
                 <w:noProof/>
+                <w:lang w:val="bg-BG"/>
+              </w:rPr>
+            </w:pPr>
+            <w:r>
+              <w:rPr>
+                <w:rFonts w:ascii="Consolas" w:hAnsi="Consolas"/>
+                <w:noProof/>
+              </w:rPr>
+              <w:t>19</w:t>
+            </w:r>
+          </w:p>
+          <w:p>
+            <w:pPr>
+              <w:spacing w:before="20" w:after="20"/>
+              <w:rPr>
+                <w:rFonts w:ascii="Consolas" w:hAnsi="Consolas"/>
+                <w:noProof/>
               </w:rPr>
             </w:pPr>
             <w:r>
@@ -2647,7 +2472,7 @@
                 <w:rFonts w:ascii="Consolas" w:hAnsi="Consolas"/>
                 <w:noProof/>
               </w:rPr>
-              <w:t>12</w:t>
+              <w:t>closed</w:t>
             </w:r>
           </w:p>
         </w:tc>
@@ -2680,6 +2505,23 @@
               <w:rPr>
                 <w:rFonts w:ascii="Consolas" w:hAnsi="Consolas"/>
                 <w:noProof/>
+                <w:lang w:val="bg-BG"/>
+              </w:rPr>
+            </w:pPr>
+            <w:r>
+              <w:rPr>
+                <w:rFonts w:ascii="Consolas" w:hAnsi="Consolas"/>
+                <w:noProof/>
+              </w:rPr>
+              <w:t>11</w:t>
+            </w:r>
+          </w:p>
+          <w:p>
+            <w:pPr>
+              <w:spacing w:before="20" w:after="20"/>
+              <w:rPr>
+                <w:rFonts w:ascii="Consolas" w:hAnsi="Consolas"/>
+                <w:noProof/>
               </w:rPr>
             </w:pPr>
             <w:r>
@@ -2710,7 +2552,7 @@
                 <w:rFonts w:ascii="Consolas" w:hAnsi="Consolas"/>
                 <w:noProof/>
               </w:rPr>
-              <w:t>16</w:t>
+              <w:t>closed</w:t>
             </w:r>
           </w:p>
         </w:tc>
@@ -15098,7 +14940,6 @@
         </w:rPr>
         <w:t xml:space="preserve">1 </w:t>
       </w:r>
-      <w:proofErr w:type="spellStart"/>
       <w:r>
         <w:rPr>
           <w:b/>
@@ -15106,7 +14947,6 @@
         </w:rPr>
         <w:t>кв</w:t>
       </w:r>
-      <w:proofErr w:type="spellEnd"/>
       <w:r>
         <w:rPr>
           <w:b/>
@@ -15399,7 +15239,6 @@
         </w:rPr>
         <w:t xml:space="preserve">A </w:t>
       </w:r>
-      <w:proofErr w:type="spellStart"/>
       <w:r>
         <w:rPr>
           <w:b/>
@@ -15407,7 +15246,6 @@
         </w:rPr>
         <w:t>кв</w:t>
       </w:r>
-      <w:proofErr w:type="spellEnd"/>
       <w:r>
         <w:rPr>
           <w:b/>
@@ -15501,17 +15339,8 @@
           <w:b/>
           <w:lang w:val="bg-BG"/>
         </w:rPr>
-        <w:t xml:space="preserve">ябълки за един </w:t>
-      </w:r>
-      <w:proofErr w:type="spellStart"/>
-      <w:r>
-        <w:rPr>
-          <w:b/>
-          <w:lang w:val="bg-BG"/>
-        </w:rPr>
-        <w:t>кв</w:t>
-      </w:r>
-      <w:proofErr w:type="spellEnd"/>
+        <w:t>ябълки за един кв</w:t>
+      </w:r>
       <w:r>
         <w:rPr>
           <w:b/>
@@ -38563,6 +38392,145 @@
     </w:lvl>
   </w:abstractNum>
   <w:abstractNum w:abstractNumId="12" w15:restartNumberingAfterBreak="0">
+    <w:nsid w:val="30863148"/>
+    <w:multiLevelType w:val="hybridMultilevel"/>
+    <w:tmpl w:val="F1108CD2"/>
+    <w:lvl w:ilvl="0" w:tplc="0409000F">
+      <w:start w:val="1"/>
+      <w:numFmt w:val="decimal"/>
+      <w:lvlText w:val="%1."/>
+      <w:lvlJc w:val="left"/>
+      <w:pPr>
+        <w:tabs>
+          <w:tab w:val="num" w:pos="360"/>
+        </w:tabs>
+        <w:ind w:left="360" w:hanging="360"/>
+      </w:pPr>
+      <w:rPr>
+        <w:rFonts w:hint="default"/>
+      </w:rPr>
+    </w:lvl>
+    <w:lvl w:ilvl="1" w:tplc="9B0A4590">
+      <w:numFmt w:val="bullet"/>
+      <w:lvlText w:val=""/>
+      <w:lvlJc w:val="left"/>
+      <w:pPr>
+        <w:tabs>
+          <w:tab w:val="num" w:pos="1080"/>
+        </w:tabs>
+        <w:ind w:left="1080" w:hanging="360"/>
+      </w:pPr>
+      <w:rPr>
+        <w:rFonts w:ascii="Wingdings" w:hAnsi="Wingdings" w:hint="default"/>
+      </w:rPr>
+    </w:lvl>
+    <w:lvl w:ilvl="2" w:tplc="FCF4BFFE" w:tentative="1">
+      <w:start w:val="1"/>
+      <w:numFmt w:val="bullet"/>
+      <w:lvlText w:val=""/>
+      <w:lvlJc w:val="left"/>
+      <w:pPr>
+        <w:tabs>
+          <w:tab w:val="num" w:pos="1800"/>
+        </w:tabs>
+        <w:ind w:left="1800" w:hanging="360"/>
+      </w:pPr>
+      <w:rPr>
+        <w:rFonts w:ascii="Wingdings" w:hAnsi="Wingdings" w:hint="default"/>
+      </w:rPr>
+    </w:lvl>
+    <w:lvl w:ilvl="3" w:tplc="192C0228" w:tentative="1">
+      <w:start w:val="1"/>
+      <w:numFmt w:val="bullet"/>
+      <w:lvlText w:val=""/>
+      <w:lvlJc w:val="left"/>
+      <w:pPr>
+        <w:tabs>
+          <w:tab w:val="num" w:pos="2520"/>
+        </w:tabs>
+        <w:ind w:left="2520" w:hanging="360"/>
+      </w:pPr>
+      <w:rPr>
+        <w:rFonts w:ascii="Wingdings" w:hAnsi="Wingdings" w:hint="default"/>
+      </w:rPr>
+    </w:lvl>
+    <w:lvl w:ilvl="4" w:tplc="0EECE1B0" w:tentative="1">
+      <w:start w:val="1"/>
+      <w:numFmt w:val="bullet"/>
+      <w:lvlText w:val=""/>
+      <w:lvlJc w:val="left"/>
+      <w:pPr>
+        <w:tabs>
+          <w:tab w:val="num" w:pos="3240"/>
+        </w:tabs>
+        <w:ind w:left="3240" w:hanging="360"/>
+      </w:pPr>
+      <w:rPr>
+        <w:rFonts w:ascii="Wingdings" w:hAnsi="Wingdings" w:hint="default"/>
+      </w:rPr>
+    </w:lvl>
+    <w:lvl w:ilvl="5" w:tplc="A4F284E6" w:tentative="1">
+      <w:start w:val="1"/>
+      <w:numFmt w:val="bullet"/>
+      <w:lvlText w:val=""/>
+      <w:lvlJc w:val="left"/>
+      <w:pPr>
+        <w:tabs>
+          <w:tab w:val="num" w:pos="3960"/>
+        </w:tabs>
+        <w:ind w:left="3960" w:hanging="360"/>
+      </w:pPr>
+      <w:rPr>
+        <w:rFonts w:ascii="Wingdings" w:hAnsi="Wingdings" w:hint="default"/>
+      </w:rPr>
+    </w:lvl>
+    <w:lvl w:ilvl="6" w:tplc="E7F6762E" w:tentative="1">
+      <w:start w:val="1"/>
+      <w:numFmt w:val="bullet"/>
+      <w:lvlText w:val=""/>
+      <w:lvlJc w:val="left"/>
+      <w:pPr>
+        <w:tabs>
+          <w:tab w:val="num" w:pos="4680"/>
+        </w:tabs>
+        <w:ind w:left="4680" w:hanging="360"/>
+      </w:pPr>
+      <w:rPr>
+        <w:rFonts w:ascii="Wingdings" w:hAnsi="Wingdings" w:hint="default"/>
+      </w:rPr>
+    </w:lvl>
+    <w:lvl w:ilvl="7" w:tplc="5D8AE0B4" w:tentative="1">
+      <w:start w:val="1"/>
+      <w:numFmt w:val="bullet"/>
+      <w:lvlText w:val=""/>
+      <w:lvlJc w:val="left"/>
+      <w:pPr>
+        <w:tabs>
+          <w:tab w:val="num" w:pos="5400"/>
+        </w:tabs>
+        <w:ind w:left="5400" w:hanging="360"/>
+      </w:pPr>
+      <w:rPr>
+        <w:rFonts w:ascii="Wingdings" w:hAnsi="Wingdings" w:hint="default"/>
+      </w:rPr>
+    </w:lvl>
+    <w:lvl w:ilvl="8" w:tplc="FE86E7B0" w:tentative="1">
+      <w:start w:val="1"/>
+      <w:numFmt w:val="bullet"/>
+      <w:lvlText w:val=""/>
+      <w:lvlJc w:val="left"/>
+      <w:pPr>
+        <w:tabs>
+          <w:tab w:val="num" w:pos="6120"/>
+        </w:tabs>
+        <w:ind w:left="6120" w:hanging="360"/>
+      </w:pPr>
+      <w:rPr>
+        <w:rFonts w:ascii="Wingdings" w:hAnsi="Wingdings" w:hint="default"/>
+      </w:rPr>
+    </w:lvl>
+  </w:abstractNum>
+  <w:abstractNum w:abstractNumId="13" w15:restartNumberingAfterBreak="0">
     <w:nsid w:val="314D1047"/>
     <w:multiLevelType w:val="hybridMultilevel"/>
     <w:tmpl w:val="2DC2F18E"/>
@@ -38675,7 +38643,7 @@
       </w:rPr>
     </w:lvl>
   </w:abstractNum>
-  <w:abstractNum w:abstractNumId="13" w15:restartNumberingAfterBreak="0">
+  <w:abstractNum w:abstractNumId="14" w15:restartNumberingAfterBreak="0">
     <w:nsid w:val="33C83AB6"/>
     <w:multiLevelType w:val="hybridMultilevel"/>
     <w:tmpl w:val="33B65488"/>
@@ -38764,7 +38732,7 @@
       </w:pPr>
     </w:lvl>
   </w:abstractNum>
-  <w:abstractNum w:abstractNumId="14" w15:restartNumberingAfterBreak="0">
+  <w:abstractNum w:abstractNumId="15" w15:restartNumberingAfterBreak="0">
     <w:nsid w:val="41CC61DD"/>
     <w:multiLevelType w:val="hybridMultilevel"/>
     <w:tmpl w:val="F792688E"/>
@@ -38850,7 +38818,7 @@
       </w:pPr>
     </w:lvl>
   </w:abstractNum>
-  <w:abstractNum w:abstractNumId="15" w15:restartNumberingAfterBreak="0">
+  <w:abstractNum w:abstractNumId="16" w15:restartNumberingAfterBreak="0">
     <w:nsid w:val="44315A98"/>
     <w:multiLevelType w:val="multilevel"/>
     <w:tmpl w:val="A6AE0020"/>
@@ -38928,7 +38896,7 @@
       </w:pPr>
     </w:lvl>
   </w:abstractNum>
-  <w:abstractNum w:abstractNumId="16" w15:restartNumberingAfterBreak="0">
+  <w:abstractNum w:abstractNumId="17" w15:restartNumberingAfterBreak="0">
     <w:nsid w:val="469200E2"/>
     <w:multiLevelType w:val="hybridMultilevel"/>
     <w:tmpl w:val="A15239A8"/>
@@ -39041,7 +39009,7 @@
       </w:rPr>
     </w:lvl>
   </w:abstractNum>
-  <w:abstractNum w:abstractNumId="17" w15:restartNumberingAfterBreak="0">
+  <w:abstractNum w:abstractNumId="18" w15:restartNumberingAfterBreak="0">
     <w:nsid w:val="4A515411"/>
     <w:multiLevelType w:val="hybridMultilevel"/>
     <w:tmpl w:val="9CAABDE8"/>
@@ -39154,7 +39122,7 @@
       </w:rPr>
     </w:lvl>
   </w:abstractNum>
-  <w:abstractNum w:abstractNumId="18" w15:restartNumberingAfterBreak="0">
+  <w:abstractNum w:abstractNumId="19" w15:restartNumberingAfterBreak="0">
     <w:nsid w:val="4CD1331D"/>
     <w:multiLevelType w:val="hybridMultilevel"/>
     <w:tmpl w:val="31D6664A"/>
@@ -39267,7 +39235,7 @@
       </w:rPr>
     </w:lvl>
   </w:abstractNum>
-  <w:abstractNum w:abstractNumId="19" w15:restartNumberingAfterBreak="0">
+  <w:abstractNum w:abstractNumId="20" w15:restartNumberingAfterBreak="0">
     <w:nsid w:val="4D0D3FE9"/>
     <w:multiLevelType w:val="hybridMultilevel"/>
     <w:tmpl w:val="3E5A9142"/>
@@ -39380,7 +39348,7 @@
       </w:rPr>
     </w:lvl>
   </w:abstractNum>
-  <w:abstractNum w:abstractNumId="20" w15:restartNumberingAfterBreak="0">
+  <w:abstractNum w:abstractNumId="21" w15:restartNumberingAfterBreak="0">
     <w:nsid w:val="4E86283E"/>
     <w:multiLevelType w:val="hybridMultilevel"/>
     <w:tmpl w:val="7F648556"/>
@@ -39493,7 +39461,7 @@
       </w:rPr>
     </w:lvl>
   </w:abstractNum>
-  <w:abstractNum w:abstractNumId="21" w15:restartNumberingAfterBreak="0">
+  <w:abstractNum w:abstractNumId="22" w15:restartNumberingAfterBreak="0">
     <w:nsid w:val="4FB805C0"/>
     <w:multiLevelType w:val="hybridMultilevel"/>
     <w:tmpl w:val="9816F6CC"/>
@@ -39606,7 +39574,7 @@
       </w:rPr>
     </w:lvl>
   </w:abstractNum>
-  <w:abstractNum w:abstractNumId="22" w15:restartNumberingAfterBreak="0">
+  <w:abstractNum w:abstractNumId="23" w15:restartNumberingAfterBreak="0">
     <w:nsid w:val="55CD5937"/>
     <w:multiLevelType w:val="hybridMultilevel"/>
     <w:tmpl w:val="864EF25C"/>
@@ -39720,7 +39688,7 @@
       </w:rPr>
     </w:lvl>
   </w:abstractNum>
-  <w:abstractNum w:abstractNumId="23" w15:restartNumberingAfterBreak="0">
+  <w:abstractNum w:abstractNumId="24" w15:restartNumberingAfterBreak="0">
     <w:nsid w:val="57E6630B"/>
     <w:multiLevelType w:val="hybridMultilevel"/>
     <w:tmpl w:val="D47C4AEE"/>
@@ -39809,7 +39777,7 @@
       </w:pPr>
     </w:lvl>
   </w:abstractNum>
-  <w:abstractNum w:abstractNumId="24" w15:restartNumberingAfterBreak="0">
+  <w:abstractNum w:abstractNumId="25" w15:restartNumberingAfterBreak="0">
     <w:nsid w:val="5BDB2FDD"/>
     <w:multiLevelType w:val="hybridMultilevel"/>
     <w:tmpl w:val="E5FA4636"/>
@@ -39898,7 +39866,7 @@
       </w:pPr>
     </w:lvl>
   </w:abstractNum>
-  <w:abstractNum w:abstractNumId="25" w15:restartNumberingAfterBreak="0">
+  <w:abstractNum w:abstractNumId="26" w15:restartNumberingAfterBreak="0">
     <w:nsid w:val="66A64CC7"/>
     <w:multiLevelType w:val="hybridMultilevel"/>
     <w:tmpl w:val="74FC5A5C"/>
@@ -40011,7 +39979,7 @@
       </w:rPr>
     </w:lvl>
   </w:abstractNum>
-  <w:abstractNum w:abstractNumId="26" w15:restartNumberingAfterBreak="0">
+  <w:abstractNum w:abstractNumId="27" w15:restartNumberingAfterBreak="0">
     <w:nsid w:val="6C541AD1"/>
     <w:multiLevelType w:val="hybridMultilevel"/>
     <w:tmpl w:val="173832DC"/>
@@ -40124,7 +40092,7 @@
       </w:rPr>
     </w:lvl>
   </w:abstractNum>
-  <w:abstractNum w:abstractNumId="27" w15:restartNumberingAfterBreak="0">
+  <w:abstractNum w:abstractNumId="28" w15:restartNumberingAfterBreak="0">
     <w:nsid w:val="6D897BD8"/>
     <w:multiLevelType w:val="hybridMultilevel"/>
     <w:tmpl w:val="9F5C1BB8"/>
@@ -40237,7 +40205,7 @@
       </w:rPr>
     </w:lvl>
   </w:abstractNum>
-  <w:abstractNum w:abstractNumId="28" w15:restartNumberingAfterBreak="0">
+  <w:abstractNum w:abstractNumId="29" w15:restartNumberingAfterBreak="0">
     <w:nsid w:val="70774719"/>
     <w:multiLevelType w:val="hybridMultilevel"/>
     <w:tmpl w:val="8E5491EA"/>
@@ -40350,7 +40318,7 @@
       </w:rPr>
     </w:lvl>
   </w:abstractNum>
-  <w:abstractNum w:abstractNumId="29" w15:restartNumberingAfterBreak="0">
+  <w:abstractNum w:abstractNumId="30" w15:restartNumberingAfterBreak="0">
     <w:nsid w:val="716926A8"/>
     <w:multiLevelType w:val="hybridMultilevel"/>
     <w:tmpl w:val="343C3464"/>
@@ -40463,7 +40431,7 @@
       </w:rPr>
     </w:lvl>
   </w:abstractNum>
-  <w:abstractNum w:abstractNumId="30" w15:restartNumberingAfterBreak="0">
+  <w:abstractNum w:abstractNumId="31" w15:restartNumberingAfterBreak="0">
     <w:nsid w:val="76945DE9"/>
     <w:multiLevelType w:val="hybridMultilevel"/>
     <w:tmpl w:val="08060FE0"/>
@@ -40576,7 +40544,7 @@
       </w:rPr>
     </w:lvl>
   </w:abstractNum>
-  <w:abstractNum w:abstractNumId="31" w15:restartNumberingAfterBreak="0">
+  <w:abstractNum w:abstractNumId="32" w15:restartNumberingAfterBreak="0">
     <w:nsid w:val="76A73296"/>
     <w:multiLevelType w:val="hybridMultilevel"/>
     <w:tmpl w:val="B34AA2D4"/>
@@ -40689,7 +40657,7 @@
       </w:rPr>
     </w:lvl>
   </w:abstractNum>
-  <w:abstractNum w:abstractNumId="32" w15:restartNumberingAfterBreak="0">
+  <w:abstractNum w:abstractNumId="33" w15:restartNumberingAfterBreak="0">
     <w:nsid w:val="7781641C"/>
     <w:multiLevelType w:val="hybridMultilevel"/>
     <w:tmpl w:val="BA0C12FA"/>
@@ -40802,7 +40770,7 @@
       </w:rPr>
     </w:lvl>
   </w:abstractNum>
-  <w:abstractNum w:abstractNumId="33" w15:restartNumberingAfterBreak="0">
+  <w:abstractNum w:abstractNumId="34" w15:restartNumberingAfterBreak="0">
     <w:nsid w:val="794819AA"/>
     <w:multiLevelType w:val="hybridMultilevel"/>
     <w:tmpl w:val="7F324796"/>
@@ -40919,7 +40887,7 @@
     <w:abstractNumId w:val="4"/>
   </w:num>
   <w:num w:numId="2" w16cid:durableId="1566646842">
-    <w:abstractNumId w:val="17"/>
+    <w:abstractNumId w:val="18"/>
   </w:num>
   <w:num w:numId="3" w16cid:durableId="1905991245">
     <w:abstractNumId w:val="7"/>
@@ -40928,34 +40896,34 @@
     <w:abstractNumId w:val="1"/>
   </w:num>
   <w:num w:numId="5" w16cid:durableId="972373201">
-    <w:abstractNumId w:val="16"/>
+    <w:abstractNumId w:val="17"/>
   </w:num>
   <w:num w:numId="6" w16cid:durableId="613827593">
-    <w:abstractNumId w:val="33"/>
+    <w:abstractNumId w:val="34"/>
   </w:num>
   <w:num w:numId="7" w16cid:durableId="307705643">
-    <w:abstractNumId w:val="25"/>
+    <w:abstractNumId w:val="26"/>
   </w:num>
   <w:num w:numId="8" w16cid:durableId="165097538">
     <w:abstractNumId w:val="6"/>
   </w:num>
   <w:num w:numId="9" w16cid:durableId="437068303">
-    <w:abstractNumId w:val="15"/>
+    <w:abstractNumId w:val="16"/>
   </w:num>
   <w:num w:numId="10" w16cid:durableId="284821626">
     <w:abstractNumId w:val="3"/>
   </w:num>
   <w:num w:numId="11" w16cid:durableId="1276132327">
-    <w:abstractNumId w:val="20"/>
+    <w:abstractNumId w:val="21"/>
   </w:num>
   <w:num w:numId="12" w16cid:durableId="1154176246">
-    <w:abstractNumId w:val="23"/>
+    <w:abstractNumId w:val="24"/>
   </w:num>
   <w:num w:numId="13" w16cid:durableId="1212036198">
-    <w:abstractNumId w:val="12"/>
+    <w:abstractNumId w:val="13"/>
   </w:num>
   <w:num w:numId="14" w16cid:durableId="1911185890">
-    <w:abstractNumId w:val="26"/>
+    <w:abstractNumId w:val="27"/>
   </w:num>
   <w:num w:numId="15" w16cid:durableId="1700548121">
     <w:abstractNumId w:val="2"/>
@@ -40991,37 +40959,37 @@
     <w:abstractNumId w:val="0"/>
   </w:num>
   <w:num w:numId="17" w16cid:durableId="1442339227">
-    <w:abstractNumId w:val="29"/>
+    <w:abstractNumId w:val="30"/>
   </w:num>
   <w:num w:numId="18" w16cid:durableId="587619554">
-    <w:abstractNumId w:val="22"/>
+    <w:abstractNumId w:val="23"/>
   </w:num>
   <w:num w:numId="19" w16cid:durableId="658272006">
     <w:abstractNumId w:val="5"/>
   </w:num>
   <w:num w:numId="20" w16cid:durableId="2141918983">
-    <w:abstractNumId w:val="24"/>
+    <w:abstractNumId w:val="25"/>
   </w:num>
   <w:num w:numId="21" w16cid:durableId="598149427">
     <w:abstractNumId w:val="11"/>
   </w:num>
   <w:num w:numId="22" w16cid:durableId="613024376">
-    <w:abstractNumId w:val="31"/>
+    <w:abstractNumId w:val="32"/>
   </w:num>
   <w:num w:numId="23" w16cid:durableId="1411997430">
-    <w:abstractNumId w:val="13"/>
+    <w:abstractNumId w:val="14"/>
   </w:num>
   <w:num w:numId="24" w16cid:durableId="1154906215">
-    <w:abstractNumId w:val="14"/>
+    <w:abstractNumId w:val="15"/>
   </w:num>
   <w:num w:numId="25" w16cid:durableId="1763603571">
-    <w:abstractNumId w:val="30"/>
+    <w:abstractNumId w:val="31"/>
   </w:num>
   <w:num w:numId="26" w16cid:durableId="515921344">
     <w:abstractNumId w:val="10"/>
   </w:num>
   <w:num w:numId="27" w16cid:durableId="2029090528">
-    <w:abstractNumId w:val="19"/>
+    <w:abstractNumId w:val="20"/>
   </w:num>
   <w:num w:numId="28" w16cid:durableId="1214780218">
     <w:abstractNumId w:val="8"/>
@@ -41030,19 +40998,22 @@
     <w:abstractNumId w:val="9"/>
   </w:num>
   <w:num w:numId="30" w16cid:durableId="57293260">
-    <w:abstractNumId w:val="32"/>
+    <w:abstractNumId w:val="33"/>
   </w:num>
   <w:num w:numId="31" w16cid:durableId="349993523">
+    <w:abstractNumId w:val="29"/>
+  </w:num>
+  <w:num w:numId="32" w16cid:durableId="1234242889">
+    <w:abstractNumId w:val="19"/>
+  </w:num>
+  <w:num w:numId="33" w16cid:durableId="1670449031">
+    <w:abstractNumId w:val="22"/>
+  </w:num>
+  <w:num w:numId="34" w16cid:durableId="1776484440">
     <w:abstractNumId w:val="28"/>
   </w:num>
-  <w:num w:numId="32" w16cid:durableId="1234242889">
-    <w:abstractNumId w:val="18"/>
-  </w:num>
-  <w:num w:numId="33" w16cid:durableId="1670449031">
-    <w:abstractNumId w:val="21"/>
-  </w:num>
-  <w:num w:numId="34" w16cid:durableId="1776484440">
-    <w:abstractNumId w:val="27"/>
+  <w:num w:numId="35" w16cid:durableId="1375303547">
+    <w:abstractNumId w:val="12"/>
   </w:num>
   <w:numIdMacAtCleanup w:val="34"/>
 </w:numbering>
@@ -41571,6 +41542,7 @@
   <w:style w:type="character" w:default="1" w:styleId="DefaultParagraphFont">
     <w:name w:val="Default Paragraph Font"/>
     <w:uiPriority w:val="1"/>
+    <w:semiHidden/>
     <w:unhideWhenUsed/>
   </w:style>
   <w:style w:type="table" w:default="1" w:styleId="TableNormal">

</xml_diff>

<commit_message>
Completed TODOs for "03.3. Conditional Statements - More Exercises"
</commit_message>
<xml_diff>
--- a/Courses/Software-Sciences/Module-1-OOP-New/03.3-Conditional-Statements-More-Exercises/03.3-Conditional-Statements-More-Exercises.docx
+++ b/Courses/Software-Sciences/Module-1-OOP-New/03.3-Conditional-Statements-More-Exercises/03.3-Conditional-Statements-More-Exercises.docx
@@ -89,6 +89,688 @@
         <w:rPr>
           <w:lang w:val="bg-BG"/>
         </w:rPr>
+        <w:t xml:space="preserve">Клас </w:t>
+      </w:r>
+      <w:r>
+        <w:rPr>
+          <w:lang w:val="bg-BG"/>
+        </w:rPr>
+        <w:t>животно</w:t>
+      </w:r>
+    </w:p>
+    <w:p>
+      <w:pPr>
+        <w:rPr>
+          <w:lang w:val="bg-BG"/>
+        </w:rPr>
+      </w:pPr>
+      <w:r>
+        <w:rPr>
+          <w:lang w:val="bg-BG"/>
+        </w:rPr>
+        <w:t>Напишете програма</w:t>
+      </w:r>
+      <w:r>
+        <w:t xml:space="preserve">, </w:t>
+      </w:r>
+      <w:r>
+        <w:rPr>
+          <w:lang w:val="bg-BG"/>
+        </w:rPr>
+        <w:t>която отпечатва класа на животното според неговото име</w:t>
+      </w:r>
+      <w:r>
+        <w:t xml:space="preserve">, </w:t>
+      </w:r>
+      <w:r>
+        <w:rPr>
+          <w:lang w:val="bg-BG"/>
+        </w:rPr>
+        <w:t>въведено от потребителя</w:t>
+      </w:r>
+      <w:r>
+        <w:t>.</w:t>
+      </w:r>
+    </w:p>
+    <w:p>
+      <w:pPr>
+        <w:pStyle w:val="ListParagraph"/>
+        <w:numPr>
+          <w:ilvl w:val="0"/>
+          <w:numId w:val="11"/>
+        </w:numPr>
+        <w:rPr>
+          <w:rFonts w:ascii="Consolas" w:eastAsia="MS Mincho" w:hAnsi="Consolas" w:cs="Times New Roman"/>
+          <w:b/>
+          <w:noProof/>
+          <w:lang w:val="bg-BG"/>
+        </w:rPr>
+      </w:pPr>
+      <w:r>
+        <w:rPr>
+          <w:rFonts w:ascii="Consolas" w:eastAsia="MS Mincho" w:hAnsi="Consolas" w:cs="Times New Roman"/>
+          <w:b/>
+          <w:noProof/>
+        </w:rPr>
+        <w:t>dog</w:t>
+      </w:r>
+      <w:r>
+        <w:rPr>
+          <w:rFonts w:ascii="Calibri" w:eastAsia="MS Mincho" w:hAnsi="Calibri" w:cs="Times New Roman"/>
+          <w:b/>
+          <w:noProof/>
+        </w:rPr>
+        <w:t xml:space="preserve"> -&gt; </w:t>
+      </w:r>
+      <w:r>
+        <w:rPr>
+          <w:rFonts w:ascii="Consolas" w:eastAsia="MS Mincho" w:hAnsi="Consolas" w:cs="Times New Roman"/>
+          <w:b/>
+          <w:noProof/>
+        </w:rPr>
+        <w:t>mammal</w:t>
+      </w:r>
+    </w:p>
+    <w:p>
+      <w:pPr>
+        <w:pStyle w:val="ListParagraph"/>
+        <w:numPr>
+          <w:ilvl w:val="0"/>
+          <w:numId w:val="11"/>
+        </w:numPr>
+        <w:rPr>
+          <w:rFonts w:ascii="Calibri" w:eastAsia="MS Mincho" w:hAnsi="Calibri" w:cs="Times New Roman"/>
+          <w:b/>
+          <w:noProof/>
+          <w:lang w:val="bg-BG"/>
+        </w:rPr>
+      </w:pPr>
+      <w:r>
+        <w:rPr>
+          <w:rFonts w:ascii="Consolas" w:eastAsia="MS Mincho" w:hAnsi="Consolas" w:cs="Times New Roman"/>
+          <w:b/>
+          <w:noProof/>
+        </w:rPr>
+        <w:t>crocodile</w:t>
+      </w:r>
+      <w:r>
+        <w:rPr>
+          <w:rFonts w:ascii="Calibri" w:eastAsia="MS Mincho" w:hAnsi="Calibri" w:cs="Times New Roman"/>
+          <w:b/>
+          <w:noProof/>
+        </w:rPr>
+        <w:t xml:space="preserve">, </w:t>
+      </w:r>
+      <w:r>
+        <w:rPr>
+          <w:rFonts w:ascii="Consolas" w:eastAsia="MS Mincho" w:hAnsi="Consolas" w:cs="Times New Roman"/>
+          <w:b/>
+          <w:noProof/>
+        </w:rPr>
+        <w:t>tortoise</w:t>
+      </w:r>
+      <w:r>
+        <w:rPr>
+          <w:rFonts w:ascii="Calibri" w:eastAsia="MS Mincho" w:hAnsi="Calibri" w:cs="Times New Roman"/>
+          <w:b/>
+          <w:noProof/>
+        </w:rPr>
+        <w:t xml:space="preserve">, </w:t>
+      </w:r>
+      <w:r>
+        <w:rPr>
+          <w:rFonts w:ascii="Consolas" w:eastAsia="MS Mincho" w:hAnsi="Consolas" w:cs="Times New Roman"/>
+          <w:b/>
+          <w:noProof/>
+        </w:rPr>
+        <w:t>snake</w:t>
+      </w:r>
+      <w:r>
+        <w:rPr>
+          <w:rFonts w:ascii="Calibri" w:eastAsia="MS Mincho" w:hAnsi="Calibri" w:cs="Times New Roman"/>
+          <w:b/>
+          <w:noProof/>
+        </w:rPr>
+        <w:t xml:space="preserve"> -&gt; </w:t>
+      </w:r>
+      <w:r>
+        <w:rPr>
+          <w:rFonts w:ascii="Consolas" w:eastAsia="MS Mincho" w:hAnsi="Consolas" w:cs="Times New Roman"/>
+          <w:b/>
+          <w:noProof/>
+        </w:rPr>
+        <w:t>reptile</w:t>
+      </w:r>
+    </w:p>
+    <w:p>
+      <w:pPr>
+        <w:pStyle w:val="ListParagraph"/>
+        <w:numPr>
+          <w:ilvl w:val="0"/>
+          <w:numId w:val="11"/>
+        </w:numPr>
+        <w:rPr>
+          <w:b/>
+          <w:noProof/>
+          <w:lang w:val="bg-BG"/>
+        </w:rPr>
+      </w:pPr>
+      <w:r>
+        <w:rPr>
+          <w:rFonts w:ascii="Consolas" w:eastAsia="MS Mincho" w:hAnsi="Consolas" w:cs="Times New Roman"/>
+          <w:b/>
+          <w:noProof/>
+        </w:rPr>
+        <w:t>others</w:t>
+      </w:r>
+      <w:r>
+        <w:rPr>
+          <w:rFonts w:ascii="Calibri" w:eastAsia="MS Mincho" w:hAnsi="Calibri" w:cs="Times New Roman"/>
+          <w:b/>
+          <w:noProof/>
+        </w:rPr>
+        <w:t xml:space="preserve"> -&gt; </w:t>
+      </w:r>
+      <w:r>
+        <w:rPr>
+          <w:rFonts w:ascii="Consolas" w:eastAsia="MS Mincho" w:hAnsi="Consolas" w:cs="Times New Roman"/>
+          <w:b/>
+          <w:noProof/>
+        </w:rPr>
+        <w:t>unknown</w:t>
+      </w:r>
+    </w:p>
+    <w:p>
+      <w:pPr>
+        <w:pStyle w:val="Heading3"/>
+      </w:pPr>
+      <w:r>
+        <w:rPr>
+          <w:lang w:val="bg-BG"/>
+        </w:rPr>
+        <w:t>Пример</w:t>
+      </w:r>
+      <w:r>
+        <w:rPr>
+          <w:lang w:val="bg-BG"/>
+        </w:rPr>
+        <w:t>и</w:t>
+      </w:r>
+    </w:p>
+    <w:tbl>
+      <w:tblPr>
+        <w:tblStyle w:val="TableGrid"/>
+        <w:tblW w:w="1935" w:type="dxa"/>
+        <w:tblInd w:w="85" w:type="dxa"/>
+        <w:tblCellMar>
+          <w:top w:w="57" w:type="dxa"/>
+          <w:left w:w="85" w:type="dxa"/>
+          <w:bottom w:w="57" w:type="dxa"/>
+          <w:right w:w="85" w:type="dxa"/>
+        </w:tblCellMar>
+        <w:tblLook w:val="04A0" w:firstRow="1" w:lastRow="0" w:firstColumn="1" w:lastColumn="0" w:noHBand="0" w:noVBand="1"/>
+      </w:tblPr>
+      <w:tblGrid>
+        <w:gridCol w:w="797"/>
+        <w:gridCol w:w="1138"/>
+      </w:tblGrid>
+      <w:tr>
+        <w:tc>
+          <w:tcPr>
+            <w:tcW w:w="797" w:type="dxa"/>
+            <w:tcBorders>
+              <w:top w:val="single" w:sz="4" w:space="0" w:color="auto"/>
+              <w:left w:val="single" w:sz="4" w:space="0" w:color="auto"/>
+              <w:bottom w:val="single" w:sz="4" w:space="0" w:color="auto"/>
+              <w:right w:val="single" w:sz="4" w:space="0" w:color="auto"/>
+            </w:tcBorders>
+            <w:shd w:val="clear" w:color="auto" w:fill="D9D9D9" w:themeFill="background1" w:themeFillShade="D9"/>
+            <w:hideMark/>
+          </w:tcPr>
+          <w:p>
+            <w:pPr>
+              <w:spacing w:before="20" w:after="20"/>
+              <w:jc w:val="center"/>
+              <w:rPr>
+                <w:b/>
+              </w:rPr>
+            </w:pPr>
+            <w:r>
+              <w:rPr>
+                <w:b/>
+                <w:lang w:val="bg-BG"/>
+              </w:rPr>
+              <w:t>Вход</w:t>
+            </w:r>
+          </w:p>
+        </w:tc>
+        <w:tc>
+          <w:tcPr>
+            <w:tcW w:w="1138" w:type="dxa"/>
+            <w:tcBorders>
+              <w:top w:val="single" w:sz="4" w:space="0" w:color="auto"/>
+              <w:left w:val="single" w:sz="4" w:space="0" w:color="auto"/>
+              <w:bottom w:val="single" w:sz="4" w:space="0" w:color="auto"/>
+              <w:right w:val="single" w:sz="4" w:space="0" w:color="auto"/>
+            </w:tcBorders>
+            <w:shd w:val="clear" w:color="auto" w:fill="D9D9D9" w:themeFill="background1" w:themeFillShade="D9"/>
+            <w:hideMark/>
+          </w:tcPr>
+          <w:p>
+            <w:pPr>
+              <w:spacing w:before="20" w:after="20"/>
+              <w:jc w:val="center"/>
+              <w:rPr>
+                <w:b/>
+              </w:rPr>
+            </w:pPr>
+            <w:r>
+              <w:rPr>
+                <w:b/>
+                <w:lang w:val="bg-BG"/>
+              </w:rPr>
+              <w:t>Изход</w:t>
+            </w:r>
+          </w:p>
+        </w:tc>
+      </w:tr>
+      <w:tr>
+        <w:tc>
+          <w:tcPr>
+            <w:tcW w:w="797" w:type="dxa"/>
+            <w:tcBorders>
+              <w:top w:val="single" w:sz="4" w:space="0" w:color="auto"/>
+              <w:left w:val="single" w:sz="4" w:space="0" w:color="auto"/>
+              <w:bottom w:val="single" w:sz="4" w:space="0" w:color="auto"/>
+              <w:right w:val="single" w:sz="4" w:space="0" w:color="auto"/>
+            </w:tcBorders>
+            <w:hideMark/>
+          </w:tcPr>
+          <w:p>
+            <w:pPr>
+              <w:spacing w:before="20" w:after="20"/>
+              <w:rPr>
+                <w:bCs/>
+              </w:rPr>
+            </w:pPr>
+            <w:r>
+              <w:rPr>
+                <w:bCs/>
+              </w:rPr>
+              <w:t>dog</w:t>
+            </w:r>
+          </w:p>
+        </w:tc>
+        <w:tc>
+          <w:tcPr>
+            <w:tcW w:w="1138" w:type="dxa"/>
+            <w:tcBorders>
+              <w:top w:val="single" w:sz="4" w:space="0" w:color="auto"/>
+              <w:left w:val="single" w:sz="4" w:space="0" w:color="auto"/>
+              <w:bottom w:val="single" w:sz="4" w:space="0" w:color="auto"/>
+              <w:right w:val="single" w:sz="4" w:space="0" w:color="auto"/>
+            </w:tcBorders>
+            <w:hideMark/>
+          </w:tcPr>
+          <w:p>
+            <w:pPr>
+              <w:spacing w:before="20" w:after="20"/>
+              <w:rPr>
+                <w:rFonts w:ascii="Consolas" w:hAnsi="Consolas"/>
+                <w:bCs/>
+                <w:noProof/>
+              </w:rPr>
+            </w:pPr>
+            <w:r>
+              <w:rPr>
+                <w:rFonts w:ascii="Consolas" w:hAnsi="Consolas"/>
+                <w:bCs/>
+                <w:noProof/>
+              </w:rPr>
+              <w:t>mammal</w:t>
+            </w:r>
+          </w:p>
+        </w:tc>
+      </w:tr>
+      <w:tr>
+        <w:tc>
+          <w:tcPr>
+            <w:tcW w:w="797" w:type="dxa"/>
+            <w:tcBorders>
+              <w:top w:val="single" w:sz="4" w:space="0" w:color="auto"/>
+              <w:left w:val="single" w:sz="4" w:space="0" w:color="auto"/>
+              <w:bottom w:val="single" w:sz="4" w:space="0" w:color="auto"/>
+              <w:right w:val="single" w:sz="4" w:space="0" w:color="auto"/>
+            </w:tcBorders>
+            <w:hideMark/>
+          </w:tcPr>
+          <w:p>
+            <w:pPr>
+              <w:spacing w:before="20" w:after="20"/>
+              <w:rPr>
+                <w:bCs/>
+              </w:rPr>
+            </w:pPr>
+            <w:r>
+              <w:rPr>
+                <w:bCs/>
+              </w:rPr>
+              <w:t>snake</w:t>
+            </w:r>
+          </w:p>
+        </w:tc>
+        <w:tc>
+          <w:tcPr>
+            <w:tcW w:w="1138" w:type="dxa"/>
+            <w:tcBorders>
+              <w:top w:val="single" w:sz="4" w:space="0" w:color="auto"/>
+              <w:left w:val="single" w:sz="4" w:space="0" w:color="auto"/>
+              <w:bottom w:val="single" w:sz="4" w:space="0" w:color="auto"/>
+              <w:right w:val="single" w:sz="4" w:space="0" w:color="auto"/>
+            </w:tcBorders>
+            <w:hideMark/>
+          </w:tcPr>
+          <w:p>
+            <w:pPr>
+              <w:spacing w:before="20" w:after="20"/>
+              <w:rPr>
+                <w:rFonts w:ascii="Consolas" w:hAnsi="Consolas"/>
+                <w:bCs/>
+                <w:noProof/>
+              </w:rPr>
+            </w:pPr>
+            <w:r>
+              <w:rPr>
+                <w:rFonts w:ascii="Consolas" w:hAnsi="Consolas"/>
+                <w:bCs/>
+                <w:noProof/>
+              </w:rPr>
+              <w:t>reptile</w:t>
+            </w:r>
+          </w:p>
+        </w:tc>
+      </w:tr>
+      <w:tr>
+        <w:tc>
+          <w:tcPr>
+            <w:tcW w:w="797" w:type="dxa"/>
+            <w:tcBorders>
+              <w:top w:val="single" w:sz="4" w:space="0" w:color="auto"/>
+              <w:left w:val="single" w:sz="4" w:space="0" w:color="auto"/>
+              <w:bottom w:val="single" w:sz="4" w:space="0" w:color="auto"/>
+              <w:right w:val="single" w:sz="4" w:space="0" w:color="auto"/>
+            </w:tcBorders>
+            <w:hideMark/>
+          </w:tcPr>
+          <w:p>
+            <w:pPr>
+              <w:spacing w:before="20" w:after="20"/>
+              <w:rPr>
+                <w:bCs/>
+              </w:rPr>
+            </w:pPr>
+            <w:r>
+              <w:rPr>
+                <w:bCs/>
+              </w:rPr>
+              <w:t>cat</w:t>
+            </w:r>
+          </w:p>
+        </w:tc>
+        <w:tc>
+          <w:tcPr>
+            <w:tcW w:w="1138" w:type="dxa"/>
+            <w:tcBorders>
+              <w:top w:val="single" w:sz="4" w:space="0" w:color="auto"/>
+              <w:left w:val="single" w:sz="4" w:space="0" w:color="auto"/>
+              <w:bottom w:val="single" w:sz="4" w:space="0" w:color="auto"/>
+              <w:right w:val="single" w:sz="4" w:space="0" w:color="auto"/>
+            </w:tcBorders>
+            <w:hideMark/>
+          </w:tcPr>
+          <w:p>
+            <w:pPr>
+              <w:spacing w:before="20" w:after="20"/>
+              <w:rPr>
+                <w:rFonts w:ascii="Consolas" w:hAnsi="Consolas"/>
+                <w:bCs/>
+                <w:noProof/>
+              </w:rPr>
+            </w:pPr>
+            <w:r>
+              <w:rPr>
+                <w:rFonts w:ascii="Consolas" w:hAnsi="Consolas"/>
+                <w:bCs/>
+                <w:noProof/>
+              </w:rPr>
+              <w:t>unknown</w:t>
+            </w:r>
+          </w:p>
+        </w:tc>
+      </w:tr>
+    </w:tbl>
+    <w:p>
+      <w:pPr>
+        <w:pStyle w:val="Heading3"/>
+      </w:pPr>
+      <w:r>
+        <w:rPr>
+          <w:lang w:val="bg-BG"/>
+        </w:rPr>
+        <w:t>Насоки</w:t>
+      </w:r>
+    </w:p>
+    <w:p>
+      <w:pPr>
+        <w:pStyle w:val="ListParagraph"/>
+        <w:numPr>
+          <w:ilvl w:val="0"/>
+          <w:numId w:val="12"/>
+        </w:numPr>
+        <w:spacing w:before="40" w:after="40"/>
+        <w:rPr>
+          <w:lang w:val="bg-BG"/>
+        </w:rPr>
+      </w:pPr>
+      <w:r>
+        <w:rPr>
+          <w:lang w:val="bg-BG"/>
+        </w:rPr>
+        <w:t>Прочетете входните данни</w:t>
+      </w:r>
+      <w:r>
+        <w:t>:</w:t>
+      </w:r>
+    </w:p>
+    <w:p>
+      <w:pPr>
+        <w:spacing w:before="40" w:after="40"/>
+        <w:ind w:left="360"/>
+        <w:rPr>
+          <w:lang w:val="bg-BG"/>
+        </w:rPr>
+      </w:pPr>
+      <w:r>
+        <w:rPr>
+          <w:noProof/>
+          <w:lang w:val="bg-BG"/>
+        </w:rPr>
+        <w:t xml:space="preserve"> </w:t>
+      </w:r>
+      <w:r>
+        <w:rPr>
+          <w:noProof/>
+          <w:lang w:eastAsia="bg-BG"/>
+        </w:rPr>
+        <w:drawing>
+          <wp:inline distT="0" distB="0" distL="0" distR="0" wp14:anchorId="13D7600C" wp14:editId="488C63F5">
+            <wp:extent cx="2772641" cy="183618"/>
+            <wp:effectExtent l="19050" t="19050" r="8890" b="26035"/>
+            <wp:docPr id="33" name="Picture 33"/>
+            <wp:cNvGraphicFramePr>
+              <a:graphicFrameLocks xmlns:a="http://schemas.openxmlformats.org/drawingml/2006/main" noChangeAspect="1"/>
+            </wp:cNvGraphicFramePr>
+            <a:graphic xmlns:a="http://schemas.openxmlformats.org/drawingml/2006/main">
+              <a:graphicData uri="http://schemas.openxmlformats.org/drawingml/2006/picture">
+                <pic:pic xmlns:pic="http://schemas.openxmlformats.org/drawingml/2006/picture">
+                  <pic:nvPicPr>
+                    <pic:cNvPr id="1" name=""/>
+                    <pic:cNvPicPr/>
+                  </pic:nvPicPr>
+                  <pic:blipFill>
+                    <a:blip r:embed="rId9"/>
+                    <a:stretch>
+                      <a:fillRect/>
+                    </a:stretch>
+                  </pic:blipFill>
+                  <pic:spPr>
+                    <a:xfrm>
+                      <a:off x="0" y="0"/>
+                      <a:ext cx="3326565" cy="220302"/>
+                    </a:xfrm>
+                    <a:prstGeom prst="rect">
+                      <a:avLst/>
+                    </a:prstGeom>
+                    <a:ln>
+                      <a:solidFill>
+                        <a:schemeClr val="bg1">
+                          <a:lumMod val="85000"/>
+                        </a:schemeClr>
+                      </a:solidFill>
+                    </a:ln>
+                  </pic:spPr>
+                </pic:pic>
+              </a:graphicData>
+            </a:graphic>
+          </wp:inline>
+        </w:drawing>
+      </w:r>
+    </w:p>
+    <w:p>
+      <w:pPr>
+        <w:pStyle w:val="ListParagraph"/>
+        <w:numPr>
+          <w:ilvl w:val="0"/>
+          <w:numId w:val="12"/>
+        </w:numPr>
+        <w:rPr>
+          <w:lang w:val="bg-BG"/>
+        </w:rPr>
+      </w:pPr>
+      <w:r>
+        <w:rPr>
+          <w:lang w:val="bg-BG"/>
+        </w:rPr>
+        <w:t>Проверете от какъв вид е животното</w:t>
+      </w:r>
+      <w:r>
+        <w:t xml:space="preserve">. </w:t>
+      </w:r>
+      <w:r>
+        <w:rPr>
+          <w:lang w:val="bg-BG"/>
+        </w:rPr>
+        <w:t>Ако то е невалидно</w:t>
+      </w:r>
+      <w:r>
+        <w:t xml:space="preserve">, </w:t>
+      </w:r>
+      <w:r>
+        <w:rPr>
+          <w:lang w:val="bg-BG"/>
+        </w:rPr>
+        <w:t xml:space="preserve">отпечатайте </w:t>
+      </w:r>
+      <w:r>
+        <w:t>"</w:t>
+      </w:r>
+      <w:r>
+        <w:rPr>
+          <w:rFonts w:ascii="Consolas" w:hAnsi="Consolas"/>
+          <w:b/>
+          <w:bCs/>
+          <w:noProof/>
+        </w:rPr>
+        <w:t>unknown</w:t>
+      </w:r>
+      <w:r>
+        <w:t>".</w:t>
+      </w:r>
+    </w:p>
+    <w:p>
+      <w:pPr>
+        <w:ind w:left="360"/>
+        <w:rPr>
+          <w:lang w:val="bg-BG"/>
+        </w:rPr>
+      </w:pPr>
+      <w:r>
+        <w:rPr>
+          <w:noProof/>
+          <w:lang w:val="bg-BG"/>
+        </w:rPr>
+        <w:t xml:space="preserve"> </w:t>
+      </w:r>
+      <w:r>
+        <w:rPr>
+          <w:noProof/>
+          <w:lang w:eastAsia="bg-BG"/>
+        </w:rPr>
+        <w:drawing>
+          <wp:inline distT="0" distB="0" distL="0" distR="0" wp14:anchorId="4CE37F4D" wp14:editId="4E9789E2">
+            <wp:extent cx="2511404" cy="2236470"/>
+            <wp:effectExtent l="19050" t="19050" r="22860" b="11430"/>
+            <wp:docPr id="46" name="Picture 46" descr="Text&#10;&#10;Description automatically generated with medium confidence"/>
+            <wp:cNvGraphicFramePr>
+              <a:graphicFrameLocks xmlns:a="http://schemas.openxmlformats.org/drawingml/2006/main" noChangeAspect="1"/>
+            </wp:cNvGraphicFramePr>
+            <a:graphic xmlns:a="http://schemas.openxmlformats.org/drawingml/2006/main">
+              <a:graphicData uri="http://schemas.openxmlformats.org/drawingml/2006/picture">
+                <pic:pic xmlns:pic="http://schemas.openxmlformats.org/drawingml/2006/picture">
+                  <pic:nvPicPr>
+                    <pic:cNvPr id="46" name="Picture 46" descr="Text&#10;&#10;Description automatically generated with medium confidence"/>
+                    <pic:cNvPicPr/>
+                  </pic:nvPicPr>
+                  <pic:blipFill>
+                    <a:blip r:embed="rId10"/>
+                    <a:stretch>
+                      <a:fillRect/>
+                    </a:stretch>
+                  </pic:blipFill>
+                  <pic:spPr>
+                    <a:xfrm>
+                      <a:off x="0" y="0"/>
+                      <a:ext cx="2539620" cy="2261597"/>
+                    </a:xfrm>
+                    <a:prstGeom prst="rect">
+                      <a:avLst/>
+                    </a:prstGeom>
+                    <a:ln>
+                      <a:solidFill>
+                        <a:schemeClr val="bg1">
+                          <a:lumMod val="85000"/>
+                        </a:schemeClr>
+                      </a:solidFill>
+                    </a:ln>
+                  </pic:spPr>
+                </pic:pic>
+              </a:graphicData>
+            </a:graphic>
+          </wp:inline>
+        </w:drawing>
+      </w:r>
+    </w:p>
+    <w:p>
+      <w:pPr>
+        <w:pStyle w:val="Heading2"/>
+        <w:rPr>
+          <w:lang w:val="bg-BG"/>
+        </w:rPr>
+      </w:pPr>
+      <w:r>
+        <w:rPr>
+          <w:lang w:val="bg-BG"/>
+        </w:rPr>
         <w:t>Лица на фигури</w:t>
       </w:r>
     </w:p>
@@ -394,6 +1076,7 @@
         <w:rPr>
           <w:lang w:val="bg-BG"/>
         </w:rPr>
+        <w:lastRenderedPageBreak/>
         <w:t xml:space="preserve">Ако фигурата е </w:t>
       </w:r>
       <w:r>
@@ -1263,718 +1946,6 @@
         <w:rPr>
           <w:lang w:val="bg-BG"/>
         </w:rPr>
-        <w:t xml:space="preserve">Клас </w:t>
-      </w:r>
-      <w:r>
-        <w:rPr>
-          <w:lang w:val="bg-BG"/>
-        </w:rPr>
-        <w:t>животно</w:t>
-      </w:r>
-    </w:p>
-    <w:p>
-      <w:pPr>
-        <w:rPr>
-          <w:lang w:val="bg-BG"/>
-        </w:rPr>
-      </w:pPr>
-    </w:p>
-    <w:p>
-      <w:r>
-        <w:rPr>
-          <w:highlight w:val="yellow"/>
-        </w:rPr>
-        <w:t xml:space="preserve">TODO: </w:t>
-      </w:r>
-      <w:r>
-        <w:rPr>
-          <w:highlight w:val="yellow"/>
-          <w:lang w:val="bg-BG"/>
-        </w:rPr>
-        <w:t>тази задача да дойде първа в подредбата, тъй като има разписани насоки, а другите нямат.</w:t>
-      </w:r>
-    </w:p>
-    <w:p>
-      <w:pPr>
-        <w:rPr>
-          <w:lang w:val="bg-BG"/>
-        </w:rPr>
-      </w:pPr>
-    </w:p>
-    <w:p>
-      <w:pPr>
-        <w:rPr>
-          <w:lang w:val="bg-BG"/>
-        </w:rPr>
-      </w:pPr>
-      <w:r>
-        <w:rPr>
-          <w:lang w:val="bg-BG"/>
-        </w:rPr>
-        <w:t>Напишете програма</w:t>
-      </w:r>
-      <w:r>
-        <w:t xml:space="preserve">, </w:t>
-      </w:r>
-      <w:r>
-        <w:rPr>
-          <w:lang w:val="bg-BG"/>
-        </w:rPr>
-        <w:t>която отпечатва класа на животното според неговото име</w:t>
-      </w:r>
-      <w:r>
-        <w:t xml:space="preserve">, </w:t>
-      </w:r>
-      <w:r>
-        <w:rPr>
-          <w:lang w:val="bg-BG"/>
-        </w:rPr>
-        <w:t>въведено от потребителя</w:t>
-      </w:r>
-      <w:r>
-        <w:t>.</w:t>
-      </w:r>
-    </w:p>
-    <w:p>
-      <w:pPr>
-        <w:pStyle w:val="ListParagraph"/>
-        <w:numPr>
-          <w:ilvl w:val="0"/>
-          <w:numId w:val="11"/>
-        </w:numPr>
-        <w:rPr>
-          <w:rFonts w:ascii="Consolas" w:eastAsia="MS Mincho" w:hAnsi="Consolas" w:cs="Times New Roman"/>
-          <w:b/>
-          <w:noProof/>
-          <w:lang w:val="bg-BG"/>
-        </w:rPr>
-      </w:pPr>
-      <w:r>
-        <w:rPr>
-          <w:rFonts w:ascii="Consolas" w:eastAsia="MS Mincho" w:hAnsi="Consolas" w:cs="Times New Roman"/>
-          <w:b/>
-          <w:noProof/>
-        </w:rPr>
-        <w:t>dog</w:t>
-      </w:r>
-      <w:r>
-        <w:rPr>
-          <w:rFonts w:ascii="Calibri" w:eastAsia="MS Mincho" w:hAnsi="Calibri" w:cs="Times New Roman"/>
-          <w:b/>
-          <w:noProof/>
-        </w:rPr>
-        <w:t xml:space="preserve"> -&gt; </w:t>
-      </w:r>
-      <w:r>
-        <w:rPr>
-          <w:rFonts w:ascii="Consolas" w:eastAsia="MS Mincho" w:hAnsi="Consolas" w:cs="Times New Roman"/>
-          <w:b/>
-          <w:noProof/>
-        </w:rPr>
-        <w:t>mammal</w:t>
-      </w:r>
-    </w:p>
-    <w:p>
-      <w:pPr>
-        <w:pStyle w:val="ListParagraph"/>
-        <w:numPr>
-          <w:ilvl w:val="0"/>
-          <w:numId w:val="11"/>
-        </w:numPr>
-        <w:rPr>
-          <w:rFonts w:ascii="Calibri" w:eastAsia="MS Mincho" w:hAnsi="Calibri" w:cs="Times New Roman"/>
-          <w:b/>
-          <w:noProof/>
-          <w:lang w:val="bg-BG"/>
-        </w:rPr>
-      </w:pPr>
-      <w:r>
-        <w:rPr>
-          <w:rFonts w:ascii="Consolas" w:eastAsia="MS Mincho" w:hAnsi="Consolas" w:cs="Times New Roman"/>
-          <w:b/>
-          <w:noProof/>
-        </w:rPr>
-        <w:t>crocodile</w:t>
-      </w:r>
-      <w:r>
-        <w:rPr>
-          <w:rFonts w:ascii="Calibri" w:eastAsia="MS Mincho" w:hAnsi="Calibri" w:cs="Times New Roman"/>
-          <w:b/>
-          <w:noProof/>
-        </w:rPr>
-        <w:t xml:space="preserve">, </w:t>
-      </w:r>
-      <w:r>
-        <w:rPr>
-          <w:rFonts w:ascii="Consolas" w:eastAsia="MS Mincho" w:hAnsi="Consolas" w:cs="Times New Roman"/>
-          <w:b/>
-          <w:noProof/>
-        </w:rPr>
-        <w:t>tortoise</w:t>
-      </w:r>
-      <w:r>
-        <w:rPr>
-          <w:rFonts w:ascii="Calibri" w:eastAsia="MS Mincho" w:hAnsi="Calibri" w:cs="Times New Roman"/>
-          <w:b/>
-          <w:noProof/>
-        </w:rPr>
-        <w:t xml:space="preserve">, </w:t>
-      </w:r>
-      <w:r>
-        <w:rPr>
-          <w:rFonts w:ascii="Consolas" w:eastAsia="MS Mincho" w:hAnsi="Consolas" w:cs="Times New Roman"/>
-          <w:b/>
-          <w:noProof/>
-        </w:rPr>
-        <w:t>snake</w:t>
-      </w:r>
-      <w:r>
-        <w:rPr>
-          <w:rFonts w:ascii="Calibri" w:eastAsia="MS Mincho" w:hAnsi="Calibri" w:cs="Times New Roman"/>
-          <w:b/>
-          <w:noProof/>
-        </w:rPr>
-        <w:t xml:space="preserve"> -&gt; </w:t>
-      </w:r>
-      <w:r>
-        <w:rPr>
-          <w:rFonts w:ascii="Consolas" w:eastAsia="MS Mincho" w:hAnsi="Consolas" w:cs="Times New Roman"/>
-          <w:b/>
-          <w:noProof/>
-        </w:rPr>
-        <w:t>reptile</w:t>
-      </w:r>
-    </w:p>
-    <w:p>
-      <w:pPr>
-        <w:pStyle w:val="ListParagraph"/>
-        <w:numPr>
-          <w:ilvl w:val="0"/>
-          <w:numId w:val="11"/>
-        </w:numPr>
-        <w:rPr>
-          <w:b/>
-          <w:noProof/>
-          <w:lang w:val="bg-BG"/>
-        </w:rPr>
-      </w:pPr>
-      <w:r>
-        <w:rPr>
-          <w:rFonts w:ascii="Consolas" w:eastAsia="MS Mincho" w:hAnsi="Consolas" w:cs="Times New Roman"/>
-          <w:b/>
-          <w:noProof/>
-        </w:rPr>
-        <w:t>others</w:t>
-      </w:r>
-      <w:r>
-        <w:rPr>
-          <w:rFonts w:ascii="Calibri" w:eastAsia="MS Mincho" w:hAnsi="Calibri" w:cs="Times New Roman"/>
-          <w:b/>
-          <w:noProof/>
-        </w:rPr>
-        <w:t xml:space="preserve"> -&gt; </w:t>
-      </w:r>
-      <w:r>
-        <w:rPr>
-          <w:rFonts w:ascii="Consolas" w:eastAsia="MS Mincho" w:hAnsi="Consolas" w:cs="Times New Roman"/>
-          <w:b/>
-          <w:noProof/>
-        </w:rPr>
-        <w:t>unknown</w:t>
-      </w:r>
-    </w:p>
-    <w:p>
-      <w:pPr>
-        <w:pStyle w:val="Heading3"/>
-      </w:pPr>
-      <w:r>
-        <w:rPr>
-          <w:lang w:val="bg-BG"/>
-        </w:rPr>
-        <w:t>Пример</w:t>
-      </w:r>
-      <w:r>
-        <w:rPr>
-          <w:lang w:val="bg-BG"/>
-        </w:rPr>
-        <w:t>и</w:t>
-      </w:r>
-    </w:p>
-    <w:tbl>
-      <w:tblPr>
-        <w:tblStyle w:val="TableGrid"/>
-        <w:tblW w:w="1935" w:type="dxa"/>
-        <w:tblInd w:w="85" w:type="dxa"/>
-        <w:tblCellMar>
-          <w:top w:w="57" w:type="dxa"/>
-          <w:left w:w="85" w:type="dxa"/>
-          <w:bottom w:w="57" w:type="dxa"/>
-          <w:right w:w="85" w:type="dxa"/>
-        </w:tblCellMar>
-        <w:tblLook w:val="04A0" w:firstRow="1" w:lastRow="0" w:firstColumn="1" w:lastColumn="0" w:noHBand="0" w:noVBand="1"/>
-      </w:tblPr>
-      <w:tblGrid>
-        <w:gridCol w:w="797"/>
-        <w:gridCol w:w="1138"/>
-      </w:tblGrid>
-      <w:tr>
-        <w:tc>
-          <w:tcPr>
-            <w:tcW w:w="797" w:type="dxa"/>
-            <w:tcBorders>
-              <w:top w:val="single" w:sz="4" w:space="0" w:color="auto"/>
-              <w:left w:val="single" w:sz="4" w:space="0" w:color="auto"/>
-              <w:bottom w:val="single" w:sz="4" w:space="0" w:color="auto"/>
-              <w:right w:val="single" w:sz="4" w:space="0" w:color="auto"/>
-            </w:tcBorders>
-            <w:shd w:val="clear" w:color="auto" w:fill="D9D9D9" w:themeFill="background1" w:themeFillShade="D9"/>
-            <w:hideMark/>
-          </w:tcPr>
-          <w:p>
-            <w:pPr>
-              <w:spacing w:before="20" w:after="20"/>
-              <w:jc w:val="center"/>
-              <w:rPr>
-                <w:b/>
-              </w:rPr>
-            </w:pPr>
-            <w:r>
-              <w:rPr>
-                <w:b/>
-                <w:lang w:val="bg-BG"/>
-              </w:rPr>
-              <w:t>Вход</w:t>
-            </w:r>
-          </w:p>
-        </w:tc>
-        <w:tc>
-          <w:tcPr>
-            <w:tcW w:w="1138" w:type="dxa"/>
-            <w:tcBorders>
-              <w:top w:val="single" w:sz="4" w:space="0" w:color="auto"/>
-              <w:left w:val="single" w:sz="4" w:space="0" w:color="auto"/>
-              <w:bottom w:val="single" w:sz="4" w:space="0" w:color="auto"/>
-              <w:right w:val="single" w:sz="4" w:space="0" w:color="auto"/>
-            </w:tcBorders>
-            <w:shd w:val="clear" w:color="auto" w:fill="D9D9D9" w:themeFill="background1" w:themeFillShade="D9"/>
-            <w:hideMark/>
-          </w:tcPr>
-          <w:p>
-            <w:pPr>
-              <w:spacing w:before="20" w:after="20"/>
-              <w:jc w:val="center"/>
-              <w:rPr>
-                <w:b/>
-              </w:rPr>
-            </w:pPr>
-            <w:r>
-              <w:rPr>
-                <w:b/>
-                <w:lang w:val="bg-BG"/>
-              </w:rPr>
-              <w:t>Изход</w:t>
-            </w:r>
-          </w:p>
-        </w:tc>
-      </w:tr>
-      <w:tr>
-        <w:tc>
-          <w:tcPr>
-            <w:tcW w:w="797" w:type="dxa"/>
-            <w:tcBorders>
-              <w:top w:val="single" w:sz="4" w:space="0" w:color="auto"/>
-              <w:left w:val="single" w:sz="4" w:space="0" w:color="auto"/>
-              <w:bottom w:val="single" w:sz="4" w:space="0" w:color="auto"/>
-              <w:right w:val="single" w:sz="4" w:space="0" w:color="auto"/>
-            </w:tcBorders>
-            <w:hideMark/>
-          </w:tcPr>
-          <w:p>
-            <w:pPr>
-              <w:spacing w:before="20" w:after="20"/>
-              <w:rPr>
-                <w:bCs/>
-              </w:rPr>
-            </w:pPr>
-            <w:r>
-              <w:rPr>
-                <w:bCs/>
-              </w:rPr>
-              <w:t>dog</w:t>
-            </w:r>
-          </w:p>
-        </w:tc>
-        <w:tc>
-          <w:tcPr>
-            <w:tcW w:w="1138" w:type="dxa"/>
-            <w:tcBorders>
-              <w:top w:val="single" w:sz="4" w:space="0" w:color="auto"/>
-              <w:left w:val="single" w:sz="4" w:space="0" w:color="auto"/>
-              <w:bottom w:val="single" w:sz="4" w:space="0" w:color="auto"/>
-              <w:right w:val="single" w:sz="4" w:space="0" w:color="auto"/>
-            </w:tcBorders>
-            <w:hideMark/>
-          </w:tcPr>
-          <w:p>
-            <w:pPr>
-              <w:spacing w:before="20" w:after="20"/>
-              <w:rPr>
-                <w:rFonts w:ascii="Consolas" w:hAnsi="Consolas"/>
-                <w:bCs/>
-                <w:noProof/>
-              </w:rPr>
-            </w:pPr>
-            <w:r>
-              <w:rPr>
-                <w:rFonts w:ascii="Consolas" w:hAnsi="Consolas"/>
-                <w:bCs/>
-                <w:noProof/>
-              </w:rPr>
-              <w:t>mammal</w:t>
-            </w:r>
-          </w:p>
-        </w:tc>
-      </w:tr>
-      <w:tr>
-        <w:tc>
-          <w:tcPr>
-            <w:tcW w:w="797" w:type="dxa"/>
-            <w:tcBorders>
-              <w:top w:val="single" w:sz="4" w:space="0" w:color="auto"/>
-              <w:left w:val="single" w:sz="4" w:space="0" w:color="auto"/>
-              <w:bottom w:val="single" w:sz="4" w:space="0" w:color="auto"/>
-              <w:right w:val="single" w:sz="4" w:space="0" w:color="auto"/>
-            </w:tcBorders>
-            <w:hideMark/>
-          </w:tcPr>
-          <w:p>
-            <w:pPr>
-              <w:spacing w:before="20" w:after="20"/>
-              <w:rPr>
-                <w:bCs/>
-              </w:rPr>
-            </w:pPr>
-            <w:r>
-              <w:rPr>
-                <w:bCs/>
-              </w:rPr>
-              <w:t>snake</w:t>
-            </w:r>
-          </w:p>
-        </w:tc>
-        <w:tc>
-          <w:tcPr>
-            <w:tcW w:w="1138" w:type="dxa"/>
-            <w:tcBorders>
-              <w:top w:val="single" w:sz="4" w:space="0" w:color="auto"/>
-              <w:left w:val="single" w:sz="4" w:space="0" w:color="auto"/>
-              <w:bottom w:val="single" w:sz="4" w:space="0" w:color="auto"/>
-              <w:right w:val="single" w:sz="4" w:space="0" w:color="auto"/>
-            </w:tcBorders>
-            <w:hideMark/>
-          </w:tcPr>
-          <w:p>
-            <w:pPr>
-              <w:spacing w:before="20" w:after="20"/>
-              <w:rPr>
-                <w:rFonts w:ascii="Consolas" w:hAnsi="Consolas"/>
-                <w:bCs/>
-                <w:noProof/>
-              </w:rPr>
-            </w:pPr>
-            <w:r>
-              <w:rPr>
-                <w:rFonts w:ascii="Consolas" w:hAnsi="Consolas"/>
-                <w:bCs/>
-                <w:noProof/>
-              </w:rPr>
-              <w:t>reptile</w:t>
-            </w:r>
-          </w:p>
-        </w:tc>
-      </w:tr>
-      <w:tr>
-        <w:tc>
-          <w:tcPr>
-            <w:tcW w:w="797" w:type="dxa"/>
-            <w:tcBorders>
-              <w:top w:val="single" w:sz="4" w:space="0" w:color="auto"/>
-              <w:left w:val="single" w:sz="4" w:space="0" w:color="auto"/>
-              <w:bottom w:val="single" w:sz="4" w:space="0" w:color="auto"/>
-              <w:right w:val="single" w:sz="4" w:space="0" w:color="auto"/>
-            </w:tcBorders>
-            <w:hideMark/>
-          </w:tcPr>
-          <w:p>
-            <w:pPr>
-              <w:spacing w:before="20" w:after="20"/>
-              <w:rPr>
-                <w:bCs/>
-              </w:rPr>
-            </w:pPr>
-            <w:r>
-              <w:rPr>
-                <w:bCs/>
-              </w:rPr>
-              <w:t>cat</w:t>
-            </w:r>
-          </w:p>
-        </w:tc>
-        <w:tc>
-          <w:tcPr>
-            <w:tcW w:w="1138" w:type="dxa"/>
-            <w:tcBorders>
-              <w:top w:val="single" w:sz="4" w:space="0" w:color="auto"/>
-              <w:left w:val="single" w:sz="4" w:space="0" w:color="auto"/>
-              <w:bottom w:val="single" w:sz="4" w:space="0" w:color="auto"/>
-              <w:right w:val="single" w:sz="4" w:space="0" w:color="auto"/>
-            </w:tcBorders>
-            <w:hideMark/>
-          </w:tcPr>
-          <w:p>
-            <w:pPr>
-              <w:spacing w:before="20" w:after="20"/>
-              <w:rPr>
-                <w:rFonts w:ascii="Consolas" w:hAnsi="Consolas"/>
-                <w:bCs/>
-                <w:noProof/>
-              </w:rPr>
-            </w:pPr>
-            <w:r>
-              <w:rPr>
-                <w:rFonts w:ascii="Consolas" w:hAnsi="Consolas"/>
-                <w:bCs/>
-                <w:noProof/>
-              </w:rPr>
-              <w:t>unknown</w:t>
-            </w:r>
-          </w:p>
-        </w:tc>
-      </w:tr>
-    </w:tbl>
-    <w:p>
-      <w:pPr>
-        <w:pStyle w:val="Heading3"/>
-      </w:pPr>
-      <w:r>
-        <w:rPr>
-          <w:lang w:val="bg-BG"/>
-        </w:rPr>
-        <w:lastRenderedPageBreak/>
-        <w:t>Насоки</w:t>
-      </w:r>
-    </w:p>
-    <w:p>
-      <w:pPr>
-        <w:pStyle w:val="ListParagraph"/>
-        <w:numPr>
-          <w:ilvl w:val="0"/>
-          <w:numId w:val="12"/>
-        </w:numPr>
-        <w:spacing w:before="40" w:after="40"/>
-        <w:rPr>
-          <w:lang w:val="bg-BG"/>
-        </w:rPr>
-      </w:pPr>
-      <w:r>
-        <w:rPr>
-          <w:lang w:val="bg-BG"/>
-        </w:rPr>
-        <w:t>Прочетете входните данни</w:t>
-      </w:r>
-      <w:r>
-        <w:t>:</w:t>
-      </w:r>
-    </w:p>
-    <w:p>
-      <w:pPr>
-        <w:spacing w:before="40" w:after="40"/>
-        <w:ind w:left="360"/>
-        <w:rPr>
-          <w:lang w:val="bg-BG"/>
-        </w:rPr>
-      </w:pPr>
-      <w:r>
-        <w:rPr>
-          <w:noProof/>
-          <w:lang w:val="bg-BG"/>
-        </w:rPr>
-        <w:t xml:space="preserve"> </w:t>
-      </w:r>
-      <w:r>
-        <w:rPr>
-          <w:noProof/>
-          <w:lang w:eastAsia="bg-BG"/>
-        </w:rPr>
-        <w:drawing>
-          <wp:inline distT="0" distB="0" distL="0" distR="0" wp14:anchorId="31103409" wp14:editId="33540648">
-            <wp:extent cx="2772641" cy="183618"/>
-            <wp:effectExtent l="19050" t="19050" r="8890" b="26035"/>
-            <wp:docPr id="33" name="Picture 33"/>
-            <wp:cNvGraphicFramePr>
-              <a:graphicFrameLocks xmlns:a="http://schemas.openxmlformats.org/drawingml/2006/main" noChangeAspect="1"/>
-            </wp:cNvGraphicFramePr>
-            <a:graphic xmlns:a="http://schemas.openxmlformats.org/drawingml/2006/main">
-              <a:graphicData uri="http://schemas.openxmlformats.org/drawingml/2006/picture">
-                <pic:pic xmlns:pic="http://schemas.openxmlformats.org/drawingml/2006/picture">
-                  <pic:nvPicPr>
-                    <pic:cNvPr id="1" name=""/>
-                    <pic:cNvPicPr/>
-                  </pic:nvPicPr>
-                  <pic:blipFill>
-                    <a:blip r:embed="rId9"/>
-                    <a:stretch>
-                      <a:fillRect/>
-                    </a:stretch>
-                  </pic:blipFill>
-                  <pic:spPr>
-                    <a:xfrm>
-                      <a:off x="0" y="0"/>
-                      <a:ext cx="3326565" cy="220302"/>
-                    </a:xfrm>
-                    <a:prstGeom prst="rect">
-                      <a:avLst/>
-                    </a:prstGeom>
-                    <a:ln>
-                      <a:solidFill>
-                        <a:schemeClr val="bg1">
-                          <a:lumMod val="85000"/>
-                        </a:schemeClr>
-                      </a:solidFill>
-                    </a:ln>
-                  </pic:spPr>
-                </pic:pic>
-              </a:graphicData>
-            </a:graphic>
-          </wp:inline>
-        </w:drawing>
-      </w:r>
-    </w:p>
-    <w:p>
-      <w:pPr>
-        <w:pStyle w:val="ListParagraph"/>
-        <w:numPr>
-          <w:ilvl w:val="0"/>
-          <w:numId w:val="12"/>
-        </w:numPr>
-        <w:rPr>
-          <w:lang w:val="bg-BG"/>
-        </w:rPr>
-      </w:pPr>
-      <w:r>
-        <w:rPr>
-          <w:lang w:val="bg-BG"/>
-        </w:rPr>
-        <w:t>Проверете от какъв вид е животното</w:t>
-      </w:r>
-      <w:r>
-        <w:t xml:space="preserve">. </w:t>
-      </w:r>
-      <w:r>
-        <w:rPr>
-          <w:lang w:val="bg-BG"/>
-        </w:rPr>
-        <w:t>Ако то е невалидно</w:t>
-      </w:r>
-      <w:r>
-        <w:t xml:space="preserve">, </w:t>
-      </w:r>
-      <w:r>
-        <w:rPr>
-          <w:lang w:val="bg-BG"/>
-        </w:rPr>
-        <w:t xml:space="preserve">отпечатайте </w:t>
-      </w:r>
-      <w:r>
-        <w:t>"</w:t>
-      </w:r>
-      <w:r>
-        <w:rPr>
-          <w:rFonts w:ascii="Consolas" w:hAnsi="Consolas"/>
-          <w:b/>
-          <w:bCs/>
-          <w:noProof/>
-        </w:rPr>
-        <w:t>unknown</w:t>
-      </w:r>
-      <w:r>
-        <w:t>".</w:t>
-      </w:r>
-    </w:p>
-    <w:p>
-      <w:pPr>
-        <w:ind w:left="360"/>
-        <w:rPr>
-          <w:lang w:val="bg-BG"/>
-        </w:rPr>
-      </w:pPr>
-      <w:r>
-        <w:rPr>
-          <w:noProof/>
-          <w:lang w:val="bg-BG"/>
-        </w:rPr>
-        <w:t xml:space="preserve"> </w:t>
-      </w:r>
-      <w:r>
-        <w:rPr>
-          <w:noProof/>
-          <w:lang w:eastAsia="bg-BG"/>
-        </w:rPr>
-        <w:drawing>
-          <wp:inline distT="0" distB="0" distL="0" distR="0" wp14:anchorId="51C04C2A" wp14:editId="5936C31E">
-            <wp:extent cx="2511404" cy="2236470"/>
-            <wp:effectExtent l="19050" t="19050" r="22860" b="11430"/>
-            <wp:docPr id="46" name="Picture 46" descr="Text&#10;&#10;Description automatically generated with medium confidence"/>
-            <wp:cNvGraphicFramePr>
-              <a:graphicFrameLocks xmlns:a="http://schemas.openxmlformats.org/drawingml/2006/main" noChangeAspect="1"/>
-            </wp:cNvGraphicFramePr>
-            <a:graphic xmlns:a="http://schemas.openxmlformats.org/drawingml/2006/main">
-              <a:graphicData uri="http://schemas.openxmlformats.org/drawingml/2006/picture">
-                <pic:pic xmlns:pic="http://schemas.openxmlformats.org/drawingml/2006/picture">
-                  <pic:nvPicPr>
-                    <pic:cNvPr id="46" name="Picture 46" descr="Text&#10;&#10;Description automatically generated with medium confidence"/>
-                    <pic:cNvPicPr/>
-                  </pic:nvPicPr>
-                  <pic:blipFill>
-                    <a:blip r:embed="rId10"/>
-                    <a:stretch>
-                      <a:fillRect/>
-                    </a:stretch>
-                  </pic:blipFill>
-                  <pic:spPr>
-                    <a:xfrm>
-                      <a:off x="0" y="0"/>
-                      <a:ext cx="2539620" cy="2261597"/>
-                    </a:xfrm>
-                    <a:prstGeom prst="rect">
-                      <a:avLst/>
-                    </a:prstGeom>
-                    <a:ln>
-                      <a:solidFill>
-                        <a:schemeClr val="bg1">
-                          <a:lumMod val="85000"/>
-                        </a:schemeClr>
-                      </a:solidFill>
-                    </a:ln>
-                  </pic:spPr>
-                </pic:pic>
-              </a:graphicData>
-            </a:graphic>
-          </wp:inline>
-        </w:drawing>
-      </w:r>
-    </w:p>
-    <w:p>
-      <w:pPr>
-        <w:pStyle w:val="Heading2"/>
-        <w:rPr>
-          <w:lang w:val="bg-BG"/>
-        </w:rPr>
-      </w:pPr>
-      <w:r>
-        <w:rPr>
-          <w:lang w:val="bg-BG"/>
-        </w:rPr>
         <w:t>Работно време</w:t>
       </w:r>
     </w:p>
@@ -3548,7 +3519,6 @@
         <w:rPr>
           <w:lang w:val="bg-BG"/>
         </w:rPr>
-        <w:lastRenderedPageBreak/>
         <w:t>Магазин за детски играчки</w:t>
       </w:r>
     </w:p>
@@ -3852,6 +3822,7 @@
           <w:noProof/>
           <w:lang w:val="bg-BG"/>
         </w:rPr>
+        <w:lastRenderedPageBreak/>
         <w:t xml:space="preserve">Камионче </w:t>
       </w:r>
       <w:r>
@@ -5818,7 +5789,6 @@
         <w:rPr>
           <w:lang w:val="bg-BG"/>
         </w:rPr>
-        <w:lastRenderedPageBreak/>
         <w:t>Ски почивка</w:t>
       </w:r>
     </w:p>
@@ -6251,6 +6221,7 @@
                 <w:b/>
                 <w:lang w:val="bg-BG"/>
               </w:rPr>
+              <w:lastRenderedPageBreak/>
               <w:t>вид помещение</w:t>
             </w:r>
           </w:p>
@@ -8144,14 +8115,7 @@
         <w:rPr>
           <w:lang w:val="bg-BG"/>
         </w:rPr>
-        <w:t xml:space="preserve">която изчислява дали се е </w:t>
-      </w:r>
-      <w:r>
-        <w:rPr>
-          <w:lang w:val="bg-BG"/>
-        </w:rPr>
-        <w:lastRenderedPageBreak/>
-        <w:t>справил със задачата</w:t>
+        <w:t>която изчислява дали се е справил със задачата</w:t>
       </w:r>
       <w:r>
         <w:t xml:space="preserve">, </w:t>
@@ -8407,6 +8371,7 @@
           <w:b/>
           <w:lang w:val="bg-BG"/>
         </w:rPr>
+        <w:lastRenderedPageBreak/>
         <w:t xml:space="preserve">Разстоянието в метри </w:t>
       </w:r>
       <w:r>
@@ -10187,7 +10152,6 @@
         <w:rPr>
           <w:lang w:val="bg-BG"/>
         </w:rPr>
-        <w:lastRenderedPageBreak/>
         <w:t>Напишете програма</w:t>
       </w:r>
       <w:r>
@@ -10578,6 +10542,7 @@
         <w:rPr>
           <w:lang w:val="bg-BG"/>
         </w:rPr>
+        <w:lastRenderedPageBreak/>
         <w:t>Изход</w:t>
       </w:r>
     </w:p>
@@ -11952,7 +11917,6 @@
         <w:rPr>
           <w:lang w:val="bg-BG"/>
         </w:rPr>
-        <w:lastRenderedPageBreak/>
         <w:t>Пример</w:t>
       </w:r>
       <w:r>
@@ -12529,6 +12493,7 @@
         <w:rPr>
           <w:lang w:val="bg-BG"/>
         </w:rPr>
+        <w:lastRenderedPageBreak/>
         <w:t>Насоки</w:t>
       </w:r>
     </w:p>
@@ -13282,7 +13247,6 @@
               </w:rPr>
             </w:pPr>
             <w:r>
-              <w:lastRenderedPageBreak/>
               <w:t xml:space="preserve">10 &lt;= </w:t>
             </w:r>
             <w:r>
@@ -13903,6 +13867,7 @@
         <w:rPr>
           <w:lang w:val="bg-BG"/>
         </w:rPr>
+        <w:lastRenderedPageBreak/>
         <w:t>Пример</w:t>
       </w:r>
       <w:r>
@@ -14770,7 +14735,6 @@
         <w:rPr>
           <w:lang w:val="bg-BG"/>
         </w:rPr>
-        <w:lastRenderedPageBreak/>
         <w:t>Отпечатайте на конзолата крайния резултат във формата описан в условието на задачата</w:t>
       </w:r>
       <w:r>
@@ -15169,6 +15133,7 @@
         <w:rPr>
           <w:lang w:val="bg-BG"/>
         </w:rPr>
+        <w:lastRenderedPageBreak/>
         <w:t>Вход</w:t>
       </w:r>
     </w:p>
@@ -16449,14 +16414,7 @@
         <w:rPr>
           <w:lang w:val="bg-BG"/>
         </w:rPr>
-        <w:t xml:space="preserve">за да възвърне </w:t>
-      </w:r>
-      <w:r>
-        <w:rPr>
-          <w:lang w:val="bg-BG"/>
-        </w:rPr>
-        <w:lastRenderedPageBreak/>
-        <w:t>силите си</w:t>
+        <w:t>за да възвърне силите си</w:t>
       </w:r>
       <w:r>
         <w:t xml:space="preserve">. </w:t>
@@ -17486,6 +17444,7 @@
                 <w:rFonts w:ascii="Consolas" w:eastAsia="Calibri" w:hAnsi="Consolas" w:cs="Times New Roman"/>
                 <w:noProof/>
               </w:rPr>
+              <w:lastRenderedPageBreak/>
               <w:t>20</w:t>
             </w:r>
           </w:p>
@@ -17966,7 +17925,6 @@
         <w:rPr>
           <w:lang w:val="bg-BG"/>
         </w:rPr>
-        <w:lastRenderedPageBreak/>
         <w:t>Пример</w:t>
       </w:r>
       <w:r>
@@ -19798,6 +19756,7 @@
         <w:rPr>
           <w:lang w:val="bg-BG"/>
         </w:rPr>
+        <w:lastRenderedPageBreak/>
         <w:t>Пример</w:t>
       </w:r>
       <w:r>
@@ -20425,7 +20384,6 @@
         <w:rPr>
           <w:lang w:val="bg-BG"/>
         </w:rPr>
-        <w:lastRenderedPageBreak/>
         <w:t>Бонбони</w:t>
       </w:r>
     </w:p>
@@ -21961,6 +21919,7 @@
                 <w:bCs/>
                 <w:noProof/>
               </w:rPr>
+              <w:lastRenderedPageBreak/>
               <w:t>Red</w:t>
             </w:r>
           </w:p>
@@ -22682,7 +22641,6 @@
           <w:b/>
           <w:lang w:val="bg-BG"/>
         </w:rPr>
-        <w:lastRenderedPageBreak/>
         <w:t xml:space="preserve">Цената за наем на кораба през зимата е  </w:t>
       </w:r>
       <w:r>
@@ -23728,6 +23686,7 @@
                 <w:noProof/>
                 <w:color w:val="4BACC6" w:themeColor="accent5"/>
               </w:rPr>
+              <w:lastRenderedPageBreak/>
               <w:t>3000</w:t>
             </w:r>
           </w:p>
@@ -24852,7 +24811,6 @@
           <w:b/>
           <w:lang w:val="bg-BG"/>
         </w:rPr>
-        <w:lastRenderedPageBreak/>
         <w:t>Зима</w:t>
       </w:r>
       <w:r>
@@ -25923,6 +25881,7 @@
                 <w:sz w:val="20"/>
                 <w:szCs w:val="20"/>
               </w:rPr>
+              <w:lastRenderedPageBreak/>
               <w:t>summer</w:t>
             </w:r>
           </w:p>
@@ -25950,6 +25909,7 @@
                 <w:sz w:val="20"/>
                 <w:szCs w:val="20"/>
               </w:rPr>
+              <w:lastRenderedPageBreak/>
               <w:t>Somewhere in Balkans</w:t>
             </w:r>
           </w:p>
@@ -25971,6 +25931,7 @@
                 <w:sz w:val="20"/>
                 <w:szCs w:val="20"/>
               </w:rPr>
+              <w:lastRenderedPageBreak/>
               <w:t>Camp - 124.80</w:t>
             </w:r>
           </w:p>
@@ -26003,6 +25964,7 @@
                 <w:sz w:val="20"/>
                 <w:szCs w:val="20"/>
               </w:rPr>
+              <w:lastRenderedPageBreak/>
               <w:t>678.53</w:t>
             </w:r>
           </w:p>
@@ -26829,7 +26791,6 @@
           <w:b/>
           <w:lang w:val="bg-BG"/>
         </w:rPr>
-        <w:lastRenderedPageBreak/>
         <w:t>Оператор</w:t>
       </w:r>
       <w:r>
@@ -28074,6 +28035,7 @@
         <w:rPr>
           <w:lang w:val="bg-BG"/>
         </w:rPr>
+        <w:lastRenderedPageBreak/>
         <w:t>Хотелска стая</w:t>
       </w:r>
     </w:p>
@@ -29272,7 +29234,6 @@
         <w:rPr>
           <w:lang w:val="bg-BG"/>
         </w:rPr>
-        <w:lastRenderedPageBreak/>
         <w:t>На</w:t>
       </w:r>
       <w:r>
@@ -30431,6 +30392,7 @@
         <w:rPr>
           <w:lang w:val="bg-BG"/>
         </w:rPr>
+        <w:lastRenderedPageBreak/>
         <w:t>Вход</w:t>
       </w:r>
     </w:p>
@@ -31046,7 +31008,6 @@
         <w:rPr>
           <w:lang w:val="bg-BG"/>
         </w:rPr>
-        <w:lastRenderedPageBreak/>
         <w:t>Пример</w:t>
       </w:r>
       <w:r>
@@ -33077,6 +33038,7 @@
         <w:rPr>
           <w:lang w:val="bg-BG"/>
         </w:rPr>
+        <w:lastRenderedPageBreak/>
         <w:t xml:space="preserve">Първият ред съдържа думата </w:t>
       </w:r>
       <w:r>
@@ -34463,7 +34425,6 @@
                 <w:rFonts w:ascii="Consolas" w:hAnsi="Consolas" w:cs="Consolas"/>
                 <w:noProof/>
               </w:rPr>
-              <w:lastRenderedPageBreak/>
               <w:t>normal</w:t>
             </w:r>
           </w:p>

</xml_diff>

<commit_message>
Fixed Judge link for "03.3. Conditional Statements - More Exercises"
</commit_message>
<xml_diff>
--- a/Courses/Software-Sciences/Module-1-OOP-New/03.3-Conditional-Statements-More-Exercises/03.3-Conditional-Statements-More-Exercises.docx
+++ b/Courses/Software-Sciences/Module-1-OOP-New/03.3-Conditional-Statements-More-Exercises/03.3-Conditional-Statements-More-Exercises.docx
@@ -71,7 +71,7 @@
           <w:rPr>
             <w:rStyle w:val="Hyperlink"/>
           </w:rPr>
-          <w:t>https://judge.softuni.bg/Contests/3156/Conditional-Statements-More-Exercises</w:t>
+          <w:t>https://judge.softuni.org/Contests/Practice/Index/3897</w:t>
         </w:r>
       </w:hyperlink>
       <w:r>
@@ -1076,7 +1076,6 @@
         <w:rPr>
           <w:lang w:val="bg-BG"/>
         </w:rPr>
-        <w:lastRenderedPageBreak/>
         <w:t xml:space="preserve">Ако фигурата е </w:t>
       </w:r>
       <w:r>
@@ -1124,6 +1123,7 @@
         <w:rPr>
           <w:lang w:val="bg-BG"/>
         </w:rPr>
+        <w:lastRenderedPageBreak/>
         <w:t xml:space="preserve">Ако фигурата е </w:t>
       </w:r>
       <w:r>
@@ -3822,7 +3822,6 @@
           <w:noProof/>
           <w:lang w:val="bg-BG"/>
         </w:rPr>
-        <w:lastRenderedPageBreak/>
         <w:t xml:space="preserve">Камионче </w:t>
       </w:r>
       <w:r>
@@ -3869,6 +3868,7 @@
           <w:szCs w:val="22"/>
           <w:lang w:val="bg-BG"/>
         </w:rPr>
+        <w:lastRenderedPageBreak/>
         <w:t xml:space="preserve">Ако поръчаните играчки са </w:t>
       </w:r>
       <w:r>
@@ -6221,7 +6221,6 @@
                 <w:b/>
                 <w:lang w:val="bg-BG"/>
               </w:rPr>
-              <w:lastRenderedPageBreak/>
               <w:t>вид помещение</w:t>
             </w:r>
           </w:p>
@@ -6377,6 +6376,7 @@
                 <w:b/>
                 <w:noProof/>
               </w:rPr>
+              <w:lastRenderedPageBreak/>
               <w:t>room for one person</w:t>
             </w:r>
           </w:p>
@@ -8371,7 +8371,6 @@
           <w:b/>
           <w:lang w:val="bg-BG"/>
         </w:rPr>
-        <w:lastRenderedPageBreak/>
         <w:t xml:space="preserve">Разстоянието в метри </w:t>
       </w:r>
       <w:r>
@@ -8412,6 +8411,7 @@
           <w:b/>
           <w:lang w:val="bg-BG"/>
         </w:rPr>
+        <w:lastRenderedPageBreak/>
         <w:t>Времето в секунди</w:t>
       </w:r>
       <w:r>
@@ -16964,6 +16964,7 @@
         <w:rPr>
           <w:lang w:val="bg-BG"/>
         </w:rPr>
+        <w:lastRenderedPageBreak/>
         <w:t>Вход</w:t>
       </w:r>
     </w:p>
@@ -17444,7 +17445,6 @@
                 <w:rFonts w:ascii="Consolas" w:eastAsia="Calibri" w:hAnsi="Consolas" w:cs="Times New Roman"/>
                 <w:noProof/>
               </w:rPr>
-              <w:lastRenderedPageBreak/>
               <w:t>20</w:t>
             </w:r>
           </w:p>
@@ -18657,6 +18657,7 @@
                 <w:noProof/>
                 <w:lang w:val="bg-BG"/>
               </w:rPr>
+              <w:lastRenderedPageBreak/>
               <w:t>Ден</w:t>
             </w:r>
           </w:p>
@@ -19756,7 +19757,6 @@
         <w:rPr>
           <w:lang w:val="bg-BG"/>
         </w:rPr>
-        <w:lastRenderedPageBreak/>
         <w:t>Пример</w:t>
       </w:r>
       <w:r>
@@ -21114,6 +21114,7 @@
         <w:rPr>
           <w:lang w:val="bg-BG"/>
         </w:rPr>
+        <w:lastRenderedPageBreak/>
         <w:t xml:space="preserve">При сума </w:t>
       </w:r>
       <w:r>
@@ -21919,7 +21920,6 @@
                 <w:bCs/>
                 <w:noProof/>
               </w:rPr>
-              <w:lastRenderedPageBreak/>
               <w:t>Red</w:t>
             </w:r>
           </w:p>
@@ -23027,6 +23027,7 @@
         <w:rPr>
           <w:lang w:val="bg-BG"/>
         </w:rPr>
+        <w:lastRenderedPageBreak/>
         <w:t>Вход</w:t>
       </w:r>
     </w:p>
@@ -23686,7 +23687,6 @@
                 <w:noProof/>
                 <w:color w:val="4BACC6" w:themeColor="accent5"/>
               </w:rPr>
-              <w:lastRenderedPageBreak/>
               <w:t>3000</w:t>
             </w:r>
           </w:p>
@@ -25266,6 +25266,7 @@
           <w:b/>
           <w:lang w:val="bg-BG"/>
         </w:rPr>
+        <w:lastRenderedPageBreak/>
         <w:t>Втори ред</w:t>
       </w:r>
       <w:r>
@@ -25881,7 +25882,6 @@
                 <w:sz w:val="20"/>
                 <w:szCs w:val="20"/>
               </w:rPr>
-              <w:lastRenderedPageBreak/>
               <w:t>summer</w:t>
             </w:r>
           </w:p>
@@ -25909,7 +25909,6 @@
                 <w:sz w:val="20"/>
                 <w:szCs w:val="20"/>
               </w:rPr>
-              <w:lastRenderedPageBreak/>
               <w:t>Somewhere in Balkans</w:t>
             </w:r>
           </w:p>
@@ -25931,7 +25930,6 @@
                 <w:sz w:val="20"/>
                 <w:szCs w:val="20"/>
               </w:rPr>
-              <w:lastRenderedPageBreak/>
               <w:t>Camp - 124.80</w:t>
             </w:r>
           </w:p>
@@ -25964,7 +25962,6 @@
                 <w:sz w:val="20"/>
                 <w:szCs w:val="20"/>
               </w:rPr>
-              <w:lastRenderedPageBreak/>
               <w:t>678.53</w:t>
             </w:r>
           </w:p>
@@ -27156,6 +27153,7 @@
         <w:rPr>
           <w:rStyle w:val="CodeChar"/>
         </w:rPr>
+        <w:lastRenderedPageBreak/>
         <w:t>"Cannot divide {N1} by zero"</w:t>
       </w:r>
     </w:p>
@@ -28035,7 +28033,6 @@
         <w:rPr>
           <w:lang w:val="bg-BG"/>
         </w:rPr>
-        <w:lastRenderedPageBreak/>
         <w:t>Хотелска стая</w:t>
       </w:r>
     </w:p>
@@ -29719,6 +29716,7 @@
                 <w:rFonts w:eastAsia="Calibri" w:cs="Times New Roman"/>
                 <w:lang w:val="bg-BG"/>
               </w:rPr>
+              <w:lastRenderedPageBreak/>
               <w:t xml:space="preserve">Целият престой в </w:t>
             </w:r>
             <w:r>
@@ -29844,6 +29842,7 @@
                 <w:b/>
                 <w:lang w:val="bg-BG"/>
               </w:rPr>
+              <w:lastRenderedPageBreak/>
               <w:t>Вход</w:t>
             </w:r>
           </w:p>
@@ -30392,7 +30391,6 @@
         <w:rPr>
           <w:lang w:val="bg-BG"/>
         </w:rPr>
-        <w:lastRenderedPageBreak/>
         <w:t>Вход</w:t>
       </w:r>
     </w:p>
@@ -32107,6 +32105,7 @@
                 <w:sz w:val="20"/>
                 <w:szCs w:val="20"/>
               </w:rPr>
+              <w:lastRenderedPageBreak/>
               <w:t>16</w:t>
             </w:r>
           </w:p>
@@ -33038,7 +33037,6 @@
         <w:rPr>
           <w:lang w:val="bg-BG"/>
         </w:rPr>
-        <w:lastRenderedPageBreak/>
         <w:t xml:space="preserve">Първият ред съдържа думата </w:t>
       </w:r>
       <w:r>

</xml_diff>

<commit_message>
Added GUI exercise to "03.3. Conditional Statements - More Exercises"
</commit_message>
<xml_diff>
--- a/Courses/Software-Sciences/Module-1-OOP-New/03.3-Conditional-Statements-More-Exercises/03.3-Conditional-Statements-More-Exercises.docx
+++ b/Courses/Software-Sciences/Module-1-OOP-New/03.3-Conditional-Statements-More-Exercises/03.3-Conditional-Statements-More-Exercises.docx
@@ -1,6 +1,6 @@
 
 <file path=word/document.xml><?xml version="1.0" encoding="utf-8"?>
-<w:document xmlns:wpc="http://schemas.microsoft.com/office/word/2010/wordprocessingCanvas" xmlns:cx="http://schemas.microsoft.com/office/drawing/2014/chartex" xmlns:cx1="http://schemas.microsoft.com/office/drawing/2015/9/8/chartex" xmlns:cx2="http://schemas.microsoft.com/office/drawing/2015/10/21/chartex" xmlns:cx3="http://schemas.microsoft.com/office/drawing/2016/5/9/chartex" xmlns:cx4="http://schemas.microsoft.com/office/drawing/2016/5/10/chartex" xmlns:cx5="http://schemas.microsoft.com/office/drawing/2016/5/11/chartex" xmlns:cx6="http://schemas.microsoft.com/office/drawing/2016/5/12/chartex" xmlns:cx7="http://schemas.microsoft.com/office/drawing/2016/5/13/chartex" xmlns:cx8="http://schemas.microsoft.com/office/drawing/2016/5/14/chartex" xmlns:mc="http://schemas.openxmlformats.org/markup-compatibility/2006" xmlns:aink="http://schemas.microsoft.com/office/drawing/2016/ink" xmlns:am3d="http://schemas.microsoft.com/office/drawing/2017/model3d" xmlns:o="urn:schemas-microsoft-com:office:office" xmlns:oel="http://schemas.microsoft.com/office/2019/extlst" xmlns:r="http://schemas.openxmlformats.org/officeDocument/2006/relationships" xmlns:m="http://schemas.openxmlformats.org/officeDocument/2006/math" xmlns:v="urn:schemas-microsoft-com:vml" xmlns:wp14="http://schemas.microsoft.com/office/word/2010/wordprocessingDrawing" xmlns:wp="http://schemas.openxmlformats.org/drawingml/2006/wordprocessingDrawing" xmlns:w10="urn:schemas-microsoft-com:office:word" xmlns:w="http://schemas.openxmlformats.org/wordprocessingml/2006/main" xmlns:w14="http://schemas.microsoft.com/office/word/2010/wordml" xmlns:w15="http://schemas.microsoft.com/office/word/2012/wordml" xmlns:w16cex="http://schemas.microsoft.com/office/word/2018/wordml/cex" xmlns:w16cid="http://schemas.microsoft.com/office/word/2016/wordml/cid" xmlns:w16="http://schemas.microsoft.com/office/word/2018/wordml" xmlns:w16sdtdh="http://schemas.microsoft.com/office/word/2020/wordml/sdtdatahash" xmlns:w16se="http://schemas.microsoft.com/office/word/2015/wordml/symex" xmlns:wpg="http://schemas.microsoft.com/office/word/2010/wordprocessingGroup" xmlns:wpi="http://schemas.microsoft.com/office/word/2010/wordprocessingInk" xmlns:wne="http://schemas.microsoft.com/office/word/2006/wordml" xmlns:wps="http://schemas.microsoft.com/office/word/2010/wordprocessingShape" mc:Ignorable="w14 w15 w16se w16cid w16 w16cex w16sdtdh wp14">
+<w:document xmlns:wpc="http://schemas.microsoft.com/office/word/2010/wordprocessingCanvas" xmlns:cx="http://schemas.microsoft.com/office/drawing/2014/chartex" xmlns:cx1="http://schemas.microsoft.com/office/drawing/2015/9/8/chartex" xmlns:cx2="http://schemas.microsoft.com/office/drawing/2015/10/21/chartex" xmlns:cx3="http://schemas.microsoft.com/office/drawing/2016/5/9/chartex" xmlns:cx4="http://schemas.microsoft.com/office/drawing/2016/5/10/chartex" xmlns:cx5="http://schemas.microsoft.com/office/drawing/2016/5/11/chartex" xmlns:cx6="http://schemas.microsoft.com/office/drawing/2016/5/12/chartex" xmlns:cx7="http://schemas.microsoft.com/office/drawing/2016/5/13/chartex" xmlns:cx8="http://schemas.microsoft.com/office/drawing/2016/5/14/chartex" xmlns:mc="http://schemas.openxmlformats.org/markup-compatibility/2006" xmlns:aink="http://schemas.microsoft.com/office/drawing/2016/ink" xmlns:am3d="http://schemas.microsoft.com/office/drawing/2017/model3d" xmlns:o="urn:schemas-microsoft-com:office:office" xmlns:oel="http://schemas.microsoft.com/office/2019/extlst" xmlns:r="http://schemas.openxmlformats.org/officeDocument/2006/relationships" xmlns:m="http://schemas.openxmlformats.org/officeDocument/2006/math" xmlns:v="urn:schemas-microsoft-com:vml" xmlns:wp14="http://schemas.microsoft.com/office/word/2010/wordprocessingDrawing" xmlns:wp="http://schemas.openxmlformats.org/drawingml/2006/wordprocessingDrawing" xmlns:w10="urn:schemas-microsoft-com:office:word" xmlns:w="http://schemas.openxmlformats.org/wordprocessingml/2006/main" xmlns:w14="http://schemas.microsoft.com/office/word/2010/wordml" xmlns:w15="http://schemas.microsoft.com/office/word/2012/wordml" xmlns:w16cex="http://schemas.microsoft.com/office/word/2018/wordml/cex" xmlns:w16cid="http://schemas.microsoft.com/office/word/2016/wordml/cid" xmlns:w16="http://schemas.microsoft.com/office/word/2018/wordml" xmlns:w16du="http://schemas.microsoft.com/office/word/2023/wordml/word16du" xmlns:w16sdtdh="http://schemas.microsoft.com/office/word/2020/wordml/sdtdatahash" xmlns:w16se="http://schemas.microsoft.com/office/word/2015/wordml/symex" xmlns:wpg="http://schemas.microsoft.com/office/word/2010/wordprocessingGroup" xmlns:wpi="http://schemas.microsoft.com/office/word/2010/wordprocessingInk" xmlns:wne="http://schemas.microsoft.com/office/word/2006/wordml" xmlns:wps="http://schemas.microsoft.com/office/word/2010/wordprocessingShape" mc:Ignorable="w14 w15 w16se w16cid w16 w16cex w16sdtdh wp14">
   <w:body>
     <w:p>
       <w:pPr>
@@ -592,11 +592,9 @@
       <w:pPr>
         <w:pStyle w:val="Heading3"/>
       </w:pPr>
-      <w:proofErr w:type="spellStart"/>
       <w:r>
         <w:t>Насоки</w:t>
       </w:r>
-      <w:proofErr w:type="spellEnd"/>
     </w:p>
     <w:p>
       <w:pPr>
@@ -3733,32 +3731,23 @@
       <w:pPr>
         <w:pStyle w:val="Heading2"/>
         <w:rPr>
-          <w:highlight w:val="yellow"/>
-          <w:lang w:val="bg-BG"/>
-        </w:rPr>
-      </w:pPr>
-      <w:r>
-        <w:rPr>
-          <w:highlight w:val="yellow"/>
-        </w:rPr>
+          <w:lang w:val="bg-BG"/>
+        </w:rPr>
+      </w:pPr>
+      <w:r>
         <w:t xml:space="preserve">GUI App: </w:t>
       </w:r>
       <w:r>
         <w:rPr>
-          <w:highlight w:val="yellow"/>
           <w:lang w:val="bg-BG"/>
         </w:rPr>
         <w:t xml:space="preserve">Време </w:t>
       </w:r>
       <w:r>
-        <w:rPr>
-          <w:highlight w:val="yellow"/>
-        </w:rPr>
         <w:t xml:space="preserve">+ 15 </w:t>
       </w:r>
       <w:r>
         <w:rPr>
-          <w:highlight w:val="yellow"/>
           <w:lang w:val="bg-BG"/>
         </w:rPr>
         <w:t>минути</w:t>
@@ -3767,60 +3756,292 @@
     <w:p>
       <w:pPr>
         <w:rPr>
-          <w:highlight w:val="yellow"/>
-          <w:lang w:val="bg-BG"/>
-        </w:rPr>
-      </w:pPr>
-      <w:r>
-        <w:rPr>
-          <w:highlight w:val="yellow"/>
-          <w:lang w:val="bg-BG"/>
-        </w:rPr>
-        <w:t xml:space="preserve">Да се реализира предходната задача като </w:t>
-      </w:r>
-      <w:r>
-        <w:rPr>
-          <w:highlight w:val="yellow"/>
-        </w:rPr>
+          <w:lang w:val="bg-BG"/>
+        </w:rPr>
+      </w:pPr>
+      <w:r>
+        <w:rPr>
+          <w:lang w:val="bg-BG"/>
+        </w:rPr>
+        <w:t>Реализирайте</w:t>
+      </w:r>
+      <w:r>
+        <w:rPr>
+          <w:lang w:val="bg-BG"/>
+        </w:rPr>
+        <w:t xml:space="preserve"> предходната задача като </w:t>
+      </w:r>
+      <w:r>
         <w:t xml:space="preserve">Windows Forms GUI app. </w:t>
       </w:r>
       <w:r>
         <w:rPr>
-          <w:highlight w:val="yellow"/>
-          <w:lang w:val="bg-BG"/>
-        </w:rPr>
-        <w:t>Ето как би могъл да изглежда потребителския интерфейс:</w:t>
+          <w:lang w:val="bg-BG"/>
+        </w:rPr>
+        <w:t>Потребителският интерфейс трябва да изглежда така:</w:t>
       </w:r>
     </w:p>
     <w:p>
       <w:pPr>
         <w:rPr>
-          <w:highlight w:val="yellow"/>
-        </w:rPr>
-      </w:pPr>
-      <w:r>
-        <w:rPr>
-          <w:highlight w:val="yellow"/>
-        </w:rPr>
-        <w:t>TODO: screenshot</w:t>
+          <w:lang w:val="bg-BG"/>
+        </w:rPr>
+      </w:pPr>
+      <w:r>
+        <w:rPr>
+          <w:lang w:val="bg-BG"/>
+        </w:rPr>
+        <w:lastRenderedPageBreak/>
+        <w:drawing>
+          <wp:inline distT="0" distB="0" distL="0" distR="0" wp14:anchorId="0BF58A5A" wp14:editId="05664555">
+            <wp:extent cx="2895745" cy="1918972"/>
+            <wp:effectExtent l="0" t="0" r="0" b="0"/>
+            <wp:docPr id="28" name="Picture 28" descr="Graphical user interface, application&#10;&#10;Description automatically generated"/>
+            <wp:cNvGraphicFramePr>
+              <a:graphicFrameLocks xmlns:a="http://schemas.openxmlformats.org/drawingml/2006/main" noChangeAspect="1"/>
+            </wp:cNvGraphicFramePr>
+            <a:graphic xmlns:a="http://schemas.openxmlformats.org/drawingml/2006/main">
+              <a:graphicData uri="http://schemas.openxmlformats.org/drawingml/2006/picture">
+                <pic:pic xmlns:pic="http://schemas.openxmlformats.org/drawingml/2006/picture">
+                  <pic:nvPicPr>
+                    <pic:cNvPr id="28" name="Picture 28" descr="Graphical user interface, application&#10;&#10;Description automatically generated"/>
+                    <pic:cNvPicPr/>
+                  </pic:nvPicPr>
+                  <pic:blipFill>
+                    <a:blip r:embed="rId11"/>
+                    <a:stretch>
+                      <a:fillRect/>
+                    </a:stretch>
+                  </pic:blipFill>
+                  <pic:spPr>
+                    <a:xfrm>
+                      <a:off x="0" y="0"/>
+                      <a:ext cx="2931793" cy="1942860"/>
+                    </a:xfrm>
+                    <a:prstGeom prst="rect">
+                      <a:avLst/>
+                    </a:prstGeom>
+                  </pic:spPr>
+                </pic:pic>
+              </a:graphicData>
+            </a:graphic>
+          </wp:inline>
+        </w:drawing>
       </w:r>
     </w:p>
     <w:p>
       <w:pPr>
-        <w:rPr>
-          <w:highlight w:val="yellow"/>
-        </w:rPr>
-      </w:pPr>
-      <w:r>
-        <w:rPr>
-          <w:highlight w:val="yellow"/>
+        <w:pStyle w:val="Heading3"/>
+      </w:pPr>
+      <w:r>
+        <w:rPr>
           <w:lang w:val="bg-BG"/>
         </w:rPr>
         <w:t>Насоки</w:t>
       </w:r>
-      <w:r>
-        <w:rPr>
-          <w:highlight w:val="yellow"/>
+    </w:p>
+    <w:p>
+      <w:pPr>
+        <w:pStyle w:val="ListParagraph"/>
+        <w:numPr>
+          <w:ilvl w:val="0"/>
+          <w:numId w:val="41"/>
+        </w:numPr>
+        <w:ind w:left="284" w:hanging="284"/>
+      </w:pPr>
+      <w:r>
+        <w:rPr>
+          <w:lang w:val="bg-BG"/>
+        </w:rPr>
+        <w:t xml:space="preserve">Създайте нов </w:t>
+      </w:r>
+      <w:r>
+        <w:rPr>
+          <w:b/>
+          <w:bCs/>
+        </w:rPr>
+        <w:t xml:space="preserve">Windows Forms </w:t>
+      </w:r>
+      <w:r>
+        <w:rPr>
+          <w:b/>
+          <w:bCs/>
+          <w:lang w:val="bg-BG"/>
+        </w:rPr>
+        <w:t>проект</w:t>
+      </w:r>
+      <w:r>
+        <w:rPr>
+          <w:lang w:val="bg-BG"/>
+        </w:rPr>
+        <w:t xml:space="preserve"> и му задайте </w:t>
+      </w:r>
+      <w:r>
+        <w:rPr>
+          <w:b/>
+          <w:bCs/>
+          <w:lang w:val="bg-BG"/>
+        </w:rPr>
+        <w:t>смислено име</w:t>
+      </w:r>
+      <w:r>
+        <w:t xml:space="preserve">, </w:t>
+      </w:r>
+      <w:r>
+        <w:rPr>
+          <w:lang w:val="bg-BG"/>
+        </w:rPr>
+        <w:t xml:space="preserve">например </w:t>
+      </w:r>
+      <w:r>
+        <w:t>"</w:t>
+      </w:r>
+      <w:r>
+        <w:rPr>
+          <w:rFonts w:ascii="Consolas" w:hAnsi="Consolas" w:cs="Consolas"/>
+          <w:b/>
+          <w:bCs/>
+        </w:rPr>
+        <w:t>TimePlus15MinutesApp</w:t>
+      </w:r>
+      <w:r>
+        <w:t>"</w:t>
+      </w:r>
+    </w:p>
+    <w:p>
+      <w:pPr>
+        <w:pStyle w:val="ListParagraph"/>
+        <w:numPr>
+          <w:ilvl w:val="0"/>
+          <w:numId w:val="41"/>
+        </w:numPr>
+        <w:ind w:left="284" w:hanging="284"/>
+      </w:pPr>
+      <w:r>
+        <w:rPr>
+          <w:lang w:val="bg-BG"/>
+        </w:rPr>
+        <w:t xml:space="preserve">Променете </w:t>
+      </w:r>
+      <w:r>
+        <w:rPr>
+          <w:b/>
+          <w:bCs/>
+          <w:lang w:val="bg-BG"/>
+        </w:rPr>
+        <w:t xml:space="preserve">името </w:t>
+      </w:r>
+      <w:r>
+        <w:rPr>
+          <w:lang w:val="bg-BG"/>
+        </w:rPr>
+        <w:t xml:space="preserve">на формата: </w:t>
+      </w:r>
+      <w:r>
+        <w:t>"</w:t>
+      </w:r>
+      <w:r>
+        <w:rPr>
+          <w:rFonts w:ascii="Consolas" w:hAnsi="Consolas" w:cs="Consolas"/>
+          <w:b/>
+          <w:bCs/>
+        </w:rPr>
+        <w:t>Form</w:t>
+      </w:r>
+      <w:r>
+        <w:rPr>
+          <w:rFonts w:ascii="Consolas" w:hAnsi="Consolas" w:cs="Consolas"/>
+          <w:b/>
+          <w:bCs/>
+        </w:rPr>
+        <w:t xml:space="preserve"> </w:t>
+      </w:r>
+      <w:r>
+        <w:rPr>
+          <w:rFonts w:ascii="Consolas" w:hAnsi="Consolas" w:cs="Consolas"/>
+          <w:b/>
+          <w:bCs/>
+        </w:rPr>
+        <w:t>1</w:t>
+      </w:r>
+      <w:r>
+        <w:t>"</w:t>
+      </w:r>
+      <w:r>
+        <w:t xml:space="preserve"> </w:t>
+      </w:r>
+      <w:r>
+        <w:rPr>
+          <w:noProof/>
+        </w:rPr>
+        <w:sym w:font="Wingdings" w:char="F0E0"/>
+      </w:r>
+      <w:r>
+        <w:rPr>
+          <w:noProof/>
+          <w:lang w:val="bg-BG"/>
+        </w:rPr>
+        <w:t xml:space="preserve"> </w:t>
+      </w:r>
+      <w:r>
+        <w:rPr>
+          <w:noProof/>
+        </w:rPr>
+        <w:t>"</w:t>
+      </w:r>
+      <w:r>
+        <w:rPr>
+          <w:rFonts w:ascii="Consolas" w:hAnsi="Consolas" w:cs="Consolas"/>
+          <w:b/>
+          <w:bCs/>
+          <w:noProof/>
+        </w:rPr>
+        <w:t>Form</w:t>
+      </w:r>
+      <w:r>
+        <w:rPr>
+          <w:rFonts w:ascii="Consolas" w:hAnsi="Consolas" w:cs="Consolas"/>
+          <w:b/>
+          <w:bCs/>
+        </w:rPr>
+        <w:t>Add15Minutes</w:t>
+      </w:r>
+      <w:r>
+        <w:rPr>
+          <w:noProof/>
+        </w:rPr>
+        <w:t>"</w:t>
+      </w:r>
+    </w:p>
+    <w:p>
+      <w:pPr>
+        <w:pStyle w:val="ListParagraph"/>
+        <w:numPr>
+          <w:ilvl w:val="0"/>
+          <w:numId w:val="41"/>
+        </w:numPr>
+        <w:ind w:left="284" w:hanging="284"/>
+      </w:pPr>
+      <w:r>
+        <w:rPr>
+          <w:noProof/>
+          <w:lang w:val="bg-BG"/>
+        </w:rPr>
+        <w:t xml:space="preserve">Добавете необходимите </w:t>
+      </w:r>
+      <w:r>
+        <w:rPr>
+          <w:b/>
+          <w:bCs/>
+          <w:noProof/>
+          <w:lang w:val="bg-BG"/>
+        </w:rPr>
+        <w:t>контроли</w:t>
+      </w:r>
+      <w:r>
+        <w:rPr>
+          <w:noProof/>
+          <w:lang w:val="bg-BG"/>
         </w:rPr>
         <w:t>:</w:t>
       </w:r>
@@ -3833,151 +4054,1053 @@
           <w:numId w:val="37"/>
         </w:numPr>
         <w:rPr>
-          <w:highlight w:val="yellow"/>
-        </w:rPr>
-      </w:pPr>
-      <w:r>
-        <w:rPr>
-          <w:highlight w:val="yellow"/>
+          <w:lang w:val="bg-BG"/>
+        </w:rPr>
+      </w:pPr>
+      <w:r>
+        <w:rPr>
+          <w:b/>
+          <w:bCs/>
+          <w:lang w:val="bg-BG"/>
+        </w:rPr>
+        <w:t>два</w:t>
+      </w:r>
+      <w:r>
+        <w:rPr>
+          <w:b/>
+          <w:bCs/>
+          <w:lang w:val="bg-BG"/>
+        </w:rPr>
+        <w:t xml:space="preserve"> </w:t>
+      </w:r>
+      <w:r>
+        <w:rPr>
+          <w:lang w:val="bg-BG"/>
+        </w:rPr>
+        <w:t>надписа</w:t>
+      </w:r>
+      <w:r>
+        <w:rPr>
+          <w:lang w:val="bg-BG"/>
+        </w:rPr>
+        <w:t xml:space="preserve"> (</w:t>
+      </w:r>
+      <w:r>
+        <w:t>Label):</w:t>
+      </w:r>
+    </w:p>
+    <w:p>
+      <w:pPr>
+        <w:pStyle w:val="ListParagraph"/>
+        <w:numPr>
+          <w:ilvl w:val="1"/>
+          <w:numId w:val="37"/>
+        </w:numPr>
+        <w:rPr>
+          <w:lang w:val="bg-BG"/>
+        </w:rPr>
+      </w:pPr>
+      <w:r>
+        <w:t>"</w:t>
+      </w:r>
+      <w:proofErr w:type="spellStart"/>
+      <w:r>
+        <w:t>labelHour</w:t>
+      </w:r>
+      <w:proofErr w:type="spellEnd"/>
+      <w:r>
+        <w:t xml:space="preserve">" </w:t>
+      </w:r>
+      <w:r>
+        <w:rPr>
+          <w:lang w:val="bg-BG"/>
+        </w:rPr>
+        <w:t xml:space="preserve">с текст </w:t>
+      </w:r>
+      <w:r>
+        <w:t>"Hour:"</w:t>
+      </w:r>
+    </w:p>
+    <w:p>
+      <w:pPr>
+        <w:pStyle w:val="ListParagraph"/>
+        <w:numPr>
+          <w:ilvl w:val="1"/>
+          <w:numId w:val="37"/>
+        </w:numPr>
+        <w:rPr>
+          <w:lang w:val="bg-BG"/>
+        </w:rPr>
+      </w:pPr>
+      <w:r>
+        <w:t>"</w:t>
+      </w:r>
+      <w:proofErr w:type="spellStart"/>
+      <w:r>
+        <w:t>label</w:t>
+      </w:r>
+      <w:r>
+        <w:t>Minute</w:t>
+      </w:r>
+      <w:proofErr w:type="spellEnd"/>
+      <w:r>
+        <w:t xml:space="preserve">" </w:t>
+      </w:r>
+      <w:r>
+        <w:rPr>
+          <w:lang w:val="bg-BG"/>
+        </w:rPr>
+        <w:t xml:space="preserve">с текст </w:t>
+      </w:r>
+      <w:r>
+        <w:t>"</w:t>
+      </w:r>
+      <w:r>
+        <w:t>Minute</w:t>
+      </w:r>
+      <w:r>
+        <w:t>:"</w:t>
+      </w:r>
+    </w:p>
+    <w:p>
+      <w:pPr>
+        <w:pStyle w:val="ListParagraph"/>
+        <w:numPr>
+          <w:ilvl w:val="0"/>
+          <w:numId w:val="37"/>
+        </w:numPr>
+        <w:rPr>
+          <w:lang w:val="bg-BG"/>
+        </w:rPr>
+      </w:pPr>
+      <w:r>
+        <w:rPr>
+          <w:b/>
+          <w:bCs/>
+          <w:lang w:val="bg-BG"/>
+        </w:rPr>
+        <w:t xml:space="preserve">две </w:t>
+      </w:r>
+      <w:r>
+        <w:rPr>
+          <w:lang w:val="bg-BG"/>
+        </w:rPr>
+        <w:t>числови полета (</w:t>
+      </w:r>
+      <w:proofErr w:type="spellStart"/>
+      <w:r>
+        <w:t>NumericUpDown</w:t>
+      </w:r>
+      <w:proofErr w:type="spellEnd"/>
+      <w:r>
+        <w:t>):</w:t>
+      </w:r>
+    </w:p>
+    <w:p>
+      <w:pPr>
+        <w:pStyle w:val="ListParagraph"/>
+        <w:numPr>
+          <w:ilvl w:val="1"/>
+          <w:numId w:val="37"/>
+        </w:numPr>
+        <w:rPr>
+          <w:lang w:val="bg-BG"/>
+        </w:rPr>
+      </w:pPr>
+      <w:r>
+        <w:t>"</w:t>
+      </w:r>
+      <w:proofErr w:type="spellStart"/>
+      <w:r>
+        <w:t>numericUpDownHour</w:t>
+      </w:r>
+      <w:proofErr w:type="spellEnd"/>
+      <w:r>
+        <w:t xml:space="preserve">" </w:t>
+      </w:r>
+      <w:r>
+        <w:rPr>
+          <w:lang w:val="bg-BG"/>
+        </w:rPr>
+        <w:t xml:space="preserve">с </w:t>
+      </w:r>
+      <w:r>
+        <w:rPr>
+          <w:b/>
+          <w:bCs/>
+          <w:lang w:val="bg-BG"/>
+        </w:rPr>
+        <w:t xml:space="preserve">максимална </w:t>
+      </w:r>
+      <w:r>
+        <w:rPr>
+          <w:lang w:val="bg-BG"/>
+        </w:rPr>
+        <w:t xml:space="preserve">стойност </w:t>
+      </w:r>
+      <w:r>
+        <w:rPr>
+          <w:b/>
+          <w:bCs/>
+          <w:lang w:val="bg-BG"/>
+        </w:rPr>
+        <w:t>23</w:t>
+      </w:r>
+    </w:p>
+    <w:p>
+      <w:pPr>
+        <w:pStyle w:val="ListParagraph"/>
+        <w:numPr>
+          <w:ilvl w:val="1"/>
+          <w:numId w:val="37"/>
+        </w:numPr>
+        <w:rPr>
+          <w:lang w:val="bg-BG"/>
+        </w:rPr>
+      </w:pPr>
+      <w:r>
+        <w:t>"</w:t>
+      </w:r>
+      <w:proofErr w:type="spellStart"/>
+      <w:r>
+        <w:t>numericUpDownMinute</w:t>
+      </w:r>
+      <w:proofErr w:type="spellEnd"/>
+      <w:r>
+        <w:t xml:space="preserve">" </w:t>
+      </w:r>
+      <w:r>
+        <w:rPr>
+          <w:lang w:val="bg-BG"/>
+        </w:rPr>
+        <w:t xml:space="preserve">с </w:t>
+      </w:r>
+      <w:r>
+        <w:rPr>
+          <w:b/>
+          <w:bCs/>
+          <w:lang w:val="bg-BG"/>
+        </w:rPr>
+        <w:t xml:space="preserve">максимална </w:t>
+      </w:r>
+      <w:r>
+        <w:rPr>
+          <w:lang w:val="bg-BG"/>
+        </w:rPr>
+        <w:t xml:space="preserve">стойност </w:t>
+      </w:r>
+      <w:r>
+        <w:rPr>
+          <w:b/>
+          <w:bCs/>
+          <w:lang w:val="bg-BG"/>
+        </w:rPr>
+        <w:t>59</w:t>
+      </w:r>
+    </w:p>
+    <w:p>
+      <w:pPr>
+        <w:ind w:left="1080"/>
+        <w:rPr>
+          <w:lang w:val="bg-BG"/>
+        </w:rPr>
+      </w:pPr>
+      <w:r>
+        <w:rPr>
+          <w:lang w:val="bg-BG"/>
+        </w:rPr>
+        <w:drawing>
+          <wp:anchor distT="0" distB="0" distL="114300" distR="114300" simplePos="0" relativeHeight="251660288" behindDoc="0" locked="0" layoutInCell="1" allowOverlap="1" wp14:anchorId="5B6DA79C" wp14:editId="509D1A8F">
+            <wp:simplePos x="0" y="0"/>
+            <wp:positionH relativeFrom="column">
+              <wp:posOffset>3636645</wp:posOffset>
+            </wp:positionH>
+            <wp:positionV relativeFrom="paragraph">
+              <wp:posOffset>18415</wp:posOffset>
+            </wp:positionV>
+            <wp:extent cx="2578735" cy="2543810"/>
+            <wp:effectExtent l="12700" t="12700" r="12065" b="8890"/>
+            <wp:wrapThrough wrapText="bothSides">
+              <wp:wrapPolygon edited="0">
+                <wp:start x="-106" y="-108"/>
+                <wp:lineTo x="-106" y="21568"/>
+                <wp:lineTo x="21595" y="21568"/>
+                <wp:lineTo x="21595" y="-108"/>
+                <wp:lineTo x="-106" y="-108"/>
+              </wp:wrapPolygon>
+            </wp:wrapThrough>
+            <wp:docPr id="12" name="Picture 12"/>
+            <wp:cNvGraphicFramePr>
+              <a:graphicFrameLocks xmlns:a="http://schemas.openxmlformats.org/drawingml/2006/main" noChangeAspect="1"/>
+            </wp:cNvGraphicFramePr>
+            <a:graphic xmlns:a="http://schemas.openxmlformats.org/drawingml/2006/main">
+              <a:graphicData uri="http://schemas.openxmlformats.org/drawingml/2006/picture">
+                <pic:pic xmlns:pic="http://schemas.openxmlformats.org/drawingml/2006/picture">
+                  <pic:nvPicPr>
+                    <pic:cNvPr id="1" name=""/>
+                    <pic:cNvPicPr/>
+                  </pic:nvPicPr>
+                  <pic:blipFill>
+                    <a:blip r:embed="rId12">
+                      <a:extLst>
+                        <a:ext uri="{28A0092B-C50C-407E-A947-70E740481C1C}">
+                          <a14:useLocalDpi xmlns:a14="http://schemas.microsoft.com/office/drawing/2010/main" val="0"/>
+                        </a:ext>
+                      </a:extLst>
+                    </a:blip>
+                    <a:stretch>
+                      <a:fillRect/>
+                    </a:stretch>
+                  </pic:blipFill>
+                  <pic:spPr>
+                    <a:xfrm>
+                      <a:off x="0" y="0"/>
+                      <a:ext cx="2578735" cy="2543810"/>
+                    </a:xfrm>
+                    <a:prstGeom prst="rect">
+                      <a:avLst/>
+                    </a:prstGeom>
+                    <a:ln>
+                      <a:solidFill>
+                        <a:schemeClr val="bg1">
+                          <a:lumMod val="75000"/>
+                        </a:schemeClr>
+                      </a:solidFill>
+                    </a:ln>
+                  </pic:spPr>
+                </pic:pic>
+              </a:graphicData>
+            </a:graphic>
+            <wp14:sizeRelH relativeFrom="page">
+              <wp14:pctWidth>0</wp14:pctWidth>
+            </wp14:sizeRelH>
+            <wp14:sizeRelV relativeFrom="page">
+              <wp14:pctHeight>0</wp14:pctHeight>
+            </wp14:sizeRelV>
+          </wp:anchor>
+        </w:drawing>
+      </w:r>
+      <w:r>
+        <w:rPr>
+          <w:lang w:val="bg-BG"/>
+        </w:rPr>
+        <w:drawing>
+          <wp:inline distT="0" distB="0" distL="0" distR="0" wp14:anchorId="78D40535" wp14:editId="3C616254">
+            <wp:extent cx="2582082" cy="2556000"/>
+            <wp:effectExtent l="12700" t="12700" r="8890" b="9525"/>
+            <wp:docPr id="11" name="Picture 11" descr="Graphical user interface, application&#10;&#10;Description automatically generated"/>
+            <wp:cNvGraphicFramePr>
+              <a:graphicFrameLocks xmlns:a="http://schemas.openxmlformats.org/drawingml/2006/main" noChangeAspect="1"/>
+            </wp:cNvGraphicFramePr>
+            <a:graphic xmlns:a="http://schemas.openxmlformats.org/drawingml/2006/main">
+              <a:graphicData uri="http://schemas.openxmlformats.org/drawingml/2006/picture">
+                <pic:pic xmlns:pic="http://schemas.openxmlformats.org/drawingml/2006/picture">
+                  <pic:nvPicPr>
+                    <pic:cNvPr id="11" name="Picture 11" descr="Graphical user interface, application&#10;&#10;Description automatically generated"/>
+                    <pic:cNvPicPr/>
+                  </pic:nvPicPr>
+                  <pic:blipFill>
+                    <a:blip r:embed="rId13"/>
+                    <a:stretch>
+                      <a:fillRect/>
+                    </a:stretch>
+                  </pic:blipFill>
+                  <pic:spPr>
+                    <a:xfrm>
+                      <a:off x="0" y="0"/>
+                      <a:ext cx="2582082" cy="2556000"/>
+                    </a:xfrm>
+                    <a:prstGeom prst="rect">
+                      <a:avLst/>
+                    </a:prstGeom>
+                    <a:ln>
+                      <a:solidFill>
+                        <a:schemeClr val="bg1">
+                          <a:lumMod val="75000"/>
+                        </a:schemeClr>
+                      </a:solidFill>
+                    </a:ln>
+                  </pic:spPr>
+                </pic:pic>
+              </a:graphicData>
+            </a:graphic>
+          </wp:inline>
+        </w:drawing>
+      </w:r>
+    </w:p>
+    <w:p>
+      <w:pPr>
+        <w:pStyle w:val="ListParagraph"/>
+        <w:numPr>
+          <w:ilvl w:val="0"/>
+          <w:numId w:val="37"/>
+        </w:numPr>
+        <w:rPr>
+          <w:lang w:val="bg-BG"/>
+        </w:rPr>
+      </w:pPr>
+      <w:r>
+        <w:rPr>
+          <w:b/>
+          <w:bCs/>
+          <w:lang w:val="bg-BG"/>
+        </w:rPr>
+        <w:t xml:space="preserve">едно </w:t>
+      </w:r>
+      <w:r>
+        <w:rPr>
+          <w:lang w:val="bg-BG"/>
+        </w:rPr>
+        <w:t>текстово поле (</w:t>
+      </w:r>
+      <w:proofErr w:type="spellStart"/>
+      <w:r>
+        <w:t>TextBox</w:t>
+      </w:r>
+      <w:proofErr w:type="spellEnd"/>
+      <w:r>
+        <w:t>):</w:t>
+      </w:r>
+    </w:p>
+    <w:p>
+      <w:pPr>
+        <w:pStyle w:val="ListParagraph"/>
+        <w:numPr>
+          <w:ilvl w:val="1"/>
+          <w:numId w:val="37"/>
+        </w:numPr>
+        <w:rPr>
+          <w:lang w:val="bg-BG"/>
+        </w:rPr>
+      </w:pPr>
+      <w:r>
+        <w:t>"</w:t>
+      </w:r>
+      <w:proofErr w:type="spellStart"/>
+      <w:r>
+        <w:t>textBoxResult</w:t>
+      </w:r>
+      <w:proofErr w:type="spellEnd"/>
+      <w:r>
+        <w:rPr>
+          <w:lang w:val="bg-BG"/>
+        </w:rPr>
+        <w:t xml:space="preserve">", който е режим </w:t>
+      </w:r>
+      <w:r>
+        <w:rPr>
+          <w:b/>
+          <w:bCs/>
+        </w:rPr>
+        <w:t>read-only</w:t>
+      </w:r>
+      <w:r>
+        <w:rPr>
+          <w:b/>
+          <w:bCs/>
+          <w:lang w:val="bg-BG"/>
+        </w:rPr>
+        <w:t xml:space="preserve"> </w:t>
+      </w:r>
+      <w:r>
+        <w:rPr>
+          <w:lang w:val="bg-BG"/>
+        </w:rPr>
+        <w:t xml:space="preserve">и има </w:t>
+      </w:r>
+      <w:r>
+        <w:rPr>
+          <w:b/>
+          <w:lang w:val="bg-BG"/>
+        </w:rPr>
+        <w:t xml:space="preserve">текст </w:t>
+      </w:r>
+      <w:r>
+        <w:rPr>
+          <w:bCs/>
+          <w:lang w:val="bg-BG"/>
+        </w:rPr>
+        <w:t>"</w:t>
+      </w:r>
+      <w:r>
+        <w:rPr>
+          <w:bCs/>
+        </w:rPr>
+        <w:t>Time after 15 minutes:”</w:t>
+      </w:r>
+    </w:p>
+    <w:p>
+      <w:pPr>
+        <w:ind w:left="1080"/>
+        <w:rPr>
+          <w:lang w:val="bg-BG"/>
+        </w:rPr>
+      </w:pPr>
+      <w:r>
+        <w:rPr>
+          <w:noProof/>
           <w:lang w:val="bg-BG"/>
         </w:rPr>
         <w:lastRenderedPageBreak/>
-        <w:t xml:space="preserve">Използвайте </w:t>
-      </w:r>
-      <w:proofErr w:type="spellStart"/>
-      <w:r>
-        <w:rPr>
-          <w:highlight w:val="yellow"/>
-        </w:rPr>
-        <w:t>NumericUpDown</w:t>
-      </w:r>
-      <w:proofErr w:type="spellEnd"/>
-      <w:r>
-        <w:rPr>
-          <w:highlight w:val="yellow"/>
+        <mc:AlternateContent>
+          <mc:Choice Requires="wps">
+            <w:drawing>
+              <wp:anchor distT="0" distB="0" distL="114300" distR="114300" simplePos="0" relativeHeight="251659264" behindDoc="0" locked="0" layoutInCell="1" allowOverlap="1" wp14:anchorId="69FE93D6" wp14:editId="21980893">
+                <wp:simplePos x="0" y="0"/>
+                <wp:positionH relativeFrom="column">
+                  <wp:posOffset>3211233</wp:posOffset>
+                </wp:positionH>
+                <wp:positionV relativeFrom="paragraph">
+                  <wp:posOffset>1181100</wp:posOffset>
+                </wp:positionV>
+                <wp:extent cx="488887" cy="244443"/>
+                <wp:effectExtent l="12700" t="38100" r="19685" b="35560"/>
+                <wp:wrapNone/>
+                <wp:docPr id="10" name="Right Arrow 10"/>
+                <wp:cNvGraphicFramePr/>
+                <a:graphic xmlns:a="http://schemas.openxmlformats.org/drawingml/2006/main">
+                  <a:graphicData uri="http://schemas.microsoft.com/office/word/2010/wordprocessingShape">
+                    <wps:wsp>
+                      <wps:cNvSpPr/>
+                      <wps:spPr>
+                        <a:xfrm>
+                          <a:off x="0" y="0"/>
+                          <a:ext cx="488887" cy="244443"/>
+                        </a:xfrm>
+                        <a:prstGeom prst="rightArrow">
+                          <a:avLst/>
+                        </a:prstGeom>
+                        <a:solidFill>
+                          <a:schemeClr val="tx2"/>
+                        </a:solidFill>
+                        <a:ln>
+                          <a:solidFill>
+                            <a:srgbClr val="002060"/>
+                          </a:solidFill>
+                        </a:ln>
+                      </wps:spPr>
+                      <wps:style>
+                        <a:lnRef idx="2">
+                          <a:schemeClr val="accent1">
+                            <a:shade val="50000"/>
+                          </a:schemeClr>
+                        </a:lnRef>
+                        <a:fillRef idx="1">
+                          <a:schemeClr val="accent1"/>
+                        </a:fillRef>
+                        <a:effectRef idx="0">
+                          <a:schemeClr val="accent1"/>
+                        </a:effectRef>
+                        <a:fontRef idx="minor">
+                          <a:schemeClr val="lt1"/>
+                        </a:fontRef>
+                      </wps:style>
+                      <wps:bodyPr rot="0" spcFirstLastPara="0" vertOverflow="overflow" horzOverflow="overflow" vert="horz" wrap="square" lIns="91440" tIns="45720" rIns="91440" bIns="45720" numCol="1" spcCol="0" rtlCol="0" fromWordArt="0" anchor="ctr" anchorCtr="0" forceAA="0" compatLnSpc="1">
+                        <a:prstTxWarp prst="textNoShape">
+                          <a:avLst/>
+                        </a:prstTxWarp>
+                        <a:noAutofit/>
+                      </wps:bodyPr>
+                    </wps:wsp>
+                  </a:graphicData>
+                </a:graphic>
+              </wp:anchor>
+            </w:drawing>
+          </mc:Choice>
+          <mc:Fallback>
+            <w:pict>
+              <v:shapetype w14:anchorId="25DB8C43" id="_x0000_t13" coordsize="21600,21600" o:spt="13" adj="16200,5400" path="m@0,l@0@1,0@1,0@2@0@2@0,21600,21600,10800xe">
+                <v:stroke joinstyle="miter"/>
+                <v:formulas>
+                  <v:f eqn="val #0"/>
+                  <v:f eqn="val #1"/>
+                  <v:f eqn="sum height 0 #1"/>
+                  <v:f eqn="sum 10800 0 #1"/>
+                  <v:f eqn="sum width 0 #0"/>
+                  <v:f eqn="prod @4 @3 10800"/>
+                  <v:f eqn="sum width 0 @5"/>
+                </v:formulas>
+                <v:path o:connecttype="custom" o:connectlocs="@0,0;0,10800;@0,21600;21600,10800" o:connectangles="270,180,90,0" textboxrect="0,@1,@6,@2"/>
+                <v:handles>
+                  <v:h position="#0,#1" xrange="0,21600" yrange="0,10800"/>
+                </v:handles>
+              </v:shapetype>
+              <v:shape id="Right Arrow 10" o:spid="_x0000_s1026" type="#_x0000_t13" style="position:absolute;margin-left:252.85pt;margin-top:93pt;width:38.5pt;height:19.25pt;z-index:251659264;visibility:visible;mso-wrap-style:square;mso-wrap-distance-left:9pt;mso-wrap-distance-top:0;mso-wrap-distance-right:9pt;mso-wrap-distance-bottom:0;mso-position-horizontal:absolute;mso-position-horizontal-relative:text;mso-position-vertical:absolute;mso-position-vertical-relative:text;v-text-anchor:middle" o:gfxdata="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" fillcolor="#1f497d [3215]" strokecolor="#002060" strokeweight="2pt"/>
+            </w:pict>
+          </mc:Fallback>
+        </mc:AlternateContent>
+      </w:r>
+      <w:r>
+        <w:rPr>
+          <w:lang w:val="bg-BG"/>
+        </w:rPr>
+        <w:drawing>
+          <wp:anchor distT="0" distB="0" distL="114300" distR="114300" simplePos="0" relativeHeight="251658240" behindDoc="0" locked="0" layoutInCell="1" allowOverlap="1" wp14:anchorId="43B4D625" wp14:editId="3917A6FE">
+            <wp:simplePos x="0" y="0"/>
+            <wp:positionH relativeFrom="column">
+              <wp:posOffset>3631565</wp:posOffset>
+            </wp:positionH>
+            <wp:positionV relativeFrom="paragraph">
+              <wp:posOffset>7620</wp:posOffset>
+            </wp:positionV>
+            <wp:extent cx="2672715" cy="2633980"/>
+            <wp:effectExtent l="12700" t="12700" r="6985" b="7620"/>
+            <wp:wrapThrough wrapText="bothSides">
+              <wp:wrapPolygon edited="0">
+                <wp:start x="-103" y="-104"/>
+                <wp:lineTo x="-103" y="21558"/>
+                <wp:lineTo x="21554" y="21558"/>
+                <wp:lineTo x="21554" y="-104"/>
+                <wp:lineTo x="-103" y="-104"/>
+              </wp:wrapPolygon>
+            </wp:wrapThrough>
+            <wp:docPr id="9" name="Picture 9" descr="Graphical user interface, application&#10;&#10;Description automatically generated"/>
+            <wp:cNvGraphicFramePr>
+              <a:graphicFrameLocks xmlns:a="http://schemas.openxmlformats.org/drawingml/2006/main" noChangeAspect="1"/>
+            </wp:cNvGraphicFramePr>
+            <a:graphic xmlns:a="http://schemas.openxmlformats.org/drawingml/2006/main">
+              <a:graphicData uri="http://schemas.openxmlformats.org/drawingml/2006/picture">
+                <pic:pic xmlns:pic="http://schemas.openxmlformats.org/drawingml/2006/picture">
+                  <pic:nvPicPr>
+                    <pic:cNvPr id="9" name="Picture 9" descr="Graphical user interface, application&#10;&#10;Description automatically generated"/>
+                    <pic:cNvPicPr/>
+                  </pic:nvPicPr>
+                  <pic:blipFill>
+                    <a:blip r:embed="rId14">
+                      <a:extLst>
+                        <a:ext uri="{28A0092B-C50C-407E-A947-70E740481C1C}">
+                          <a14:useLocalDpi xmlns:a14="http://schemas.microsoft.com/office/drawing/2010/main" val="0"/>
+                        </a:ext>
+                      </a:extLst>
+                    </a:blip>
+                    <a:stretch>
+                      <a:fillRect/>
+                    </a:stretch>
+                  </pic:blipFill>
+                  <pic:spPr>
+                    <a:xfrm>
+                      <a:off x="0" y="0"/>
+                      <a:ext cx="2672715" cy="2633980"/>
+                    </a:xfrm>
+                    <a:prstGeom prst="rect">
+                      <a:avLst/>
+                    </a:prstGeom>
+                    <a:ln>
+                      <a:solidFill>
+                        <a:schemeClr val="bg1">
+                          <a:lumMod val="75000"/>
+                        </a:schemeClr>
+                      </a:solidFill>
+                    </a:ln>
+                  </pic:spPr>
+                </pic:pic>
+              </a:graphicData>
+            </a:graphic>
+            <wp14:sizeRelH relativeFrom="margin">
+              <wp14:pctWidth>0</wp14:pctWidth>
+            </wp14:sizeRelH>
+            <wp14:sizeRelV relativeFrom="margin">
+              <wp14:pctHeight>0</wp14:pctHeight>
+            </wp14:sizeRelV>
+          </wp:anchor>
+        </w:drawing>
+      </w:r>
+      <w:r>
+        <w:rPr>
+          <w:lang w:val="bg-BG"/>
+        </w:rPr>
+        <w:drawing>
+          <wp:inline distT="0" distB="0" distL="0" distR="0" wp14:anchorId="7A349B07" wp14:editId="7FEA6199">
+            <wp:extent cx="2639965" cy="2630984"/>
+            <wp:effectExtent l="12700" t="12700" r="14605" b="10795"/>
+            <wp:docPr id="8" name="Picture 8" descr="Graphical user interface, application&#10;&#10;Description automatically generated"/>
+            <wp:cNvGraphicFramePr>
+              <a:graphicFrameLocks xmlns:a="http://schemas.openxmlformats.org/drawingml/2006/main" noChangeAspect="1"/>
+            </wp:cNvGraphicFramePr>
+            <a:graphic xmlns:a="http://schemas.openxmlformats.org/drawingml/2006/main">
+              <a:graphicData uri="http://schemas.openxmlformats.org/drawingml/2006/picture">
+                <pic:pic xmlns:pic="http://schemas.openxmlformats.org/drawingml/2006/picture">
+                  <pic:nvPicPr>
+                    <pic:cNvPr id="8" name="Picture 8" descr="Graphical user interface, application&#10;&#10;Description automatically generated"/>
+                    <pic:cNvPicPr/>
+                  </pic:nvPicPr>
+                  <pic:blipFill>
+                    <a:blip r:embed="rId15"/>
+                    <a:stretch>
+                      <a:fillRect/>
+                    </a:stretch>
+                  </pic:blipFill>
+                  <pic:spPr>
+                    <a:xfrm>
+                      <a:off x="0" y="0"/>
+                      <a:ext cx="2670834" cy="2661748"/>
+                    </a:xfrm>
+                    <a:prstGeom prst="rect">
+                      <a:avLst/>
+                    </a:prstGeom>
+                    <a:ln>
+                      <a:solidFill>
+                        <a:schemeClr val="bg1">
+                          <a:lumMod val="75000"/>
+                        </a:schemeClr>
+                      </a:solidFill>
+                    </a:ln>
+                  </pic:spPr>
+                </pic:pic>
+              </a:graphicData>
+            </a:graphic>
+          </wp:inline>
+        </w:drawing>
+      </w:r>
+    </w:p>
+    <w:p>
+      <w:pPr>
+        <w:pStyle w:val="ListParagraph"/>
+        <w:numPr>
+          <w:ilvl w:val="0"/>
+          <w:numId w:val="37"/>
+        </w:numPr>
+      </w:pPr>
+      <w:r>
+        <w:rPr>
+          <w:b/>
+          <w:bCs/>
+          <w:lang w:val="bg-BG"/>
+        </w:rPr>
+        <w:t xml:space="preserve">един </w:t>
+      </w:r>
+      <w:r>
+        <w:rPr>
+          <w:lang w:val="bg-BG"/>
+        </w:rPr>
+        <w:t>бутон (</w:t>
+      </w:r>
+      <w:r>
+        <w:t>Button):</w:t>
+      </w:r>
+    </w:p>
+    <w:p>
+      <w:pPr>
+        <w:pStyle w:val="ListParagraph"/>
+        <w:numPr>
+          <w:ilvl w:val="1"/>
+          <w:numId w:val="37"/>
+        </w:numPr>
+      </w:pPr>
+      <w:r>
+        <w:t>"</w:t>
+      </w:r>
+      <w:r>
+        <w:t xml:space="preserve">buttonAdd15Minutes" </w:t>
+      </w:r>
+      <w:r>
+        <w:rPr>
+          <w:lang w:val="bg-BG"/>
+        </w:rPr>
+        <w:t xml:space="preserve">с </w:t>
+      </w:r>
+      <w:r>
+        <w:rPr>
+          <w:b/>
+          <w:bCs/>
+          <w:lang w:val="bg-BG"/>
+        </w:rPr>
+        <w:t>текст</w:t>
+      </w:r>
+      <w:r>
+        <w:rPr>
+          <w:lang w:val="bg-BG"/>
+        </w:rPr>
+        <w:t xml:space="preserve"> "</w:t>
+      </w:r>
+      <w:r>
+        <w:t xml:space="preserve">Add 15 </w:t>
+      </w:r>
+      <w:proofErr w:type="gramStart"/>
+      <w:r>
+        <w:t>minutes</w:t>
+      </w:r>
+      <w:proofErr w:type="gramEnd"/>
+      <w:r>
+        <w:t>"</w:t>
+      </w:r>
+    </w:p>
+    <w:p>
+      <w:pPr>
+        <w:ind w:firstLine="567"/>
+        <w:rPr>
+          <w:lang w:val="bg-BG"/>
+        </w:rPr>
+      </w:pPr>
+      <w:r>
+        <w:rPr>
+          <w:lang w:val="bg-BG"/>
+        </w:rPr>
+        <w:drawing>
+          <wp:inline distT="0" distB="0" distL="0" distR="0" wp14:anchorId="385E5F64" wp14:editId="3AE305FC">
+            <wp:extent cx="2992102" cy="1656784"/>
+            <wp:effectExtent l="12700" t="12700" r="18415" b="6985"/>
+            <wp:docPr id="13" name="Picture 13" descr="Graphical user interface, application&#10;&#10;Description automatically generated"/>
+            <wp:cNvGraphicFramePr>
+              <a:graphicFrameLocks xmlns:a="http://schemas.openxmlformats.org/drawingml/2006/main" noChangeAspect="1"/>
+            </wp:cNvGraphicFramePr>
+            <a:graphic xmlns:a="http://schemas.openxmlformats.org/drawingml/2006/main">
+              <a:graphicData uri="http://schemas.openxmlformats.org/drawingml/2006/picture">
+                <pic:pic xmlns:pic="http://schemas.openxmlformats.org/drawingml/2006/picture">
+                  <pic:nvPicPr>
+                    <pic:cNvPr id="13" name="Picture 13" descr="Graphical user interface, application&#10;&#10;Description automatically generated"/>
+                    <pic:cNvPicPr/>
+                  </pic:nvPicPr>
+                  <pic:blipFill>
+                    <a:blip r:embed="rId16"/>
+                    <a:stretch>
+                      <a:fillRect/>
+                    </a:stretch>
+                  </pic:blipFill>
+                  <pic:spPr>
+                    <a:xfrm>
+                      <a:off x="0" y="0"/>
+                      <a:ext cx="3022063" cy="1673374"/>
+                    </a:xfrm>
+                    <a:prstGeom prst="rect">
+                      <a:avLst/>
+                    </a:prstGeom>
+                    <a:ln>
+                      <a:solidFill>
+                        <a:schemeClr val="bg1">
+                          <a:lumMod val="75000"/>
+                        </a:schemeClr>
+                      </a:solidFill>
+                    </a:ln>
+                  </pic:spPr>
+                </pic:pic>
+              </a:graphicData>
+            </a:graphic>
+          </wp:inline>
+        </w:drawing>
+      </w:r>
+    </w:p>
+    <w:p>
+      <w:pPr>
+        <w:pStyle w:val="ListParagraph"/>
+        <w:numPr>
+          <w:ilvl w:val="0"/>
+          <w:numId w:val="41"/>
+        </w:numPr>
+        <w:spacing w:after="200"/>
+        <w:ind w:left="284" w:hanging="284"/>
+        <w:rPr>
+          <w:lang w:val="bg-BG"/>
+        </w:rPr>
+      </w:pPr>
+      <w:r>
+        <w:rPr>
+          <w:lang w:val="bg-BG"/>
+        </w:rPr>
+        <w:t xml:space="preserve">Добавете </w:t>
+      </w:r>
+      <w:r>
+        <w:rPr>
+          <w:b/>
+          <w:bCs/>
+          <w:lang w:val="bg-BG"/>
+        </w:rPr>
+        <w:t>метод-обработчик</w:t>
+      </w:r>
+      <w:r>
+        <w:rPr>
+          <w:b/>
+          <w:bCs/>
+          <w:lang w:val="bg-BG"/>
         </w:rPr>
         <w:t xml:space="preserve"> </w:t>
       </w:r>
       <w:r>
         <w:rPr>
-          <w:highlight w:val="yellow"/>
-          <w:lang w:val="bg-BG"/>
-        </w:rPr>
-        <w:t>контрол</w:t>
-      </w:r>
-      <w:r>
-        <w:rPr>
-          <w:highlight w:val="yellow"/>
-        </w:rPr>
-        <w:t>a</w:t>
-      </w:r>
-      <w:r>
-        <w:rPr>
-          <w:highlight w:val="yellow"/>
-          <w:lang w:val="bg-BG"/>
-        </w:rPr>
-        <w:t xml:space="preserve"> (с диапазон 0…23) +</w:t>
-      </w:r>
-      <w:r>
-        <w:rPr>
-          <w:highlight w:val="yellow"/>
+          <w:lang w:val="bg-BG"/>
+        </w:rPr>
+        <w:t xml:space="preserve">на бутона </w:t>
+      </w:r>
+      <w:r>
+        <w:rPr>
+          <w:rFonts w:ascii="Consolas" w:hAnsi="Consolas" w:cs="Consolas"/>
+          <w:b/>
+          <w:bCs/>
+        </w:rPr>
+        <w:t>buttonCalculate</w:t>
+      </w:r>
+      <w:r>
+        <w:rPr>
+          <w:b/>
+          <w:bCs/>
         </w:rPr>
         <w:t xml:space="preserve"> </w:t>
       </w:r>
-      <w:proofErr w:type="spellStart"/>
-      <w:r>
-        <w:rPr>
-          <w:highlight w:val="yellow"/>
-        </w:rPr>
-        <w:t>NumericUpDown</w:t>
-      </w:r>
-      <w:proofErr w:type="spellEnd"/>
-      <w:r>
-        <w:rPr>
-          <w:highlight w:val="yellow"/>
-        </w:rPr>
+      <w:r>
+        <w:rPr>
+          <w:lang w:val="bg-BG"/>
+        </w:rPr>
+        <w:t xml:space="preserve">при събитието </w:t>
+      </w:r>
+      <w:r>
+        <w:rPr>
+          <w:b/>
+          <w:bCs/>
+        </w:rPr>
+        <w:t>Click</w:t>
+      </w:r>
+      <w:r>
+        <w:t>:</w:t>
+      </w:r>
+    </w:p>
+    <w:p>
+      <w:pPr>
+        <w:pStyle w:val="ListParagraph"/>
+        <w:ind w:left="284"/>
+      </w:pPr>
+      <w:r>
+        <w:drawing>
+          <wp:inline distT="0" distB="0" distL="0" distR="0" wp14:anchorId="594A8DC9" wp14:editId="7EDE81C6">
+            <wp:extent cx="6134400" cy="2692800"/>
+            <wp:effectExtent l="12700" t="12700" r="12700" b="12700"/>
+            <wp:docPr id="26" name="Picture 26" descr="Graphical user interface, text, application, email&#10;&#10;Description automatically generated"/>
+            <wp:cNvGraphicFramePr>
+              <a:graphicFrameLocks xmlns:a="http://schemas.openxmlformats.org/drawingml/2006/main" noChangeAspect="1"/>
+            </wp:cNvGraphicFramePr>
+            <a:graphic xmlns:a="http://schemas.openxmlformats.org/drawingml/2006/main">
+              <a:graphicData uri="http://schemas.openxmlformats.org/drawingml/2006/picture">
+                <pic:pic xmlns:pic="http://schemas.openxmlformats.org/drawingml/2006/picture">
+                  <pic:nvPicPr>
+                    <pic:cNvPr id="26" name="Picture 26" descr="Graphical user interface, text, application, email&#10;&#10;Description automatically generated"/>
+                    <pic:cNvPicPr/>
+                  </pic:nvPicPr>
+                  <pic:blipFill>
+                    <a:blip r:embed="rId17"/>
+                    <a:stretch>
+                      <a:fillRect/>
+                    </a:stretch>
+                  </pic:blipFill>
+                  <pic:spPr>
+                    <a:xfrm>
+                      <a:off x="0" y="0"/>
+                      <a:ext cx="6134400" cy="2692800"/>
+                    </a:xfrm>
+                    <a:prstGeom prst="rect">
+                      <a:avLst/>
+                    </a:prstGeom>
+                    <a:ln>
+                      <a:solidFill>
+                        <a:schemeClr val="bg1">
+                          <a:lumMod val="75000"/>
+                        </a:schemeClr>
+                      </a:solidFill>
+                    </a:ln>
+                  </pic:spPr>
+                </pic:pic>
+              </a:graphicData>
+            </a:graphic>
+          </wp:inline>
+        </w:drawing>
+      </w:r>
+    </w:p>
+    <w:p>
+      <w:pPr>
+        <w:pStyle w:val="ListParagraph"/>
+        <w:numPr>
+          <w:ilvl w:val="0"/>
+          <w:numId w:val="41"/>
+        </w:numPr>
+        <w:spacing w:after="200"/>
+        <w:ind w:left="284" w:hanging="284"/>
+        <w:rPr>
+          <w:lang w:val="bg-BG"/>
+        </w:rPr>
+      </w:pPr>
+      <w:r>
+        <w:rPr>
+          <w:b/>
+          <w:bCs/>
+          <w:lang w:val="bg-BG"/>
+        </w:rPr>
+        <w:t>Стартирайте</w:t>
+      </w:r>
+      <w:r>
+        <w:rPr>
+          <w:lang w:val="bg-BG"/>
+        </w:rPr>
+        <w:t xml:space="preserve"> приложението с </w:t>
+      </w:r>
+      <w:r>
+        <w:rPr>
+          <w:b/>
+          <w:bCs/>
+        </w:rPr>
+        <w:t>[Ctrl + f5]</w:t>
+      </w:r>
+      <w:r>
         <w:t xml:space="preserve"> </w:t>
       </w:r>
       <w:r>
         <w:rPr>
-          <w:highlight w:val="yellow"/>
-          <w:lang w:val="bg-BG"/>
-        </w:rPr>
-        <w:t>контрол</w:t>
-      </w:r>
-      <w:r>
-        <w:rPr>
-          <w:highlight w:val="yellow"/>
-        </w:rPr>
-        <w:t>a</w:t>
-      </w:r>
-      <w:r>
-        <w:rPr>
-          <w:highlight w:val="yellow"/>
-          <w:lang w:val="bg-BG"/>
-        </w:rPr>
-        <w:t xml:space="preserve"> (с диапазон 0…</w:t>
-      </w:r>
-      <w:r>
-        <w:rPr>
-          <w:highlight w:val="yellow"/>
-          <w:lang w:val="bg-BG"/>
-        </w:rPr>
-        <w:t>59</w:t>
-      </w:r>
-      <w:r>
-        <w:rPr>
-          <w:highlight w:val="yellow"/>
-          <w:lang w:val="bg-BG"/>
-        </w:rPr>
-        <w:t>) +</w:t>
-      </w:r>
-      <w:r>
-        <w:rPr>
-          <w:highlight w:val="yellow"/>
-          <w:lang w:val="bg-BG"/>
-        </w:rPr>
-        <w:t xml:space="preserve"> </w:t>
-      </w:r>
-      <w:proofErr w:type="spellStart"/>
-      <w:r>
-        <w:rPr>
-          <w:highlight w:val="yellow"/>
-        </w:rPr>
-        <w:t>TextBox</w:t>
-      </w:r>
-      <w:proofErr w:type="spellEnd"/>
-      <w:r>
-        <w:rPr>
-          <w:highlight w:val="yellow"/>
-        </w:rPr>
-        <w:t xml:space="preserve"> </w:t>
-      </w:r>
-      <w:r>
-        <w:rPr>
-          <w:highlight w:val="yellow"/>
-          <w:lang w:val="bg-BG"/>
-        </w:rPr>
-        <w:t xml:space="preserve">за резултата (който е в </w:t>
-      </w:r>
-      <w:r>
-        <w:rPr>
-          <w:highlight w:val="yellow"/>
-        </w:rPr>
-        <w:t xml:space="preserve">read-only </w:t>
-      </w:r>
-      <w:r>
-        <w:rPr>
-          <w:highlight w:val="yellow"/>
-          <w:lang w:val="bg-BG"/>
-        </w:rPr>
-        <w:t xml:space="preserve">режим: </w:t>
-      </w:r>
-      <w:r>
-        <w:rPr>
-          <w:highlight w:val="yellow"/>
-        </w:rPr>
-        <w:t>Enabled = false)</w:t>
+          <w:lang w:val="bg-BG"/>
+        </w:rPr>
+        <w:t xml:space="preserve">и го </w:t>
+      </w:r>
+      <w:r>
+        <w:rPr>
+          <w:b/>
+          <w:bCs/>
+          <w:lang w:val="bg-BG"/>
+        </w:rPr>
+        <w:t>тествайте</w:t>
+      </w:r>
+      <w:r>
+        <w:t>:</w:t>
+      </w:r>
+    </w:p>
+    <w:p>
+      <w:pPr>
+        <w:pStyle w:val="ListParagraph"/>
+        <w:spacing w:after="200"/>
+        <w:ind w:left="284"/>
+      </w:pPr>
+      <w:r>
+        <w:lastRenderedPageBreak/>
+        <w:drawing>
+          <wp:inline distT="0" distB="0" distL="0" distR="0" wp14:anchorId="3379C976" wp14:editId="7B508321">
+            <wp:extent cx="2968172" cy="1966968"/>
+            <wp:effectExtent l="0" t="0" r="0" b="0"/>
+            <wp:docPr id="27" name="Picture 27" descr="Graphical user interface, application&#10;&#10;Description automatically generated"/>
+            <wp:cNvGraphicFramePr>
+              <a:graphicFrameLocks xmlns:a="http://schemas.openxmlformats.org/drawingml/2006/main" noChangeAspect="1"/>
+            </wp:cNvGraphicFramePr>
+            <a:graphic xmlns:a="http://schemas.openxmlformats.org/drawingml/2006/main">
+              <a:graphicData uri="http://schemas.openxmlformats.org/drawingml/2006/picture">
+                <pic:pic xmlns:pic="http://schemas.openxmlformats.org/drawingml/2006/picture">
+                  <pic:nvPicPr>
+                    <pic:cNvPr id="27" name="Picture 27" descr="Graphical user interface, application&#10;&#10;Description automatically generated"/>
+                    <pic:cNvPicPr/>
+                  </pic:nvPicPr>
+                  <pic:blipFill>
+                    <a:blip r:embed="rId11"/>
+                    <a:stretch>
+                      <a:fillRect/>
+                    </a:stretch>
+                  </pic:blipFill>
+                  <pic:spPr>
+                    <a:xfrm>
+                      <a:off x="0" y="0"/>
+                      <a:ext cx="2996892" cy="1986001"/>
+                    </a:xfrm>
+                    <a:prstGeom prst="rect">
+                      <a:avLst/>
+                    </a:prstGeom>
+                  </pic:spPr>
+                </pic:pic>
+              </a:graphicData>
+            </a:graphic>
+          </wp:inline>
+        </w:drawing>
       </w:r>
     </w:p>
     <w:p>
@@ -5124,6 +6247,7 @@
         <w:pStyle w:val="Heading3"/>
       </w:pPr>
       <w:r>
+        <w:lastRenderedPageBreak/>
         <w:t>Пример</w:t>
       </w:r>
       <w:r>
@@ -5720,7 +6844,6 @@
                 <w:noProof/>
                 <w:lang w:val="bg-BG"/>
               </w:rPr>
-              <w:lastRenderedPageBreak/>
               <w:t>Печалба</w:t>
             </w:r>
             <w:r>
@@ -5869,7 +6992,6 @@
                 <w:b/>
                 <w:lang w:val="bg-BG"/>
               </w:rPr>
-              <w:lastRenderedPageBreak/>
               <w:t>Вход</w:t>
             </w:r>
           </w:p>
@@ -7839,6 +8961,7 @@
         <w:pStyle w:val="Heading3"/>
       </w:pPr>
       <w:r>
+        <w:lastRenderedPageBreak/>
         <w:t>Изход</w:t>
       </w:r>
     </w:p>
@@ -7927,7 +9050,6 @@
         <w:pStyle w:val="Heading3"/>
       </w:pPr>
       <w:r>
-        <w:lastRenderedPageBreak/>
         <w:t>Пример</w:t>
       </w:r>
       <w:r>
@@ -9684,6 +10806,7 @@
         <w:pStyle w:val="Heading3"/>
       </w:pPr>
       <w:r>
+        <w:lastRenderedPageBreak/>
         <w:t>Пример</w:t>
       </w:r>
       <w:r>
@@ -9840,7 +10963,6 @@
                 <w:noProof/>
                 <w:color w:val="00B050"/>
               </w:rPr>
-              <w:lastRenderedPageBreak/>
               <w:t>20</w:t>
             </w:r>
           </w:p>
@@ -9862,7 +10984,6 @@
                 <w:rFonts w:ascii="Consolas" w:eastAsia="Calibri" w:hAnsi="Consolas" w:cs="Times New Roman"/>
                 <w:noProof/>
               </w:rPr>
-              <w:lastRenderedPageBreak/>
               <w:t>No, he failed! He was 20786.00 seconds slower.</w:t>
             </w:r>
           </w:p>
@@ -10064,7 +11185,6 @@
                 <w:b/>
                 <w:color w:val="0070C0"/>
               </w:rPr>
-              <w:lastRenderedPageBreak/>
               <w:t>1500</w:t>
             </w:r>
             <w:r>
@@ -10339,7 +11459,6 @@
                 <w:b/>
                 <w:lang w:val="bg-BG"/>
               </w:rPr>
-              <w:lastRenderedPageBreak/>
               <w:t>Вход</w:t>
             </w:r>
           </w:p>
@@ -11932,6 +13051,7 @@
         <w:pStyle w:val="Heading3"/>
       </w:pPr>
       <w:r>
+        <w:lastRenderedPageBreak/>
         <w:t>Пример</w:t>
       </w:r>
       <w:r>
@@ -12064,7 +13184,6 @@
                 <w:noProof/>
                 <w:highlight w:val="yellow"/>
               </w:rPr>
-              <w:lastRenderedPageBreak/>
               <w:t>480.00</w:t>
             </w:r>
           </w:p>
@@ -13985,6 +15104,7 @@
               </w:rPr>
             </w:pPr>
             <w:r>
+              <w:lastRenderedPageBreak/>
               <w:t xml:space="preserve">10 &lt;= </w:t>
             </w:r>
             <w:r>
@@ -14139,7 +15259,6 @@
               </w:rPr>
             </w:pPr>
             <w:r>
-              <w:lastRenderedPageBreak/>
               <w:t xml:space="preserve">18 &lt; </w:t>
             </w:r>
             <w:r>
@@ -16194,7 +17313,6 @@
         <w:pStyle w:val="Heading3"/>
       </w:pPr>
       <w:r>
-        <w:lastRenderedPageBreak/>
         <w:t>Пример</w:t>
       </w:r>
       <w:r>
@@ -16750,6 +17868,7 @@
         <w:rPr>
           <w:lang w:val="bg-BG"/>
         </w:rPr>
+        <w:lastRenderedPageBreak/>
         <w:t>Тичане</w:t>
       </w:r>
     </w:p>
@@ -17786,7 +18905,6 @@
         <w:pStyle w:val="Heading3"/>
       </w:pPr>
       <w:r>
-        <w:lastRenderedPageBreak/>
         <w:t>Пример</w:t>
       </w:r>
       <w:r>
@@ -18292,6 +19410,7 @@
         <w:rPr>
           <w:lang w:val="bg-BG"/>
         </w:rPr>
+        <w:lastRenderedPageBreak/>
         <w:t>Валидно число</w:t>
       </w:r>
     </w:p>
@@ -20255,7 +21374,6 @@
         <w:pStyle w:val="Heading3"/>
       </w:pPr>
       <w:r>
-        <w:lastRenderedPageBreak/>
         <w:t>Изход</w:t>
       </w:r>
     </w:p>
@@ -20831,6 +21949,7 @@
                 <w:rFonts w:ascii="Consolas" w:eastAsia="Consolas" w:hAnsi="Consolas" w:cs="Consolas"/>
                 <w:noProof/>
               </w:rPr>
+              <w:lastRenderedPageBreak/>
               <w:t>Sept</w:t>
             </w:r>
           </w:p>
@@ -22285,7 +23404,6 @@
         <w:pStyle w:val="Heading3"/>
       </w:pPr>
       <w:r>
-        <w:lastRenderedPageBreak/>
         <w:t>Изход</w:t>
       </w:r>
     </w:p>
@@ -22799,6 +23917,7 @@
                 <w:bCs/>
                 <w:noProof/>
               </w:rPr>
+              <w:lastRenderedPageBreak/>
               <w:t>Blue</w:t>
             </w:r>
           </w:p>
@@ -24208,7 +25327,6 @@
         <w:pStyle w:val="Heading3"/>
       </w:pPr>
       <w:r>
-        <w:lastRenderedPageBreak/>
         <w:t>Изход</w:t>
       </w:r>
     </w:p>
@@ -24509,6 +25627,7 @@
         <w:pStyle w:val="Heading3"/>
       </w:pPr>
       <w:r>
+        <w:lastRenderedPageBreak/>
         <w:t>Пример</w:t>
       </w:r>
       <w:r>
@@ -26591,7 +27710,6 @@
           <w:b/>
           <w:lang w:val="bg-BG"/>
         </w:rPr>
-        <w:lastRenderedPageBreak/>
         <w:t>Първи ред</w:t>
       </w:r>
       <w:r>
@@ -26917,6 +28035,7 @@
                 <w:rFonts w:ascii="Consolas" w:eastAsia="Calibri" w:hAnsi="Consolas" w:cs="Times New Roman"/>
                 <w:noProof/>
               </w:rPr>
+              <w:lastRenderedPageBreak/>
               <w:t>50</w:t>
             </w:r>
           </w:p>
@@ -28485,7 +29604,6 @@
         <w:pStyle w:val="Heading3"/>
       </w:pPr>
       <w:r>
-        <w:lastRenderedPageBreak/>
         <w:t>Пример</w:t>
       </w:r>
       <w:r>
@@ -29006,6 +30124,7 @@
                 <w:rFonts w:ascii="Consolas" w:eastAsia="Calibri" w:hAnsi="Consolas" w:cs="Consolas"/>
                 <w:noProof/>
               </w:rPr>
+              <w:lastRenderedPageBreak/>
               <w:t>10</w:t>
             </w:r>
           </w:p>
@@ -30817,7 +31936,6 @@
         <w:pStyle w:val="Heading3"/>
       </w:pPr>
       <w:r>
-        <w:lastRenderedPageBreak/>
         <w:t>Пример</w:t>
       </w:r>
       <w:r>
@@ -31274,6 +32392,7 @@
                 <w:b/>
                 <w:lang w:val="bg-BG"/>
               </w:rPr>
+              <w:lastRenderedPageBreak/>
               <w:t>Вход</w:t>
             </w:r>
           </w:p>
@@ -32873,7 +33992,6 @@
                 <w:sz w:val="20"/>
                 <w:szCs w:val="20"/>
               </w:rPr>
-              <w:lastRenderedPageBreak/>
               <w:t>50</w:t>
             </w:r>
           </w:p>
@@ -32899,7 +34017,6 @@
                 <w:sz w:val="20"/>
                 <w:szCs w:val="20"/>
               </w:rPr>
-              <w:lastRenderedPageBreak/>
               <w:t>Late</w:t>
             </w:r>
           </w:p>
@@ -33026,7 +34143,6 @@
                 <w:sz w:val="20"/>
                 <w:szCs w:val="20"/>
               </w:rPr>
-              <w:lastRenderedPageBreak/>
               <w:t>30</w:t>
             </w:r>
           </w:p>
@@ -33052,7 +34168,6 @@
                 <w:sz w:val="20"/>
                 <w:szCs w:val="20"/>
               </w:rPr>
-              <w:lastRenderedPageBreak/>
               <w:t>Late</w:t>
             </w:r>
           </w:p>
@@ -33179,7 +34294,6 @@
                 <w:sz w:val="20"/>
                 <w:szCs w:val="20"/>
               </w:rPr>
-              <w:lastRenderedPageBreak/>
               <w:t>00</w:t>
             </w:r>
           </w:p>
@@ -33205,7 +34319,6 @@
                 <w:sz w:val="20"/>
                 <w:szCs w:val="20"/>
               </w:rPr>
-              <w:lastRenderedPageBreak/>
               <w:t>On time</w:t>
             </w:r>
           </w:p>
@@ -33733,6 +34846,7 @@
                 <w:sz w:val="20"/>
                 <w:szCs w:val="20"/>
               </w:rPr>
+              <w:lastRenderedPageBreak/>
               <w:t>00</w:t>
             </w:r>
           </w:p>
@@ -33758,6 +34872,7 @@
                 <w:sz w:val="20"/>
                 <w:szCs w:val="20"/>
               </w:rPr>
+              <w:lastRenderedPageBreak/>
               <w:t>Early</w:t>
             </w:r>
           </w:p>
@@ -33884,6 +34999,7 @@
                 <w:sz w:val="20"/>
                 <w:szCs w:val="20"/>
               </w:rPr>
+              <w:lastRenderedPageBreak/>
               <w:t>12</w:t>
             </w:r>
           </w:p>
@@ -33909,6 +35025,7 @@
                 <w:sz w:val="20"/>
                 <w:szCs w:val="20"/>
               </w:rPr>
+              <w:lastRenderedPageBreak/>
               <w:t>Early</w:t>
             </w:r>
           </w:p>
@@ -34035,6 +35152,7 @@
                 <w:sz w:val="20"/>
                 <w:szCs w:val="20"/>
               </w:rPr>
+              <w:lastRenderedPageBreak/>
               <w:t>29</w:t>
             </w:r>
           </w:p>
@@ -34060,6 +35178,7 @@
                 <w:sz w:val="20"/>
                 <w:szCs w:val="20"/>
               </w:rPr>
+              <w:lastRenderedPageBreak/>
               <w:t>Late</w:t>
             </w:r>
           </w:p>
@@ -36575,8 +37694,8 @@
       </w:pPr>
     </w:p>
     <w:sectPr>
-      <w:headerReference w:type="default" r:id="rId11"/>
-      <w:footerReference w:type="default" r:id="rId12"/>
+      <w:headerReference w:type="default" r:id="rId18"/>
+      <w:footerReference w:type="default" r:id="rId19"/>
       <w:pgSz w:w="11909" w:h="16834" w:code="9"/>
       <w:pgMar w:top="567" w:right="737" w:bottom="1077" w:left="737" w:header="567" w:footer="794" w:gutter="0"/>
       <w:cols w:space="720"/>
@@ -36587,7 +37706,7 @@
 </file>
 
 <file path=word/endnotes.xml><?xml version="1.0" encoding="utf-8"?>
-<w:endnotes xmlns:wpc="http://schemas.microsoft.com/office/word/2010/wordprocessingCanvas" xmlns:cx="http://schemas.microsoft.com/office/drawing/2014/chartex" xmlns:cx1="http://schemas.microsoft.com/office/drawing/2015/9/8/chartex" xmlns:cx2="http://schemas.microsoft.com/office/drawing/2015/10/21/chartex" xmlns:cx3="http://schemas.microsoft.com/office/drawing/2016/5/9/chartex" xmlns:cx4="http://schemas.microsoft.com/office/drawing/2016/5/10/chartex" xmlns:cx5="http://schemas.microsoft.com/office/drawing/2016/5/11/chartex" xmlns:cx6="http://schemas.microsoft.com/office/drawing/2016/5/12/chartex" xmlns:cx7="http://schemas.microsoft.com/office/drawing/2016/5/13/chartex" xmlns:cx8="http://schemas.microsoft.com/office/drawing/2016/5/14/chartex" xmlns:mc="http://schemas.openxmlformats.org/markup-compatibility/2006" xmlns:aink="http://schemas.microsoft.com/office/drawing/2016/ink" xmlns:am3d="http://schemas.microsoft.com/office/drawing/2017/model3d" xmlns:o="urn:schemas-microsoft-com:office:office" xmlns:oel="http://schemas.microsoft.com/office/2019/extlst" xmlns:r="http://schemas.openxmlformats.org/officeDocument/2006/relationships" xmlns:m="http://schemas.openxmlformats.org/officeDocument/2006/math" xmlns:v="urn:schemas-microsoft-com:vml" xmlns:wp14="http://schemas.microsoft.com/office/word/2010/wordprocessingDrawing" xmlns:wp="http://schemas.openxmlformats.org/drawingml/2006/wordprocessingDrawing" xmlns:w10="urn:schemas-microsoft-com:office:word" xmlns:w="http://schemas.openxmlformats.org/wordprocessingml/2006/main" xmlns:w14="http://schemas.microsoft.com/office/word/2010/wordml" xmlns:w15="http://schemas.microsoft.com/office/word/2012/wordml" xmlns:w16cex="http://schemas.microsoft.com/office/word/2018/wordml/cex" xmlns:w16cid="http://schemas.microsoft.com/office/word/2016/wordml/cid" xmlns:w16="http://schemas.microsoft.com/office/word/2018/wordml" xmlns:w16sdtdh="http://schemas.microsoft.com/office/word/2020/wordml/sdtdatahash" xmlns:w16se="http://schemas.microsoft.com/office/word/2015/wordml/symex" xmlns:wpg="http://schemas.microsoft.com/office/word/2010/wordprocessingGroup" xmlns:wpi="http://schemas.microsoft.com/office/word/2010/wordprocessingInk" xmlns:wne="http://schemas.microsoft.com/office/word/2006/wordml" xmlns:wps="http://schemas.microsoft.com/office/word/2010/wordprocessingShape" mc:Ignorable="w14 w15 w16se w16cid w16 w16cex w16sdtdh wp14">
+<w:endnotes xmlns:wpc="http://schemas.microsoft.com/office/word/2010/wordprocessingCanvas" xmlns:cx="http://schemas.microsoft.com/office/drawing/2014/chartex" xmlns:cx1="http://schemas.microsoft.com/office/drawing/2015/9/8/chartex" xmlns:cx2="http://schemas.microsoft.com/office/drawing/2015/10/21/chartex" xmlns:cx3="http://schemas.microsoft.com/office/drawing/2016/5/9/chartex" xmlns:cx4="http://schemas.microsoft.com/office/drawing/2016/5/10/chartex" xmlns:cx5="http://schemas.microsoft.com/office/drawing/2016/5/11/chartex" xmlns:cx6="http://schemas.microsoft.com/office/drawing/2016/5/12/chartex" xmlns:cx7="http://schemas.microsoft.com/office/drawing/2016/5/13/chartex" xmlns:cx8="http://schemas.microsoft.com/office/drawing/2016/5/14/chartex" xmlns:mc="http://schemas.openxmlformats.org/markup-compatibility/2006" xmlns:aink="http://schemas.microsoft.com/office/drawing/2016/ink" xmlns:am3d="http://schemas.microsoft.com/office/drawing/2017/model3d" xmlns:o="urn:schemas-microsoft-com:office:office" xmlns:oel="http://schemas.microsoft.com/office/2019/extlst" xmlns:r="http://schemas.openxmlformats.org/officeDocument/2006/relationships" xmlns:m="http://schemas.openxmlformats.org/officeDocument/2006/math" xmlns:v="urn:schemas-microsoft-com:vml" xmlns:wp14="http://schemas.microsoft.com/office/word/2010/wordprocessingDrawing" xmlns:wp="http://schemas.openxmlformats.org/drawingml/2006/wordprocessingDrawing" xmlns:w10="urn:schemas-microsoft-com:office:word" xmlns:w="http://schemas.openxmlformats.org/wordprocessingml/2006/main" xmlns:w14="http://schemas.microsoft.com/office/word/2010/wordml" xmlns:w15="http://schemas.microsoft.com/office/word/2012/wordml" xmlns:w16cex="http://schemas.microsoft.com/office/word/2018/wordml/cex" xmlns:w16cid="http://schemas.microsoft.com/office/word/2016/wordml/cid" xmlns:w16="http://schemas.microsoft.com/office/word/2018/wordml" xmlns:w16du="http://schemas.microsoft.com/office/word/2023/wordml/word16du" xmlns:w16sdtdh="http://schemas.microsoft.com/office/word/2020/wordml/sdtdatahash" xmlns:w16se="http://schemas.microsoft.com/office/word/2015/wordml/symex" xmlns:wpg="http://schemas.microsoft.com/office/word/2010/wordprocessingGroup" xmlns:wpi="http://schemas.microsoft.com/office/word/2010/wordprocessingInk" xmlns:wne="http://schemas.microsoft.com/office/word/2006/wordml" xmlns:wps="http://schemas.microsoft.com/office/word/2010/wordprocessingShape" mc:Ignorable="w14 w15 w16se w16cid w16 w16cex w16sdtdh wp14">
   <w:endnote w:type="separator" w:id="-1">
     <w:p>
       <w:pPr>
@@ -36612,7 +37731,7 @@
 </file>
 
 <file path=word/footer1.xml><?xml version="1.0" encoding="utf-8"?>
-<w:ftr xmlns:wpc="http://schemas.microsoft.com/office/word/2010/wordprocessingCanvas" xmlns:cx="http://schemas.microsoft.com/office/drawing/2014/chartex" xmlns:cx1="http://schemas.microsoft.com/office/drawing/2015/9/8/chartex" xmlns:cx2="http://schemas.microsoft.com/office/drawing/2015/10/21/chartex" xmlns:cx3="http://schemas.microsoft.com/office/drawing/2016/5/9/chartex" xmlns:cx4="http://schemas.microsoft.com/office/drawing/2016/5/10/chartex" xmlns:cx5="http://schemas.microsoft.com/office/drawing/2016/5/11/chartex" xmlns:cx6="http://schemas.microsoft.com/office/drawing/2016/5/12/chartex" xmlns:cx7="http://schemas.microsoft.com/office/drawing/2016/5/13/chartex" xmlns:cx8="http://schemas.microsoft.com/office/drawing/2016/5/14/chartex" xmlns:mc="http://schemas.openxmlformats.org/markup-compatibility/2006" xmlns:aink="http://schemas.microsoft.com/office/drawing/2016/ink" xmlns:am3d="http://schemas.microsoft.com/office/drawing/2017/model3d" xmlns:o="urn:schemas-microsoft-com:office:office" xmlns:oel="http://schemas.microsoft.com/office/2019/extlst" xmlns:r="http://schemas.openxmlformats.org/officeDocument/2006/relationships" xmlns:m="http://schemas.openxmlformats.org/officeDocument/2006/math" xmlns:v="urn:schemas-microsoft-com:vml" xmlns:wp14="http://schemas.microsoft.com/office/word/2010/wordprocessingDrawing" xmlns:wp="http://schemas.openxmlformats.org/drawingml/2006/wordprocessingDrawing" xmlns:w10="urn:schemas-microsoft-com:office:word" xmlns:w="http://schemas.openxmlformats.org/wordprocessingml/2006/main" xmlns:w14="http://schemas.microsoft.com/office/word/2010/wordml" xmlns:w15="http://schemas.microsoft.com/office/word/2012/wordml" xmlns:w16cex="http://schemas.microsoft.com/office/word/2018/wordml/cex" xmlns:w16cid="http://schemas.microsoft.com/office/word/2016/wordml/cid" xmlns:w16="http://schemas.microsoft.com/office/word/2018/wordml" xmlns:w16sdtdh="http://schemas.microsoft.com/office/word/2020/wordml/sdtdatahash" xmlns:w16se="http://schemas.microsoft.com/office/word/2015/wordml/symex" xmlns:wpg="http://schemas.microsoft.com/office/word/2010/wordprocessingGroup" xmlns:wpi="http://schemas.microsoft.com/office/word/2010/wordprocessingInk" xmlns:wne="http://schemas.microsoft.com/office/word/2006/wordml" xmlns:wps="http://schemas.microsoft.com/office/word/2010/wordprocessingShape" mc:Ignorable="w14 w15 w16se w16cid w16 w16cex w16sdtdh wp14">
+<w:ftr xmlns:wpc="http://schemas.microsoft.com/office/word/2010/wordprocessingCanvas" xmlns:cx="http://schemas.microsoft.com/office/drawing/2014/chartex" xmlns:cx1="http://schemas.microsoft.com/office/drawing/2015/9/8/chartex" xmlns:cx2="http://schemas.microsoft.com/office/drawing/2015/10/21/chartex" xmlns:cx3="http://schemas.microsoft.com/office/drawing/2016/5/9/chartex" xmlns:cx4="http://schemas.microsoft.com/office/drawing/2016/5/10/chartex" xmlns:cx5="http://schemas.microsoft.com/office/drawing/2016/5/11/chartex" xmlns:cx6="http://schemas.microsoft.com/office/drawing/2016/5/12/chartex" xmlns:cx7="http://schemas.microsoft.com/office/drawing/2016/5/13/chartex" xmlns:cx8="http://schemas.microsoft.com/office/drawing/2016/5/14/chartex" xmlns:mc="http://schemas.openxmlformats.org/markup-compatibility/2006" xmlns:aink="http://schemas.microsoft.com/office/drawing/2016/ink" xmlns:am3d="http://schemas.microsoft.com/office/drawing/2017/model3d" xmlns:o="urn:schemas-microsoft-com:office:office" xmlns:oel="http://schemas.microsoft.com/office/2019/extlst" xmlns:r="http://schemas.openxmlformats.org/officeDocument/2006/relationships" xmlns:m="http://schemas.openxmlformats.org/officeDocument/2006/math" xmlns:v="urn:schemas-microsoft-com:vml" xmlns:wp14="http://schemas.microsoft.com/office/word/2010/wordprocessingDrawing" xmlns:wp="http://schemas.openxmlformats.org/drawingml/2006/wordprocessingDrawing" xmlns:w10="urn:schemas-microsoft-com:office:word" xmlns:w="http://schemas.openxmlformats.org/wordprocessingml/2006/main" xmlns:w14="http://schemas.microsoft.com/office/word/2010/wordml" xmlns:w15="http://schemas.microsoft.com/office/word/2012/wordml" xmlns:w16cex="http://schemas.microsoft.com/office/word/2018/wordml/cex" xmlns:w16cid="http://schemas.microsoft.com/office/word/2016/wordml/cid" xmlns:w16="http://schemas.microsoft.com/office/word/2018/wordml" xmlns:w16du="http://schemas.microsoft.com/office/word/2023/wordml/word16du" xmlns:w16sdtdh="http://schemas.microsoft.com/office/word/2020/wordml/sdtdatahash" xmlns:w16se="http://schemas.microsoft.com/office/word/2015/wordml/symex" xmlns:wpg="http://schemas.microsoft.com/office/word/2010/wordprocessingGroup" xmlns:wpi="http://schemas.microsoft.com/office/word/2010/wordprocessingInk" xmlns:wne="http://schemas.microsoft.com/office/word/2006/wordml" xmlns:wps="http://schemas.microsoft.com/office/word/2010/wordprocessingShape" mc:Ignorable="w14 w15 w16se w16cid w16 w16cex w16sdtdh wp14">
   <w:p>
     <w:pPr>
       <w:pStyle w:val="Footer"/>
@@ -36713,7 +37832,7 @@
               <v:stroke joinstyle="miter"/>
               <v:path gradientshapeok="t" o:connecttype="rect"/>
             </v:shapetype>
-            <v:shape id="Text Box 6" o:spid="_x0000_s1026" type="#_x0000_t202" style="position:absolute;margin-left:109.85pt;margin-top:28.05pt;width:40.15pt;height:13pt;z-index:251660288;visibility:visible;mso-wrap-style:square;mso-width-percent:0;mso-height-percent:0;mso-wrap-distance-left:9pt;mso-wrap-distance-top:0;mso-wrap-distance-right:9pt;mso-wrap-distance-bottom:0;mso-position-horizontal:absolute;mso-position-horizontal-relative:text;mso-position-vertical:absolute;mso-position-vertical-relative:text;mso-width-percent:0;mso-height-percent:0;mso-width-relative:page;mso-height-relative:page;v-text-anchor:middle" o:gfxdata="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" filled="f" stroked="f" strokeweight=".5pt">
+            <v:shape id="Text Box 6" o:spid="_x0000_s1026" type="#_x0000_t202" style="position:absolute;margin-left:109.85pt;margin-top:28.05pt;width:40.15pt;height:13pt;z-index:251660288;visibility:visible;mso-wrap-style:square;mso-width-percent:0;mso-height-percent:0;mso-wrap-distance-left:9pt;mso-wrap-distance-top:0;mso-wrap-distance-right:9pt;mso-wrap-distance-bottom:0;mso-position-horizontal:absolute;mso-position-horizontal-relative:text;mso-position-vertical:absolute;mso-position-vertical-relative:text;mso-width-percent:0;mso-height-percent:0;mso-width-relative:page;mso-height-relative:page;v-text-anchor:middle" o:gfxdata="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" filled="f" stroked="f" strokeweight=".5pt">
               <v:textbox inset=".5mm,0,0,0">
                 <w:txbxContent>
                   <w:p>
@@ -37482,7 +38601,7 @@
         </mc:Choice>
         <mc:Fallback>
           <w:pict>
-            <v:shape w14:anchorId="2074F399" id="Text Box 16" o:spid="_x0000_s1027" type="#_x0000_t202" style="position:absolute;margin-left:109pt;margin-top:7pt;width:411.4pt;height:40.45pt;z-index:251657216;visibility:visible;mso-wrap-style:square;mso-width-percent:0;mso-height-percent:0;mso-wrap-distance-left:9pt;mso-wrap-distance-top:0;mso-wrap-distance-right:9pt;mso-wrap-distance-bottom:0;mso-position-horizontal:absolute;mso-position-horizontal-relative:text;mso-position-vertical:absolute;mso-position-vertical-relative:text;mso-width-percent:0;mso-height-percent:0;mso-width-relative:page;mso-height-relative:page;v-text-anchor:top" o:gfxdata="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" filled="f" stroked="f">
+            <v:shape w14:anchorId="2074F399" id="Text Box 16" o:spid="_x0000_s1027" type="#_x0000_t202" style="position:absolute;margin-left:109pt;margin-top:7pt;width:411.4pt;height:40.45pt;z-index:251657216;visibility:visible;mso-wrap-style:square;mso-width-percent:0;mso-height-percent:0;mso-wrap-distance-left:9pt;mso-wrap-distance-top:0;mso-wrap-distance-right:9pt;mso-wrap-distance-bottom:0;mso-position-horizontal:absolute;mso-position-horizontal-relative:text;mso-position-vertical:absolute;mso-position-vertical-relative:text;mso-width-percent:0;mso-height-percent:0;mso-width-relative:page;mso-height-relative:page;v-text-anchor:top" o:gfxdata="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" filled="f" stroked="f">
               <v:textbox inset=".5mm,1.2mm,.5mm,.5mm">
                 <w:txbxContent>
                   <w:p>
@@ -38489,7 +39608,7 @@
         </mc:Choice>
         <mc:Fallback>
           <w:pict>
-            <v:shape w14:anchorId="60DB5C39" id="Text Box 4" o:spid="_x0000_s1028" type="#_x0000_t202" style="position:absolute;margin-left:444.65pt;margin-top:26.95pt;width:70.9pt;height:15.9pt;z-index:251663360;visibility:visible;mso-wrap-style:square;mso-width-percent:0;mso-height-percent:0;mso-wrap-distance-left:9pt;mso-wrap-distance-top:0;mso-wrap-distance-right:9pt;mso-wrap-distance-bottom:0;mso-position-horizontal:absolute;mso-position-horizontal-relative:text;mso-position-vertical:absolute;mso-position-vertical-relative:text;mso-width-percent:0;mso-height-percent:0;mso-width-relative:page;mso-height-relative:page;v-text-anchor:middle" o:gfxdata="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" filled="f" stroked="f" strokeweight=".5pt">
+            <v:shape w14:anchorId="60DB5C39" id="Text Box 4" o:spid="_x0000_s1028" type="#_x0000_t202" style="position:absolute;margin-left:444.65pt;margin-top:26.95pt;width:70.9pt;height:15.9pt;z-index:251663360;visibility:visible;mso-wrap-style:square;mso-width-percent:0;mso-height-percent:0;mso-wrap-distance-left:9pt;mso-wrap-distance-top:0;mso-wrap-distance-right:9pt;mso-wrap-distance-bottom:0;mso-position-horizontal:absolute;mso-position-horizontal-relative:text;mso-position-vertical:absolute;mso-position-vertical-relative:text;mso-width-percent:0;mso-height-percent:0;mso-width-relative:page;mso-height-relative:page;v-text-anchor:middle" o:gfxdata="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" filled="f" stroked="f" strokeweight=".5pt">
               <v:textbox inset="0,0,0,0">
                 <w:txbxContent>
                   <w:p>
@@ -38600,7 +39719,7 @@
 </file>
 
 <file path=word/footnotes.xml><?xml version="1.0" encoding="utf-8"?>
-<w:footnotes xmlns:wpc="http://schemas.microsoft.com/office/word/2010/wordprocessingCanvas" xmlns:cx="http://schemas.microsoft.com/office/drawing/2014/chartex" xmlns:cx1="http://schemas.microsoft.com/office/drawing/2015/9/8/chartex" xmlns:cx2="http://schemas.microsoft.com/office/drawing/2015/10/21/chartex" xmlns:cx3="http://schemas.microsoft.com/office/drawing/2016/5/9/chartex" xmlns:cx4="http://schemas.microsoft.com/office/drawing/2016/5/10/chartex" xmlns:cx5="http://schemas.microsoft.com/office/drawing/2016/5/11/chartex" xmlns:cx6="http://schemas.microsoft.com/office/drawing/2016/5/12/chartex" xmlns:cx7="http://schemas.microsoft.com/office/drawing/2016/5/13/chartex" xmlns:cx8="http://schemas.microsoft.com/office/drawing/2016/5/14/chartex" xmlns:mc="http://schemas.openxmlformats.org/markup-compatibility/2006" xmlns:aink="http://schemas.microsoft.com/office/drawing/2016/ink" xmlns:am3d="http://schemas.microsoft.com/office/drawing/2017/model3d" xmlns:o="urn:schemas-microsoft-com:office:office" xmlns:oel="http://schemas.microsoft.com/office/2019/extlst" xmlns:r="http://schemas.openxmlformats.org/officeDocument/2006/relationships" xmlns:m="http://schemas.openxmlformats.org/officeDocument/2006/math" xmlns:v="urn:schemas-microsoft-com:vml" xmlns:wp14="http://schemas.microsoft.com/office/word/2010/wordprocessingDrawing" xmlns:wp="http://schemas.openxmlformats.org/drawingml/2006/wordprocessingDrawing" xmlns:w10="urn:schemas-microsoft-com:office:word" xmlns:w="http://schemas.openxmlformats.org/wordprocessingml/2006/main" xmlns:w14="http://schemas.microsoft.com/office/word/2010/wordml" xmlns:w15="http://schemas.microsoft.com/office/word/2012/wordml" xmlns:w16cex="http://schemas.microsoft.com/office/word/2018/wordml/cex" xmlns:w16cid="http://schemas.microsoft.com/office/word/2016/wordml/cid" xmlns:w16="http://schemas.microsoft.com/office/word/2018/wordml" xmlns:w16sdtdh="http://schemas.microsoft.com/office/word/2020/wordml/sdtdatahash" xmlns:w16se="http://schemas.microsoft.com/office/word/2015/wordml/symex" xmlns:wpg="http://schemas.microsoft.com/office/word/2010/wordprocessingGroup" xmlns:wpi="http://schemas.microsoft.com/office/word/2010/wordprocessingInk" xmlns:wne="http://schemas.microsoft.com/office/word/2006/wordml" xmlns:wps="http://schemas.microsoft.com/office/word/2010/wordprocessingShape" mc:Ignorable="w14 w15 w16se w16cid w16 w16cex w16sdtdh wp14">
+<w:footnotes xmlns:wpc="http://schemas.microsoft.com/office/word/2010/wordprocessingCanvas" xmlns:cx="http://schemas.microsoft.com/office/drawing/2014/chartex" xmlns:cx1="http://schemas.microsoft.com/office/drawing/2015/9/8/chartex" xmlns:cx2="http://schemas.microsoft.com/office/drawing/2015/10/21/chartex" xmlns:cx3="http://schemas.microsoft.com/office/drawing/2016/5/9/chartex" xmlns:cx4="http://schemas.microsoft.com/office/drawing/2016/5/10/chartex" xmlns:cx5="http://schemas.microsoft.com/office/drawing/2016/5/11/chartex" xmlns:cx6="http://schemas.microsoft.com/office/drawing/2016/5/12/chartex" xmlns:cx7="http://schemas.microsoft.com/office/drawing/2016/5/13/chartex" xmlns:cx8="http://schemas.microsoft.com/office/drawing/2016/5/14/chartex" xmlns:mc="http://schemas.openxmlformats.org/markup-compatibility/2006" xmlns:aink="http://schemas.microsoft.com/office/drawing/2016/ink" xmlns:am3d="http://schemas.microsoft.com/office/drawing/2017/model3d" xmlns:o="urn:schemas-microsoft-com:office:office" xmlns:oel="http://schemas.microsoft.com/office/2019/extlst" xmlns:r="http://schemas.openxmlformats.org/officeDocument/2006/relationships" xmlns:m="http://schemas.openxmlformats.org/officeDocument/2006/math" xmlns:v="urn:schemas-microsoft-com:vml" xmlns:wp14="http://schemas.microsoft.com/office/word/2010/wordprocessingDrawing" xmlns:wp="http://schemas.openxmlformats.org/drawingml/2006/wordprocessingDrawing" xmlns:w10="urn:schemas-microsoft-com:office:word" xmlns:w="http://schemas.openxmlformats.org/wordprocessingml/2006/main" xmlns:w14="http://schemas.microsoft.com/office/word/2010/wordml" xmlns:w15="http://schemas.microsoft.com/office/word/2012/wordml" xmlns:w16cex="http://schemas.microsoft.com/office/word/2018/wordml/cex" xmlns:w16cid="http://schemas.microsoft.com/office/word/2016/wordml/cid" xmlns:w16="http://schemas.microsoft.com/office/word/2018/wordml" xmlns:w16du="http://schemas.microsoft.com/office/word/2023/wordml/word16du" xmlns:w16sdtdh="http://schemas.microsoft.com/office/word/2020/wordml/sdtdatahash" xmlns:w16se="http://schemas.microsoft.com/office/word/2015/wordml/symex" xmlns:wpg="http://schemas.microsoft.com/office/word/2010/wordprocessingGroup" xmlns:wpi="http://schemas.microsoft.com/office/word/2010/wordprocessingInk" xmlns:wne="http://schemas.microsoft.com/office/word/2006/wordml" xmlns:wps="http://schemas.microsoft.com/office/word/2010/wordprocessingShape" mc:Ignorable="w14 w15 w16se w16cid w16 w16cex w16sdtdh wp14">
   <w:footnote w:type="separator" w:id="-1">
     <w:p>
       <w:pPr>
@@ -38625,7 +39744,7 @@
 </file>
 
 <file path=word/header1.xml><?xml version="1.0" encoding="utf-8"?>
-<w:hdr xmlns:wpc="http://schemas.microsoft.com/office/word/2010/wordprocessingCanvas" xmlns:cx="http://schemas.microsoft.com/office/drawing/2014/chartex" xmlns:cx1="http://schemas.microsoft.com/office/drawing/2015/9/8/chartex" xmlns:cx2="http://schemas.microsoft.com/office/drawing/2015/10/21/chartex" xmlns:cx3="http://schemas.microsoft.com/office/drawing/2016/5/9/chartex" xmlns:cx4="http://schemas.microsoft.com/office/drawing/2016/5/10/chartex" xmlns:cx5="http://schemas.microsoft.com/office/drawing/2016/5/11/chartex" xmlns:cx6="http://schemas.microsoft.com/office/drawing/2016/5/12/chartex" xmlns:cx7="http://schemas.microsoft.com/office/drawing/2016/5/13/chartex" xmlns:cx8="http://schemas.microsoft.com/office/drawing/2016/5/14/chartex" xmlns:mc="http://schemas.openxmlformats.org/markup-compatibility/2006" xmlns:aink="http://schemas.microsoft.com/office/drawing/2016/ink" xmlns:am3d="http://schemas.microsoft.com/office/drawing/2017/model3d" xmlns:o="urn:schemas-microsoft-com:office:office" xmlns:oel="http://schemas.microsoft.com/office/2019/extlst" xmlns:r="http://schemas.openxmlformats.org/officeDocument/2006/relationships" xmlns:m="http://schemas.openxmlformats.org/officeDocument/2006/math" xmlns:v="urn:schemas-microsoft-com:vml" xmlns:wp14="http://schemas.microsoft.com/office/word/2010/wordprocessingDrawing" xmlns:wp="http://schemas.openxmlformats.org/drawingml/2006/wordprocessingDrawing" xmlns:w10="urn:schemas-microsoft-com:office:word" xmlns:w="http://schemas.openxmlformats.org/wordprocessingml/2006/main" xmlns:w14="http://schemas.microsoft.com/office/word/2010/wordml" xmlns:w15="http://schemas.microsoft.com/office/word/2012/wordml" xmlns:w16cex="http://schemas.microsoft.com/office/word/2018/wordml/cex" xmlns:w16cid="http://schemas.microsoft.com/office/word/2016/wordml/cid" xmlns:w16="http://schemas.microsoft.com/office/word/2018/wordml" xmlns:w16sdtdh="http://schemas.microsoft.com/office/word/2020/wordml/sdtdatahash" xmlns:w16se="http://schemas.microsoft.com/office/word/2015/wordml/symex" xmlns:wpg="http://schemas.microsoft.com/office/word/2010/wordprocessingGroup" xmlns:wpi="http://schemas.microsoft.com/office/word/2010/wordprocessingInk" xmlns:wne="http://schemas.microsoft.com/office/word/2006/wordml" xmlns:wps="http://schemas.microsoft.com/office/word/2010/wordprocessingShape" mc:Ignorable="w14 w15 w16se w16cid w16 w16cex w16sdtdh wp14">
+<w:hdr xmlns:wpc="http://schemas.microsoft.com/office/word/2010/wordprocessingCanvas" xmlns:cx="http://schemas.microsoft.com/office/drawing/2014/chartex" xmlns:cx1="http://schemas.microsoft.com/office/drawing/2015/9/8/chartex" xmlns:cx2="http://schemas.microsoft.com/office/drawing/2015/10/21/chartex" xmlns:cx3="http://schemas.microsoft.com/office/drawing/2016/5/9/chartex" xmlns:cx4="http://schemas.microsoft.com/office/drawing/2016/5/10/chartex" xmlns:cx5="http://schemas.microsoft.com/office/drawing/2016/5/11/chartex" xmlns:cx6="http://schemas.microsoft.com/office/drawing/2016/5/12/chartex" xmlns:cx7="http://schemas.microsoft.com/office/drawing/2016/5/13/chartex" xmlns:cx8="http://schemas.microsoft.com/office/drawing/2016/5/14/chartex" xmlns:mc="http://schemas.openxmlformats.org/markup-compatibility/2006" xmlns:aink="http://schemas.microsoft.com/office/drawing/2016/ink" xmlns:am3d="http://schemas.microsoft.com/office/drawing/2017/model3d" xmlns:o="urn:schemas-microsoft-com:office:office" xmlns:oel="http://schemas.microsoft.com/office/2019/extlst" xmlns:r="http://schemas.openxmlformats.org/officeDocument/2006/relationships" xmlns:m="http://schemas.openxmlformats.org/officeDocument/2006/math" xmlns:v="urn:schemas-microsoft-com:vml" xmlns:wp14="http://schemas.microsoft.com/office/word/2010/wordprocessingDrawing" xmlns:wp="http://schemas.openxmlformats.org/drawingml/2006/wordprocessingDrawing" xmlns:w10="urn:schemas-microsoft-com:office:word" xmlns:w="http://schemas.openxmlformats.org/wordprocessingml/2006/main" xmlns:w14="http://schemas.microsoft.com/office/word/2010/wordml" xmlns:w15="http://schemas.microsoft.com/office/word/2012/wordml" xmlns:w16cex="http://schemas.microsoft.com/office/word/2018/wordml/cex" xmlns:w16cid="http://schemas.microsoft.com/office/word/2016/wordml/cid" xmlns:w16="http://schemas.microsoft.com/office/word/2018/wordml" xmlns:w16du="http://schemas.microsoft.com/office/word/2023/wordml/word16du" xmlns:w16sdtdh="http://schemas.microsoft.com/office/word/2020/wordml/sdtdatahash" xmlns:w16se="http://schemas.microsoft.com/office/word/2015/wordml/symex" xmlns:wpg="http://schemas.microsoft.com/office/word/2010/wordprocessingGroup" xmlns:wpi="http://schemas.microsoft.com/office/word/2010/wordprocessingInk" xmlns:wne="http://schemas.microsoft.com/office/word/2006/wordml" xmlns:wps="http://schemas.microsoft.com/office/word/2010/wordprocessingShape" mc:Ignorable="w14 w15 w16se w16cid w16 w16cex w16sdtdh wp14">
   <w:p>
     <w:pPr>
       <w:pStyle w:val="Header"/>
@@ -38636,7 +39755,7 @@
 </file>
 
 <file path=word/numbering.xml><?xml version="1.0" encoding="utf-8"?>
-<w:numbering xmlns:wpc="http://schemas.microsoft.com/office/word/2010/wordprocessingCanvas" xmlns:cx="http://schemas.microsoft.com/office/drawing/2014/chartex" xmlns:cx1="http://schemas.microsoft.com/office/drawing/2015/9/8/chartex" xmlns:cx2="http://schemas.microsoft.com/office/drawing/2015/10/21/chartex" xmlns:cx3="http://schemas.microsoft.com/office/drawing/2016/5/9/chartex" xmlns:cx4="http://schemas.microsoft.com/office/drawing/2016/5/10/chartex" xmlns:cx5="http://schemas.microsoft.com/office/drawing/2016/5/11/chartex" xmlns:cx6="http://schemas.microsoft.com/office/drawing/2016/5/12/chartex" xmlns:cx7="http://schemas.microsoft.com/office/drawing/2016/5/13/chartex" xmlns:cx8="http://schemas.microsoft.com/office/drawing/2016/5/14/chartex" xmlns:mc="http://schemas.openxmlformats.org/markup-compatibility/2006" xmlns:aink="http://schemas.microsoft.com/office/drawing/2016/ink" xmlns:am3d="http://schemas.microsoft.com/office/drawing/2017/model3d" xmlns:o="urn:schemas-microsoft-com:office:office" xmlns:oel="http://schemas.microsoft.com/office/2019/extlst" xmlns:r="http://schemas.openxmlformats.org/officeDocument/2006/relationships" xmlns:m="http://schemas.openxmlformats.org/officeDocument/2006/math" xmlns:v="urn:schemas-microsoft-com:vml" xmlns:wp14="http://schemas.microsoft.com/office/word/2010/wordprocessingDrawing" xmlns:wp="http://schemas.openxmlformats.org/drawingml/2006/wordprocessingDrawing" xmlns:w10="urn:schemas-microsoft-com:office:word" xmlns:w="http://schemas.openxmlformats.org/wordprocessingml/2006/main" xmlns:w14="http://schemas.microsoft.com/office/word/2010/wordml" xmlns:w15="http://schemas.microsoft.com/office/word/2012/wordml" xmlns:w16cex="http://schemas.microsoft.com/office/word/2018/wordml/cex" xmlns:w16cid="http://schemas.microsoft.com/office/word/2016/wordml/cid" xmlns:w16="http://schemas.microsoft.com/office/word/2018/wordml" xmlns:w16sdtdh="http://schemas.microsoft.com/office/word/2020/wordml/sdtdatahash" xmlns:w16se="http://schemas.microsoft.com/office/word/2015/wordml/symex" xmlns:wpg="http://schemas.microsoft.com/office/word/2010/wordprocessingGroup" xmlns:wpi="http://schemas.microsoft.com/office/word/2010/wordprocessingInk" xmlns:wne="http://schemas.microsoft.com/office/word/2006/wordml" xmlns:wps="http://schemas.microsoft.com/office/word/2010/wordprocessingShape" mc:Ignorable="w14 w15 w16se w16cid w16 w16cex w16sdtdh wp14">
+<w:numbering xmlns:wpc="http://schemas.microsoft.com/office/word/2010/wordprocessingCanvas" xmlns:cx="http://schemas.microsoft.com/office/drawing/2014/chartex" xmlns:cx1="http://schemas.microsoft.com/office/drawing/2015/9/8/chartex" xmlns:cx2="http://schemas.microsoft.com/office/drawing/2015/10/21/chartex" xmlns:cx3="http://schemas.microsoft.com/office/drawing/2016/5/9/chartex" xmlns:cx4="http://schemas.microsoft.com/office/drawing/2016/5/10/chartex" xmlns:cx5="http://schemas.microsoft.com/office/drawing/2016/5/11/chartex" xmlns:cx6="http://schemas.microsoft.com/office/drawing/2016/5/12/chartex" xmlns:cx7="http://schemas.microsoft.com/office/drawing/2016/5/13/chartex" xmlns:cx8="http://schemas.microsoft.com/office/drawing/2016/5/14/chartex" xmlns:mc="http://schemas.openxmlformats.org/markup-compatibility/2006" xmlns:aink="http://schemas.microsoft.com/office/drawing/2016/ink" xmlns:am3d="http://schemas.microsoft.com/office/drawing/2017/model3d" xmlns:o="urn:schemas-microsoft-com:office:office" xmlns:oel="http://schemas.microsoft.com/office/2019/extlst" xmlns:r="http://schemas.openxmlformats.org/officeDocument/2006/relationships" xmlns:m="http://schemas.openxmlformats.org/officeDocument/2006/math" xmlns:v="urn:schemas-microsoft-com:vml" xmlns:wp14="http://schemas.microsoft.com/office/word/2010/wordprocessingDrawing" xmlns:wp="http://schemas.openxmlformats.org/drawingml/2006/wordprocessingDrawing" xmlns:w10="urn:schemas-microsoft-com:office:word" xmlns:w="http://schemas.openxmlformats.org/wordprocessingml/2006/main" xmlns:w14="http://schemas.microsoft.com/office/word/2010/wordml" xmlns:w15="http://schemas.microsoft.com/office/word/2012/wordml" xmlns:w16cex="http://schemas.microsoft.com/office/word/2018/wordml/cex" xmlns:w16cid="http://schemas.microsoft.com/office/word/2016/wordml/cid" xmlns:w16="http://schemas.microsoft.com/office/word/2018/wordml" xmlns:w16du="http://schemas.microsoft.com/office/word/2023/wordml/word16du" xmlns:w16sdtdh="http://schemas.microsoft.com/office/word/2020/wordml/sdtdatahash" xmlns:w16se="http://schemas.microsoft.com/office/word/2015/wordml/symex" xmlns:wpg="http://schemas.microsoft.com/office/word/2010/wordprocessingGroup" xmlns:wpi="http://schemas.microsoft.com/office/word/2010/wordprocessingInk" xmlns:wne="http://schemas.microsoft.com/office/word/2006/wordml" xmlns:wps="http://schemas.microsoft.com/office/word/2010/wordprocessingShape" mc:Ignorable="w14 w15 w16se w16cid w16 w16cex w16sdtdh wp14">
   <w:abstractNum w:abstractNumId="0" w15:restartNumberingAfterBreak="0">
     <w:nsid w:val="01943662"/>
     <w:multiLevelType w:val="hybridMultilevel"/>
@@ -39571,6 +40690,91 @@
     </w:lvl>
   </w:abstractNum>
   <w:abstractNum w:abstractNumId="9" w15:restartNumberingAfterBreak="0">
+    <w:nsid w:val="21A7451B"/>
+    <w:multiLevelType w:val="hybridMultilevel"/>
+    <w:tmpl w:val="CF80F364"/>
+    <w:lvl w:ilvl="0" w:tplc="C562B4FC">
+      <w:numFmt w:val="decimal"/>
+      <w:lvlText w:val="%1."/>
+      <w:lvlJc w:val="left"/>
+      <w:pPr>
+        <w:ind w:left="360" w:hanging="360"/>
+      </w:pPr>
+    </w:lvl>
+    <w:lvl w:ilvl="1" w:tplc="04090019">
+      <w:start w:val="1"/>
+      <w:numFmt w:val="lowerLetter"/>
+      <w:lvlText w:val="%2."/>
+      <w:lvlJc w:val="left"/>
+      <w:pPr>
+        <w:ind w:left="1080" w:hanging="360"/>
+      </w:pPr>
+    </w:lvl>
+    <w:lvl w:ilvl="2" w:tplc="0409001B">
+      <w:start w:val="1"/>
+      <w:numFmt w:val="lowerRoman"/>
+      <w:lvlText w:val="%3."/>
+      <w:lvlJc w:val="right"/>
+      <w:pPr>
+        <w:ind w:left="1800" w:hanging="180"/>
+      </w:pPr>
+    </w:lvl>
+    <w:lvl w:ilvl="3" w:tplc="0409000F">
+      <w:start w:val="1"/>
+      <w:numFmt w:val="decimal"/>
+      <w:lvlText w:val="%4."/>
+      <w:lvlJc w:val="left"/>
+      <w:pPr>
+        <w:ind w:left="2520" w:hanging="360"/>
+      </w:pPr>
+    </w:lvl>
+    <w:lvl w:ilvl="4" w:tplc="04090019">
+      <w:start w:val="1"/>
+      <w:numFmt w:val="lowerLetter"/>
+      <w:lvlText w:val="%5."/>
+      <w:lvlJc w:val="left"/>
+      <w:pPr>
+        <w:ind w:left="3240" w:hanging="360"/>
+      </w:pPr>
+    </w:lvl>
+    <w:lvl w:ilvl="5" w:tplc="0409001B">
+      <w:start w:val="1"/>
+      <w:numFmt w:val="lowerRoman"/>
+      <w:lvlText w:val="%6."/>
+      <w:lvlJc w:val="right"/>
+      <w:pPr>
+        <w:ind w:left="3960" w:hanging="180"/>
+      </w:pPr>
+    </w:lvl>
+    <w:lvl w:ilvl="6" w:tplc="0409000F">
+      <w:start w:val="1"/>
+      <w:numFmt w:val="decimal"/>
+      <w:lvlText w:val="%7."/>
+      <w:lvlJc w:val="left"/>
+      <w:pPr>
+        <w:ind w:left="4680" w:hanging="360"/>
+      </w:pPr>
+    </w:lvl>
+    <w:lvl w:ilvl="7" w:tplc="04090019">
+      <w:start w:val="1"/>
+      <w:numFmt w:val="lowerLetter"/>
+      <w:lvlText w:val="%8."/>
+      <w:lvlJc w:val="left"/>
+      <w:pPr>
+        <w:ind w:left="5400" w:hanging="360"/>
+      </w:pPr>
+    </w:lvl>
+    <w:lvl w:ilvl="8" w:tplc="0409001B">
+      <w:start w:val="1"/>
+      <w:numFmt w:val="lowerRoman"/>
+      <w:lvlText w:val="%9."/>
+      <w:lvlJc w:val="right"/>
+      <w:pPr>
+        <w:ind w:left="6120" w:hanging="180"/>
+      </w:pPr>
+    </w:lvl>
+  </w:abstractNum>
+  <w:abstractNum w:abstractNumId="10" w15:restartNumberingAfterBreak="0">
     <w:nsid w:val="261E084F"/>
     <w:multiLevelType w:val="hybridMultilevel"/>
     <w:tmpl w:val="BF6661DE"/>
@@ -39683,7 +40887,7 @@
       </w:rPr>
     </w:lvl>
   </w:abstractNum>
-  <w:abstractNum w:abstractNumId="10" w15:restartNumberingAfterBreak="0">
+  <w:abstractNum w:abstractNumId="11" w15:restartNumberingAfterBreak="0">
     <w:nsid w:val="2ACB6A76"/>
     <w:multiLevelType w:val="hybridMultilevel"/>
     <w:tmpl w:val="1E4219E0"/>
@@ -39796,7 +41000,7 @@
       </w:rPr>
     </w:lvl>
   </w:abstractNum>
-  <w:abstractNum w:abstractNumId="11" w15:restartNumberingAfterBreak="0">
+  <w:abstractNum w:abstractNumId="12" w15:restartNumberingAfterBreak="0">
     <w:nsid w:val="2C9E57D7"/>
     <w:multiLevelType w:val="hybridMultilevel"/>
     <w:tmpl w:val="5A1AF912"/>
@@ -39909,7 +41113,7 @@
       </w:rPr>
     </w:lvl>
   </w:abstractNum>
-  <w:abstractNum w:abstractNumId="12" w15:restartNumberingAfterBreak="0">
+  <w:abstractNum w:abstractNumId="13" w15:restartNumberingAfterBreak="0">
     <w:nsid w:val="30863148"/>
     <w:multiLevelType w:val="hybridMultilevel"/>
     <w:tmpl w:val="F1108CD2"/>
@@ -40048,7 +41252,7 @@
       </w:rPr>
     </w:lvl>
   </w:abstractNum>
-  <w:abstractNum w:abstractNumId="13" w15:restartNumberingAfterBreak="0">
+  <w:abstractNum w:abstractNumId="14" w15:restartNumberingAfterBreak="0">
     <w:nsid w:val="314D1047"/>
     <w:multiLevelType w:val="hybridMultilevel"/>
     <w:tmpl w:val="2DC2F18E"/>
@@ -40161,7 +41365,7 @@
       </w:rPr>
     </w:lvl>
   </w:abstractNum>
-  <w:abstractNum w:abstractNumId="14" w15:restartNumberingAfterBreak="0">
+  <w:abstractNum w:abstractNumId="15" w15:restartNumberingAfterBreak="0">
     <w:nsid w:val="33C83AB6"/>
     <w:multiLevelType w:val="hybridMultilevel"/>
     <w:tmpl w:val="33B65488"/>
@@ -40250,7 +41454,7 @@
       </w:pPr>
     </w:lvl>
   </w:abstractNum>
-  <w:abstractNum w:abstractNumId="15" w15:restartNumberingAfterBreak="0">
+  <w:abstractNum w:abstractNumId="16" w15:restartNumberingAfterBreak="0">
     <w:nsid w:val="41CC61DD"/>
     <w:multiLevelType w:val="hybridMultilevel"/>
     <w:tmpl w:val="F792688E"/>
@@ -40336,7 +41540,7 @@
       </w:pPr>
     </w:lvl>
   </w:abstractNum>
-  <w:abstractNum w:abstractNumId="16" w15:restartNumberingAfterBreak="0">
+  <w:abstractNum w:abstractNumId="17" w15:restartNumberingAfterBreak="0">
     <w:nsid w:val="44315A98"/>
     <w:multiLevelType w:val="multilevel"/>
     <w:tmpl w:val="A6AE0020"/>
@@ -40414,7 +41618,7 @@
       </w:pPr>
     </w:lvl>
   </w:abstractNum>
-  <w:abstractNum w:abstractNumId="17" w15:restartNumberingAfterBreak="0">
+  <w:abstractNum w:abstractNumId="18" w15:restartNumberingAfterBreak="0">
     <w:nsid w:val="469200E2"/>
     <w:multiLevelType w:val="hybridMultilevel"/>
     <w:tmpl w:val="A15239A8"/>
@@ -40527,7 +41731,7 @@
       </w:rPr>
     </w:lvl>
   </w:abstractNum>
-  <w:abstractNum w:abstractNumId="18" w15:restartNumberingAfterBreak="0">
+  <w:abstractNum w:abstractNumId="19" w15:restartNumberingAfterBreak="0">
     <w:nsid w:val="4A515411"/>
     <w:multiLevelType w:val="hybridMultilevel"/>
     <w:tmpl w:val="9CAABDE8"/>
@@ -40640,7 +41844,7 @@
       </w:rPr>
     </w:lvl>
   </w:abstractNum>
-  <w:abstractNum w:abstractNumId="19" w15:restartNumberingAfterBreak="0">
+  <w:abstractNum w:abstractNumId="20" w15:restartNumberingAfterBreak="0">
     <w:nsid w:val="4CD1331D"/>
     <w:multiLevelType w:val="hybridMultilevel"/>
     <w:tmpl w:val="31D6664A"/>
@@ -40753,7 +41957,7 @@
       </w:rPr>
     </w:lvl>
   </w:abstractNum>
-  <w:abstractNum w:abstractNumId="20" w15:restartNumberingAfterBreak="0">
+  <w:abstractNum w:abstractNumId="21" w15:restartNumberingAfterBreak="0">
     <w:nsid w:val="4D0D3FE9"/>
     <w:multiLevelType w:val="hybridMultilevel"/>
     <w:tmpl w:val="3E5A9142"/>
@@ -40866,7 +42070,7 @@
       </w:rPr>
     </w:lvl>
   </w:abstractNum>
-  <w:abstractNum w:abstractNumId="21" w15:restartNumberingAfterBreak="0">
+  <w:abstractNum w:abstractNumId="22" w15:restartNumberingAfterBreak="0">
     <w:nsid w:val="4E86283E"/>
     <w:multiLevelType w:val="hybridMultilevel"/>
     <w:tmpl w:val="7F648556"/>
@@ -40979,7 +42183,7 @@
       </w:rPr>
     </w:lvl>
   </w:abstractNum>
-  <w:abstractNum w:abstractNumId="22" w15:restartNumberingAfterBreak="0">
+  <w:abstractNum w:abstractNumId="23" w15:restartNumberingAfterBreak="0">
     <w:nsid w:val="4FB805C0"/>
     <w:multiLevelType w:val="hybridMultilevel"/>
     <w:tmpl w:val="9816F6CC"/>
@@ -41092,7 +42296,7 @@
       </w:rPr>
     </w:lvl>
   </w:abstractNum>
-  <w:abstractNum w:abstractNumId="23" w15:restartNumberingAfterBreak="0">
+  <w:abstractNum w:abstractNumId="24" w15:restartNumberingAfterBreak="0">
     <w:nsid w:val="55CD5937"/>
     <w:multiLevelType w:val="hybridMultilevel"/>
     <w:tmpl w:val="864EF25C"/>
@@ -41206,7 +42410,7 @@
       </w:rPr>
     </w:lvl>
   </w:abstractNum>
-  <w:abstractNum w:abstractNumId="24" w15:restartNumberingAfterBreak="0">
+  <w:abstractNum w:abstractNumId="25" w15:restartNumberingAfterBreak="0">
     <w:nsid w:val="57E6630B"/>
     <w:multiLevelType w:val="hybridMultilevel"/>
     <w:tmpl w:val="D47C4AEE"/>
@@ -41295,7 +42499,96 @@
       </w:pPr>
     </w:lvl>
   </w:abstractNum>
-  <w:abstractNum w:abstractNumId="25" w15:restartNumberingAfterBreak="0">
+  <w:abstractNum w:abstractNumId="26" w15:restartNumberingAfterBreak="0">
+    <w:nsid w:val="5A762FCC"/>
+    <w:multiLevelType w:val="hybridMultilevel"/>
+    <w:tmpl w:val="0F62A208"/>
+    <w:lvl w:ilvl="0" w:tplc="0809000F">
+      <w:start w:val="1"/>
+      <w:numFmt w:val="decimal"/>
+      <w:lvlText w:val="%1."/>
+      <w:lvlJc w:val="left"/>
+      <w:pPr>
+        <w:ind w:left="720" w:hanging="360"/>
+      </w:pPr>
+      <w:rPr>
+        <w:rFonts w:hint="default"/>
+      </w:rPr>
+    </w:lvl>
+    <w:lvl w:ilvl="1" w:tplc="08090019">
+      <w:start w:val="1"/>
+      <w:numFmt w:val="lowerLetter"/>
+      <w:lvlText w:val="%2."/>
+      <w:lvlJc w:val="left"/>
+      <w:pPr>
+        <w:ind w:left="1440" w:hanging="360"/>
+      </w:pPr>
+    </w:lvl>
+    <w:lvl w:ilvl="2" w:tplc="0809001B" w:tentative="1">
+      <w:start w:val="1"/>
+      <w:numFmt w:val="lowerRoman"/>
+      <w:lvlText w:val="%3."/>
+      <w:lvlJc w:val="right"/>
+      <w:pPr>
+        <w:ind w:left="2160" w:hanging="180"/>
+      </w:pPr>
+    </w:lvl>
+    <w:lvl w:ilvl="3" w:tplc="0809000F" w:tentative="1">
+      <w:start w:val="1"/>
+      <w:numFmt w:val="decimal"/>
+      <w:lvlText w:val="%4."/>
+      <w:lvlJc w:val="left"/>
+      <w:pPr>
+        <w:ind w:left="2880" w:hanging="360"/>
+      </w:pPr>
+    </w:lvl>
+    <w:lvl w:ilvl="4" w:tplc="08090019" w:tentative="1">
+      <w:start w:val="1"/>
+      <w:numFmt w:val="lowerLetter"/>
+      <w:lvlText w:val="%5."/>
+      <w:lvlJc w:val="left"/>
+      <w:pPr>
+        <w:ind w:left="3600" w:hanging="360"/>
+      </w:pPr>
+    </w:lvl>
+    <w:lvl w:ilvl="5" w:tplc="0809001B" w:tentative="1">
+      <w:start w:val="1"/>
+      <w:numFmt w:val="lowerRoman"/>
+      <w:lvlText w:val="%6."/>
+      <w:lvlJc w:val="right"/>
+      <w:pPr>
+        <w:ind w:left="4320" w:hanging="180"/>
+      </w:pPr>
+    </w:lvl>
+    <w:lvl w:ilvl="6" w:tplc="0809000F" w:tentative="1">
+      <w:start w:val="1"/>
+      <w:numFmt w:val="decimal"/>
+      <w:lvlText w:val="%7."/>
+      <w:lvlJc w:val="left"/>
+      <w:pPr>
+        <w:ind w:left="5040" w:hanging="360"/>
+      </w:pPr>
+    </w:lvl>
+    <w:lvl w:ilvl="7" w:tplc="08090019" w:tentative="1">
+      <w:start w:val="1"/>
+      <w:numFmt w:val="lowerLetter"/>
+      <w:lvlText w:val="%8."/>
+      <w:lvlJc w:val="left"/>
+      <w:pPr>
+        <w:ind w:left="5760" w:hanging="360"/>
+      </w:pPr>
+    </w:lvl>
+    <w:lvl w:ilvl="8" w:tplc="0809001B" w:tentative="1">
+      <w:start w:val="1"/>
+      <w:numFmt w:val="lowerRoman"/>
+      <w:lvlText w:val="%9."/>
+      <w:lvlJc w:val="right"/>
+      <w:pPr>
+        <w:ind w:left="6480" w:hanging="180"/>
+      </w:pPr>
+    </w:lvl>
+  </w:abstractNum>
+  <w:abstractNum w:abstractNumId="27" w15:restartNumberingAfterBreak="0">
     <w:nsid w:val="5BDB2FDD"/>
     <w:multiLevelType w:val="hybridMultilevel"/>
     <w:tmpl w:val="E5FA4636"/>
@@ -41384,7 +42677,7 @@
       </w:pPr>
     </w:lvl>
   </w:abstractNum>
-  <w:abstractNum w:abstractNumId="26" w15:restartNumberingAfterBreak="0">
+  <w:abstractNum w:abstractNumId="28" w15:restartNumberingAfterBreak="0">
     <w:nsid w:val="66A64CC7"/>
     <w:multiLevelType w:val="hybridMultilevel"/>
     <w:tmpl w:val="74FC5A5C"/>
@@ -41497,7 +42790,7 @@
       </w:rPr>
     </w:lvl>
   </w:abstractNum>
-  <w:abstractNum w:abstractNumId="27" w15:restartNumberingAfterBreak="0">
+  <w:abstractNum w:abstractNumId="29" w15:restartNumberingAfterBreak="0">
     <w:nsid w:val="6C541AD1"/>
     <w:multiLevelType w:val="hybridMultilevel"/>
     <w:tmpl w:val="173832DC"/>
@@ -41610,7 +42903,7 @@
       </w:rPr>
     </w:lvl>
   </w:abstractNum>
-  <w:abstractNum w:abstractNumId="28" w15:restartNumberingAfterBreak="0">
+  <w:abstractNum w:abstractNumId="30" w15:restartNumberingAfterBreak="0">
     <w:nsid w:val="6D897BD8"/>
     <w:multiLevelType w:val="hybridMultilevel"/>
     <w:tmpl w:val="9F5C1BB8"/>
@@ -41723,7 +43016,7 @@
       </w:rPr>
     </w:lvl>
   </w:abstractNum>
-  <w:abstractNum w:abstractNumId="29" w15:restartNumberingAfterBreak="0">
+  <w:abstractNum w:abstractNumId="31" w15:restartNumberingAfterBreak="0">
     <w:nsid w:val="70774719"/>
     <w:multiLevelType w:val="hybridMultilevel"/>
     <w:tmpl w:val="8E5491EA"/>
@@ -41836,7 +43129,7 @@
       </w:rPr>
     </w:lvl>
   </w:abstractNum>
-  <w:abstractNum w:abstractNumId="30" w15:restartNumberingAfterBreak="0">
+  <w:abstractNum w:abstractNumId="32" w15:restartNumberingAfterBreak="0">
     <w:nsid w:val="716926A8"/>
     <w:multiLevelType w:val="hybridMultilevel"/>
     <w:tmpl w:val="343C3464"/>
@@ -41949,7 +43242,92 @@
       </w:rPr>
     </w:lvl>
   </w:abstractNum>
-  <w:abstractNum w:abstractNumId="31" w15:restartNumberingAfterBreak="0">
+  <w:abstractNum w:abstractNumId="33" w15:restartNumberingAfterBreak="0">
+    <w:nsid w:val="75267C72"/>
+    <w:multiLevelType w:val="hybridMultilevel"/>
+    <w:tmpl w:val="CF80F364"/>
+    <w:lvl w:ilvl="0" w:tplc="FFFFFFFF">
+      <w:numFmt w:val="decimal"/>
+      <w:lvlText w:val="%1."/>
+      <w:lvlJc w:val="left"/>
+      <w:pPr>
+        <w:ind w:left="360" w:hanging="360"/>
+      </w:pPr>
+    </w:lvl>
+    <w:lvl w:ilvl="1" w:tplc="FFFFFFFF">
+      <w:start w:val="1"/>
+      <w:numFmt w:val="lowerLetter"/>
+      <w:lvlText w:val="%2."/>
+      <w:lvlJc w:val="left"/>
+      <w:pPr>
+        <w:ind w:left="1080" w:hanging="360"/>
+      </w:pPr>
+    </w:lvl>
+    <w:lvl w:ilvl="2" w:tplc="FFFFFFFF">
+      <w:start w:val="1"/>
+      <w:numFmt w:val="lowerRoman"/>
+      <w:lvlText w:val="%3."/>
+      <w:lvlJc w:val="right"/>
+      <w:pPr>
+        <w:ind w:left="1800" w:hanging="180"/>
+      </w:pPr>
+    </w:lvl>
+    <w:lvl w:ilvl="3" w:tplc="FFFFFFFF">
+      <w:start w:val="1"/>
+      <w:numFmt w:val="decimal"/>
+      <w:lvlText w:val="%4."/>
+      <w:lvlJc w:val="left"/>
+      <w:pPr>
+        <w:ind w:left="2520" w:hanging="360"/>
+      </w:pPr>
+    </w:lvl>
+    <w:lvl w:ilvl="4" w:tplc="FFFFFFFF">
+      <w:start w:val="1"/>
+      <w:numFmt w:val="lowerLetter"/>
+      <w:lvlText w:val="%5."/>
+      <w:lvlJc w:val="left"/>
+      <w:pPr>
+        <w:ind w:left="3240" w:hanging="360"/>
+      </w:pPr>
+    </w:lvl>
+    <w:lvl w:ilvl="5" w:tplc="FFFFFFFF">
+      <w:start w:val="1"/>
+      <w:numFmt w:val="lowerRoman"/>
+      <w:lvlText w:val="%6."/>
+      <w:lvlJc w:val="right"/>
+      <w:pPr>
+        <w:ind w:left="3960" w:hanging="180"/>
+      </w:pPr>
+    </w:lvl>
+    <w:lvl w:ilvl="6" w:tplc="FFFFFFFF">
+      <w:start w:val="1"/>
+      <w:numFmt w:val="decimal"/>
+      <w:lvlText w:val="%7."/>
+      <w:lvlJc w:val="left"/>
+      <w:pPr>
+        <w:ind w:left="4680" w:hanging="360"/>
+      </w:pPr>
+    </w:lvl>
+    <w:lvl w:ilvl="7" w:tplc="FFFFFFFF">
+      <w:start w:val="1"/>
+      <w:numFmt w:val="lowerLetter"/>
+      <w:lvlText w:val="%8."/>
+      <w:lvlJc w:val="left"/>
+      <w:pPr>
+        <w:ind w:left="5400" w:hanging="360"/>
+      </w:pPr>
+    </w:lvl>
+    <w:lvl w:ilvl="8" w:tplc="FFFFFFFF">
+      <w:start w:val="1"/>
+      <w:numFmt w:val="lowerRoman"/>
+      <w:lvlText w:val="%9."/>
+      <w:lvlJc w:val="right"/>
+      <w:pPr>
+        <w:ind w:left="6120" w:hanging="180"/>
+      </w:pPr>
+    </w:lvl>
+  </w:abstractNum>
+  <w:abstractNum w:abstractNumId="34" w15:restartNumberingAfterBreak="0">
     <w:nsid w:val="76945DE9"/>
     <w:multiLevelType w:val="hybridMultilevel"/>
     <w:tmpl w:val="08060FE0"/>
@@ -42062,7 +43440,7 @@
       </w:rPr>
     </w:lvl>
   </w:abstractNum>
-  <w:abstractNum w:abstractNumId="32" w15:restartNumberingAfterBreak="0">
+  <w:abstractNum w:abstractNumId="35" w15:restartNumberingAfterBreak="0">
     <w:nsid w:val="76A73296"/>
     <w:multiLevelType w:val="hybridMultilevel"/>
     <w:tmpl w:val="B34AA2D4"/>
@@ -42175,7 +43553,7 @@
       </w:rPr>
     </w:lvl>
   </w:abstractNum>
-  <w:abstractNum w:abstractNumId="33" w15:restartNumberingAfterBreak="0">
+  <w:abstractNum w:abstractNumId="36" w15:restartNumberingAfterBreak="0">
     <w:nsid w:val="7781641C"/>
     <w:multiLevelType w:val="hybridMultilevel"/>
     <w:tmpl w:val="BA0C12FA"/>
@@ -42288,7 +43666,7 @@
       </w:rPr>
     </w:lvl>
   </w:abstractNum>
-  <w:abstractNum w:abstractNumId="34" w15:restartNumberingAfterBreak="0">
+  <w:abstractNum w:abstractNumId="37" w15:restartNumberingAfterBreak="0">
     <w:nsid w:val="794819AA"/>
     <w:multiLevelType w:val="hybridMultilevel"/>
     <w:tmpl w:val="7F324796"/>
@@ -42401,7 +43779,7 @@
       </w:rPr>
     </w:lvl>
   </w:abstractNum>
-  <w:abstractNum w:abstractNumId="35" w15:restartNumberingAfterBreak="0">
+  <w:abstractNum w:abstractNumId="38" w15:restartNumberingAfterBreak="0">
     <w:nsid w:val="7CF061B6"/>
     <w:multiLevelType w:val="hybridMultilevel"/>
     <w:tmpl w:val="83CE0342"/>
@@ -42417,7 +43795,7 @@
         <w:rFonts w:ascii="Symbol" w:hAnsi="Symbol" w:hint="default"/>
       </w:rPr>
     </w:lvl>
-    <w:lvl w:ilvl="1" w:tplc="04090003" w:tentative="1">
+    <w:lvl w:ilvl="1" w:tplc="04090003">
       <w:start w:val="1"/>
       <w:numFmt w:val="bullet"/>
       <w:lvlText w:val="o"/>
@@ -42518,7 +43896,7 @@
     <w:abstractNumId w:val="4"/>
   </w:num>
   <w:num w:numId="2" w16cid:durableId="1566646842">
-    <w:abstractNumId w:val="18"/>
+    <w:abstractNumId w:val="19"/>
   </w:num>
   <w:num w:numId="3" w16cid:durableId="1905991245">
     <w:abstractNumId w:val="7"/>
@@ -42527,34 +43905,34 @@
     <w:abstractNumId w:val="1"/>
   </w:num>
   <w:num w:numId="5" w16cid:durableId="972373201">
-    <w:abstractNumId w:val="17"/>
+    <w:abstractNumId w:val="18"/>
   </w:num>
   <w:num w:numId="6" w16cid:durableId="613827593">
-    <w:abstractNumId w:val="34"/>
+    <w:abstractNumId w:val="37"/>
   </w:num>
   <w:num w:numId="7" w16cid:durableId="307705643">
-    <w:abstractNumId w:val="26"/>
+    <w:abstractNumId w:val="28"/>
   </w:num>
   <w:num w:numId="8" w16cid:durableId="165097538">
     <w:abstractNumId w:val="6"/>
   </w:num>
   <w:num w:numId="9" w16cid:durableId="437068303">
-    <w:abstractNumId w:val="16"/>
+    <w:abstractNumId w:val="17"/>
   </w:num>
   <w:num w:numId="10" w16cid:durableId="284821626">
     <w:abstractNumId w:val="3"/>
   </w:num>
   <w:num w:numId="11" w16cid:durableId="1276132327">
-    <w:abstractNumId w:val="21"/>
+    <w:abstractNumId w:val="22"/>
   </w:num>
   <w:num w:numId="12" w16cid:durableId="1154176246">
-    <w:abstractNumId w:val="24"/>
+    <w:abstractNumId w:val="25"/>
   </w:num>
   <w:num w:numId="13" w16cid:durableId="1212036198">
-    <w:abstractNumId w:val="13"/>
+    <w:abstractNumId w:val="14"/>
   </w:num>
   <w:num w:numId="14" w16cid:durableId="1911185890">
-    <w:abstractNumId w:val="27"/>
+    <w:abstractNumId w:val="29"/>
   </w:num>
   <w:num w:numId="15" w16cid:durableId="1700548121">
     <w:abstractNumId w:val="2"/>
@@ -42590,61 +43968,61 @@
     <w:abstractNumId w:val="0"/>
   </w:num>
   <w:num w:numId="17" w16cid:durableId="1442339227">
-    <w:abstractNumId w:val="30"/>
+    <w:abstractNumId w:val="32"/>
   </w:num>
   <w:num w:numId="18" w16cid:durableId="587619554">
-    <w:abstractNumId w:val="23"/>
+    <w:abstractNumId w:val="24"/>
   </w:num>
   <w:num w:numId="19" w16cid:durableId="658272006">
     <w:abstractNumId w:val="5"/>
   </w:num>
   <w:num w:numId="20" w16cid:durableId="2141918983">
-    <w:abstractNumId w:val="25"/>
+    <w:abstractNumId w:val="27"/>
   </w:num>
   <w:num w:numId="21" w16cid:durableId="598149427">
+    <w:abstractNumId w:val="12"/>
+  </w:num>
+  <w:num w:numId="22" w16cid:durableId="613024376">
+    <w:abstractNumId w:val="35"/>
+  </w:num>
+  <w:num w:numId="23" w16cid:durableId="1411997430">
+    <w:abstractNumId w:val="15"/>
+  </w:num>
+  <w:num w:numId="24" w16cid:durableId="1154906215">
+    <w:abstractNumId w:val="16"/>
+  </w:num>
+  <w:num w:numId="25" w16cid:durableId="1763603571">
+    <w:abstractNumId w:val="34"/>
+  </w:num>
+  <w:num w:numId="26" w16cid:durableId="515921344">
     <w:abstractNumId w:val="11"/>
   </w:num>
-  <w:num w:numId="22" w16cid:durableId="613024376">
-    <w:abstractNumId w:val="32"/>
-  </w:num>
-  <w:num w:numId="23" w16cid:durableId="1411997430">
-    <w:abstractNumId w:val="14"/>
-  </w:num>
-  <w:num w:numId="24" w16cid:durableId="1154906215">
-    <w:abstractNumId w:val="15"/>
-  </w:num>
-  <w:num w:numId="25" w16cid:durableId="1763603571">
-    <w:abstractNumId w:val="31"/>
-  </w:num>
-  <w:num w:numId="26" w16cid:durableId="515921344">
-    <w:abstractNumId w:val="10"/>
-  </w:num>
   <w:num w:numId="27" w16cid:durableId="2029090528">
-    <w:abstractNumId w:val="20"/>
+    <w:abstractNumId w:val="21"/>
   </w:num>
   <w:num w:numId="28" w16cid:durableId="1214780218">
     <w:abstractNumId w:val="8"/>
   </w:num>
   <w:num w:numId="29" w16cid:durableId="1577275910">
-    <w:abstractNumId w:val="9"/>
+    <w:abstractNumId w:val="10"/>
   </w:num>
   <w:num w:numId="30" w16cid:durableId="57293260">
-    <w:abstractNumId w:val="33"/>
+    <w:abstractNumId w:val="36"/>
   </w:num>
   <w:num w:numId="31" w16cid:durableId="349993523">
-    <w:abstractNumId w:val="29"/>
+    <w:abstractNumId w:val="31"/>
   </w:num>
   <w:num w:numId="32" w16cid:durableId="1234242889">
-    <w:abstractNumId w:val="19"/>
+    <w:abstractNumId w:val="20"/>
   </w:num>
   <w:num w:numId="33" w16cid:durableId="1670449031">
-    <w:abstractNumId w:val="22"/>
+    <w:abstractNumId w:val="23"/>
   </w:num>
   <w:num w:numId="34" w16cid:durableId="1776484440">
-    <w:abstractNumId w:val="28"/>
+    <w:abstractNumId w:val="30"/>
   </w:num>
   <w:num w:numId="35" w16cid:durableId="1375303547">
-    <w:abstractNumId w:val="12"/>
+    <w:abstractNumId w:val="13"/>
   </w:num>
   <w:num w:numId="36" w16cid:durableId="1895576655">
     <w:abstractNumId w:val="4"/>
@@ -42677,7 +44055,44 @@
     </w:lvlOverride>
   </w:num>
   <w:num w:numId="37" w16cid:durableId="206839305">
-    <w:abstractNumId w:val="35"/>
+    <w:abstractNumId w:val="38"/>
+  </w:num>
+  <w:num w:numId="38" w16cid:durableId="1030838418">
+    <w:abstractNumId w:val="9"/>
+    <w:lvlOverride w:ilvl="0"/>
+    <w:lvlOverride w:ilvl="1">
+      <w:startOverride w:val="1"/>
+    </w:lvlOverride>
+    <w:lvlOverride w:ilvl="2">
+      <w:startOverride w:val="1"/>
+    </w:lvlOverride>
+    <w:lvlOverride w:ilvl="3">
+      <w:startOverride w:val="1"/>
+    </w:lvlOverride>
+    <w:lvlOverride w:ilvl="4">
+      <w:startOverride w:val="1"/>
+    </w:lvlOverride>
+    <w:lvlOverride w:ilvl="5">
+      <w:startOverride w:val="1"/>
+    </w:lvlOverride>
+    <w:lvlOverride w:ilvl="6">
+      <w:startOverride w:val="1"/>
+    </w:lvlOverride>
+    <w:lvlOverride w:ilvl="7">
+      <w:startOverride w:val="1"/>
+    </w:lvlOverride>
+    <w:lvlOverride w:ilvl="8">
+      <w:startOverride w:val="1"/>
+    </w:lvlOverride>
+  </w:num>
+  <w:num w:numId="39" w16cid:durableId="692535754">
+    <w:abstractNumId w:val="9"/>
+  </w:num>
+  <w:num w:numId="40" w16cid:durableId="60951230">
+    <w:abstractNumId w:val="33"/>
+  </w:num>
+  <w:num w:numId="41" w16cid:durableId="39599488">
+    <w:abstractNumId w:val="26"/>
   </w:num>
   <w:numIdMacAtCleanup w:val="34"/>
 </w:numbering>

</xml_diff>